<commit_message>
Practive - wavedrom docs
</commit_message>
<xml_diff>
--- a/practice/текст отчета v0.docx
+++ b/practice/текст отчета v0.docx
@@ -611,6 +611,58 @@
         </w:p>
         <w:p>
           <w:pPr>
+            <w:pStyle w:val="866"/>
+            <w:tabs>
+              <w:tab w:val="right" w:pos="9637" w:leader="dot"/>
+            </w:tabs>
+            <w:rPr>
+              <w:highlight w:val="cyan"/>
+            </w:rPr>
+          </w:pPr>
+          <w:hyperlink w:tooltip="#_Toc9" w:anchor="_Toc9" w:history="1">
+            <w:r>
+              <w:rPr>
+                <w:rStyle w:val="858"/>
+              </w:rPr>
+            </w:r>
+            <w:r>
+              <w:rPr>
+                <w:rStyle w:val="858"/>
+                <w:highlight w:val="cyan"/>
+              </w:rPr>
+              <w:t xml:space="preserve">3.Х </w:t>
+            </w:r>
+            <w:r>
+              <w:rPr>
+                <w:rStyle w:val="858"/>
+                <w:highlight w:val="cyan"/>
+              </w:rPr>
+              <w:t xml:space="preserve">Синтезатор</w:t>
+            </w:r>
+            <w:r>
+              <w:rPr>
+                <w:rStyle w:val="858"/>
+              </w:rPr>
+            </w:r>
+            <w:r>
+              <w:tab/>
+            </w:r>
+            <w:r>
+              <w:fldChar w:fldCharType="begin"/>
+              <w:instrText xml:space="preserve">PAGEREF _Toc9 \h</w:instrText>
+              <w:fldChar w:fldCharType="separate"/>
+              <w:t xml:space="preserve">21</w:t>
+              <w:fldChar w:fldCharType="end"/>
+            </w:r>
+          </w:hyperlink>
+          <w:r>
+            <w:rPr>
+              <w:highlight w:val="cyan"/>
+            </w:rPr>
+          </w:r>
+        </w:p>
+        <w:p>
+          <w:pPr>
             <w:pStyle w:val="865"/>
             <w:tabs>
               <w:tab w:val="right" w:pos="9637" w:leader="dot"/>
@@ -619,7 +671,7 @@
               <w:highlight w:val="none"/>
             </w:rPr>
           </w:pPr>
-          <w:hyperlink w:tooltip="#_Toc9" w:anchor="_Toc9" w:history="1">
+          <w:hyperlink w:tooltip="#_Toc10" w:anchor="_Toc10" w:history="1">
             <w:r>
               <w:rPr>
                 <w:rStyle w:val="858"/>
@@ -642,9 +694,9 @@
             </w:r>
             <w:r>
               <w:fldChar w:fldCharType="begin"/>
-              <w:instrText xml:space="preserve">PAGEREF _Toc9 \h</w:instrText>
+              <w:instrText xml:space="preserve">PAGEREF _Toc10 \h</w:instrText>
               <w:fldChar w:fldCharType="separate"/>
-              <w:t xml:space="preserve">17</w:t>
+              <w:t xml:space="preserve">22</w:t>
               <w:fldChar w:fldCharType="end"/>
             </w:r>
           </w:hyperlink>
@@ -664,7 +716,7 @@
               <w:highlight w:val="none"/>
             </w:rPr>
           </w:pPr>
-          <w:hyperlink w:tooltip="#_Toc10" w:anchor="_Toc10" w:history="1">
+          <w:hyperlink w:tooltip="#_Toc11" w:anchor="_Toc11" w:history="1">
             <w:r>
               <w:rPr>
                 <w:rStyle w:val="858"/>
@@ -688,9 +740,9 @@
             </w:r>
             <w:r>
               <w:fldChar w:fldCharType="begin"/>
-              <w:instrText xml:space="preserve">PAGEREF _Toc10 \h</w:instrText>
+              <w:instrText xml:space="preserve">PAGEREF _Toc11 \h</w:instrText>
               <w:fldChar w:fldCharType="separate"/>
-              <w:t xml:space="preserve">18</w:t>
+              <w:t xml:space="preserve">23</w:t>
               <w:fldChar w:fldCharType="end"/>
             </w:r>
           </w:hyperlink>
@@ -711,7 +763,7 @@
               <w:highlight w:val="cyan"/>
             </w:rPr>
           </w:pPr>
-          <w:hyperlink w:tooltip="#_Toc11" w:anchor="_Toc11" w:history="1">
+          <w:hyperlink w:tooltip="#_Toc12" w:anchor="_Toc12" w:history="1">
             <w:r>
               <w:rPr>
                 <w:rStyle w:val="858"/>
@@ -749,9 +801,9 @@
             </w:r>
             <w:r>
               <w:fldChar w:fldCharType="begin"/>
-              <w:instrText xml:space="preserve">PAGEREF _Toc11 \h</w:instrText>
+              <w:instrText xml:space="preserve">PAGEREF _Toc12 \h</w:instrText>
               <w:fldChar w:fldCharType="separate"/>
-              <w:t xml:space="preserve">19</w:t>
+              <w:t xml:space="preserve">24</w:t>
               <w:fldChar w:fldCharType="end"/>
             </w:r>
           </w:hyperlink>
@@ -842,16 +894,7 @@
         </w:rPr>
         <w:t xml:space="preserve">ВВЕДЕНИЕ</w:t>
       </w:r>
-      <w:r>
-        <w:rPr>
-          <w:b/>
-          <w:bCs/>
-          <w:sz w:val="28"/>
-          <w:szCs w:val="28"/>
-          <w:highlight w:val="cyan"/>
-          <w:u w:val="none"/>
-        </w:rPr>
-      </w:r>
+      <w:r/>
       <w:bookmarkEnd w:id="1"/>
       <w:r/>
       <w:r>
@@ -6515,7 +6558,35 @@
               </w:rPr>
               <w:t xml:space="preserve">                [</w:t>
             </w:r>
+            <w:r>
+              <w:rPr>
+                <w:highlight w:val="none"/>
+              </w:rPr>
+              <w:t xml:space="preserve">0, </w:t>
+            </w:r>
+            <w:r>
+              <w:rPr>
+                <w:highlight w:val="none"/>
+              </w:rPr>
+              <w:t xml:space="preserve">"b0"</w:t>
+            </w:r>
+            <w:r>
+              <w:rPr>
+                <w:highlight w:val="none"/>
+              </w:rPr>
+            </w:r>
+            <w:r>
+              <w:rPr>
+                <w:highlight w:val="none"/>
+              </w:rPr>
+              <w:t xml:space="preserve"> ],</w:t>
+            </w:r>
             <w:r/>
+            <w:r>
+              <w:rPr>
+                <w:highlight w:val="none"/>
+              </w:rPr>
+            </w:r>
           </w:p>
           <w:p>
             <w:pPr>
@@ -6525,87 +6596,43 @@
               <w:rPr>
                 <w:highlight w:val="none"/>
               </w:rPr>
-              <w:t xml:space="preserve">                    0,</w:t>
+              <w:t xml:space="preserve">                [</w:t>
+            </w:r>
+            <w:r>
+              <w:rPr>
+                <w:highlight w:val="none"/>
+              </w:rPr>
+              <w:t xml:space="preserve">100, </w:t>
+            </w:r>
+            <w:r>
+              <w:rPr>
+                <w:highlight w:val="none"/>
+              </w:rPr>
+              <w:t xml:space="preserve">"b1"</w:t>
             </w:r>
             <w:r/>
-          </w:p>
-          <w:p>
-            <w:pPr>
-              <w:pStyle w:val="1_1630"/>
-            </w:pPr>
             <w:r>
               <w:rPr>
                 <w:highlight w:val="none"/>
               </w:rPr>
-              <w:t xml:space="preserve">                    "b0"</w:t>
-            </w:r>
-            <w:r/>
-          </w:p>
-          <w:p>
-            <w:pPr>
-              <w:pStyle w:val="1_1630"/>
-            </w:pPr>
+            </w:r>
             <w:r>
               <w:rPr>
                 <w:highlight w:val="none"/>
               </w:rPr>
-              <w:t xml:space="preserve">                ],</w:t>
-            </w:r>
-            <w:r/>
-          </w:p>
-          <w:p>
-            <w:pPr>
-              <w:pStyle w:val="1_1630"/>
-            </w:pPr>
+              <w:t xml:space="preserve">]</w:t>
+            </w:r>
             <w:r>
               <w:rPr>
                 <w:highlight w:val="none"/>
               </w:rPr>
-              <w:t xml:space="preserve">                [</w:t>
-            </w:r>
-            <w:r/>
-          </w:p>
-          <w:p>
-            <w:pPr>
-              <w:pStyle w:val="1_1630"/>
-            </w:pPr>
+              <w:t xml:space="preserve">            </w:t>
+            </w:r>
             <w:r>
               <w:rPr>
                 <w:highlight w:val="none"/>
               </w:rPr>
-              <w:t xml:space="preserve">                    100,</w:t>
-            </w:r>
-            <w:r/>
-          </w:p>
-          <w:p>
-            <w:pPr>
-              <w:pStyle w:val="1_1630"/>
-            </w:pPr>
-            <w:r>
-              <w:rPr>
-                <w:highlight w:val="none"/>
-              </w:rPr>
-              <w:t xml:space="preserve">                    "b1"</w:t>
-            </w:r>
-            <w:r/>
-          </w:p>
-          <w:p>
-            <w:pPr>
-              <w:pStyle w:val="1_1630"/>
-            </w:pPr>
-            <w:r>
-              <w:rPr>
-                <w:highlight w:val="none"/>
-              </w:rPr>
-              <w:t xml:space="preserve">                ]</w:t>
-            </w:r>
-            <w:r>
-              <w:rPr>
-                <w:highlight w:val="none"/>
-              </w:rPr>
-              <w:t xml:space="preserve">            </w:t>
-            </w:r>
-            <w:r/>
+            </w:r>
             <w:r>
               <w:rPr>
                 <w:highlight w:val="none"/>
@@ -7602,13 +7629,1069 @@
         <w:rPr>
           <w:highlight w:val="none"/>
         </w:rPr>
-        <w:t xml:space="preserve">, схема алгоритма которой приведена на </w:t>
-      </w:r>
-      <w:r>
-        <w:rPr>
-          <w:highlight w:val="red"/>
-        </w:rPr>
-        <w:t xml:space="preserve">рисунке Х.</w:t>
+        <w:t xml:space="preserve">, программный код которой приведен в </w:t>
+      </w:r>
+      <w:r>
+        <w:rPr>
+          <w:highlight w:val="yellow"/>
+        </w:rPr>
+        <w:t xml:space="preserve">листинге Х</w:t>
+      </w:r>
+      <w:r>
+        <w:rPr>
+          <w:highlight w:val="none"/>
+        </w:rPr>
+        <w:t xml:space="preserve">.</w:t>
+      </w:r>
+      <w:r>
+        <w:rPr>
+          <w:highlight w:val="none"/>
+        </w:rPr>
+      </w:r>
+    </w:p>
+    <w:p>
+      <w:pPr>
+        <w:numPr>
+          <w:ilvl w:val="0"/>
+          <w:numId w:val="0"/>
+        </w:numPr>
+        <w:ind w:left="0" w:firstLine="0"/>
+        <w:jc w:val="left"/>
+        <w:rPr>
+          <w:highlight w:val="none"/>
+        </w:rPr>
+      </w:pPr>
+      <w:r>
+        <w:rPr>
+          <w:highlight w:val="yellow"/>
+        </w:rPr>
+        <w:t xml:space="preserve">Листинг Х</w:t>
+      </w:r>
+      <w:r>
+        <w:rPr>
+          <w:highlight w:val="none"/>
+        </w:rPr>
+        <w:t xml:space="preserve"> — программный код функции parseValues</w:t>
+      </w:r>
+      <w:r>
+        <w:rPr>
+          <w:highlight w:val="none"/>
+        </w:rPr>
+      </w:r>
+    </w:p>
+    <w:tbl>
+      <w:tblPr>
+        <w:tblStyle w:val="884"/>
+        <w:tblW w:w="0" w:type="auto"/>
+        <w:tblLook w:val="04A0" w:firstRow="1" w:lastRow="0" w:firstColumn="1" w:lastColumn="0" w:noHBand="0" w:noVBand="1"/>
+      </w:tblPr>
+      <w:tblGrid>
+        <w:gridCol w:w="9852"/>
+      </w:tblGrid>
+      <w:tr>
+        <w:trPr/>
+        <w:tc>
+          <w:tcPr>
+            <w:tcW w:w="9852" w:type="dxa"/>
+            <w:textDirection w:val="lrTb"/>
+            <w:noWrap w:val="false"/>
+          </w:tcPr>
+          <w:p>
+            <w:pPr>
+              <w:pStyle w:val="1_1630"/>
+              <w:rPr>
+                <w:highlight w:val="none"/>
+              </w:rPr>
+            </w:pPr>
+            <w:r>
+              <w:rPr>
+                <w:highlight w:val="none"/>
+              </w:rPr>
+              <w:t xml:space="preserve">func (vcd_frame VCD_Struct) parseValues(end_scale int, width_scale int) (map[string]string, map[string][]string) {</w:t>
+            </w:r>
+            <w:r/>
+          </w:p>
+          <w:p>
+            <w:pPr>
+              <w:pStyle w:val="1_1630"/>
+              <w:rPr>
+                <w:highlight w:val="none"/>
+              </w:rPr>
+            </w:pPr>
+            <w:r>
+              <w:rPr>
+                <w:highlight w:val="none"/>
+              </w:rPr>
+              <w:t xml:space="preserve">    </w:t>
+            </w:r>
+            <w:r>
+              <w:rPr>
+                <w:color w:val="7f7f7f" w:themeColor="text1" w:themeTint="80"/>
+                <w:highlight w:val="none"/>
+              </w:rPr>
+              <w:t xml:space="preserve">// значения сигналов, e.g.: {</w:t>
+            </w:r>
+            <w:r>
+              <w:rPr>
+                <w:color w:val="7f7f7f" w:themeColor="text1" w:themeTint="80"/>
+                <w:highlight w:val="none"/>
+              </w:rPr>
+              <w:t xml:space="preserve">"</w:t>
+            </w:r>
+            <w:r>
+              <w:rPr>
+                <w:color w:val="7f7f7f" w:themeColor="text1" w:themeTint="80"/>
+                <w:highlight w:val="none"/>
+              </w:rPr>
+              <w:t xml:space="preserve">a</w:t>
+            </w:r>
+            <w:r>
+              <w:rPr>
+                <w:color w:val="7f7f7f" w:themeColor="text1" w:themeTint="80"/>
+                <w:highlight w:val="none"/>
+              </w:rPr>
+              <w:t xml:space="preserve">"</w:t>
+            </w:r>
+            <w:r>
+              <w:rPr>
+                <w:color w:val="7f7f7f" w:themeColor="text1" w:themeTint="80"/>
+                <w:highlight w:val="none"/>
+              </w:rPr>
+              <w:t xml:space="preserve">: [</w:t>
+            </w:r>
+            <w:r>
+              <w:rPr>
+                <w:color w:val="7f7f7f" w:themeColor="text1" w:themeTint="80"/>
+                <w:highlight w:val="none"/>
+              </w:rPr>
+              <w:t xml:space="preserve">"0x10</w:t>
+            </w:r>
+            <w:r>
+              <w:rPr>
+                <w:color w:val="7f7f7f" w:themeColor="text1" w:themeTint="80"/>
+                <w:highlight w:val="none"/>
+              </w:rPr>
+              <w:t xml:space="preserve">"</w:t>
+            </w:r>
+            <w:r>
+              <w:rPr>
+                <w:color w:val="7f7f7f" w:themeColor="text1" w:themeTint="80"/>
+                <w:highlight w:val="none"/>
+              </w:rPr>
+              <w:t xml:space="preserve">,</w:t>
+            </w:r>
+            <w:r>
+              <w:rPr>
+                <w:color w:val="7f7f7f" w:themeColor="text1" w:themeTint="80"/>
+                <w:highlight w:val="none"/>
+              </w:rPr>
+              <w:t xml:space="preserve">"0x35</w:t>
+            </w:r>
+            <w:r>
+              <w:rPr>
+                <w:color w:val="7f7f7f" w:themeColor="text1" w:themeTint="80"/>
+                <w:highlight w:val="none"/>
+              </w:rPr>
+              <w:t xml:space="preserve">",</w:t>
+            </w:r>
+            <w:r>
+              <w:rPr>
+                <w:color w:val="7f7f7f" w:themeColor="text1" w:themeTint="80"/>
+                <w:highlight w:val="none"/>
+              </w:rPr>
+              <w:t xml:space="preserve">"0xA1</w:t>
+            </w:r>
+            <w:r>
+              <w:rPr>
+                <w:color w:val="7f7f7f" w:themeColor="text1" w:themeTint="80"/>
+                <w:highlight w:val="none"/>
+              </w:rPr>
+              <w:t xml:space="preserve">"</w:t>
+            </w:r>
+            <w:r>
+              <w:rPr>
+                <w:color w:val="7f7f7f" w:themeColor="text1" w:themeTint="80"/>
+                <w:highlight w:val="none"/>
+              </w:rPr>
+              <w:t xml:space="preserve">], </w:t>
+            </w:r>
+            <w:r>
+              <w:rPr>
+                <w:color w:val="7f7f7f" w:themeColor="text1" w:themeTint="80"/>
+                <w:highlight w:val="none"/>
+              </w:rPr>
+              <w:t xml:space="preserve">"b</w:t>
+            </w:r>
+            <w:r>
+              <w:rPr>
+                <w:color w:val="7f7f7f" w:themeColor="text1" w:themeTint="80"/>
+                <w:highlight w:val="none"/>
+              </w:rPr>
+              <w:t xml:space="preserve">": [</w:t>
+            </w:r>
+            <w:r>
+              <w:rPr>
+                <w:color w:val="7f7f7f" w:themeColor="text1" w:themeTint="80"/>
+                <w:highlight w:val="none"/>
+              </w:rPr>
+              <w:t xml:space="preserve">"0x03</w:t>
+            </w:r>
+            <w:r>
+              <w:rPr>
+                <w:color w:val="7f7f7f" w:themeColor="text1" w:themeTint="80"/>
+                <w:highlight w:val="none"/>
+              </w:rPr>
+              <w:t xml:space="preserve">"</w:t>
+            </w:r>
+            <w:r>
+              <w:rPr>
+                <w:color w:val="7f7f7f" w:themeColor="text1" w:themeTint="80"/>
+                <w:highlight w:val="none"/>
+              </w:rPr>
+              <w:t xml:space="preserve">,</w:t>
+            </w:r>
+            <w:r>
+              <w:rPr>
+                <w:color w:val="7f7f7f" w:themeColor="text1" w:themeTint="80"/>
+                <w:highlight w:val="none"/>
+              </w:rPr>
+              <w:t xml:space="preserve">"0x0F</w:t>
+            </w:r>
+            <w:r>
+              <w:rPr>
+                <w:color w:val="7f7f7f" w:themeColor="text1" w:themeTint="80"/>
+                <w:highlight w:val="none"/>
+              </w:rPr>
+              <w:t xml:space="preserve">"</w:t>
+            </w:r>
+            <w:r>
+              <w:rPr>
+                <w:color w:val="7f7f7f" w:themeColor="text1" w:themeTint="80"/>
+                <w:highlight w:val="none"/>
+              </w:rPr>
+              <w:t xml:space="preserve">]</w:t>
+            </w:r>
+            <w:r>
+              <w:rPr>
+                <w:color w:val="7f7f7f" w:themeColor="text1" w:themeTint="80"/>
+                <w:highlight w:val="none"/>
+              </w:rPr>
+              <w:t xml:space="preserve">}</w:t>
+            </w:r>
+            <w:r>
+              <w:rPr>
+                <w:highlight w:val="none"/>
+              </w:rPr>
+            </w:r>
+            <w:r>
+              <w:rPr>
+                <w:highlight w:val="none"/>
+              </w:rPr>
+            </w:r>
+          </w:p>
+          <w:p>
+            <w:pPr>
+              <w:pStyle w:val="1_1630"/>
+              <w:rPr>
+                <w:highlight w:val="none"/>
+              </w:rPr>
+            </w:pPr>
+            <w:r>
+              <w:rPr>
+                <w:highlight w:val="none"/>
+              </w:rPr>
+              <w:t xml:space="preserve">    var parsedData = map[string][]string{} </w:t>
+            </w:r>
+            <w:r/>
+          </w:p>
+          <w:p>
+            <w:pPr>
+              <w:pStyle w:val="1_1630"/>
+              <w:rPr>
+                <w:highlight w:val="none"/>
+              </w:rPr>
+            </w:pPr>
+            <w:r>
+              <w:rPr>
+                <w:highlight w:val="none"/>
+              </w:rPr>
+              <w:t xml:space="preserve">    </w:t>
+            </w:r>
+            <w:r>
+              <w:rPr>
+                <w:highlight w:val="none"/>
+              </w:rPr>
+            </w:r>
+            <w:r>
+              <w:rPr>
+                <w:color w:val="7f7f7f" w:themeColor="text1" w:themeTint="80"/>
+                <w:highlight w:val="none"/>
+              </w:rPr>
+              <w:t xml:space="preserve">// форма сигналов, e.g.: {</w:t>
+            </w:r>
+            <w:r>
+              <w:rPr>
+                <w:color w:val="7f7f7f" w:themeColor="text1" w:themeTint="80"/>
+                <w:highlight w:val="none"/>
+              </w:rPr>
+              <w:t xml:space="preserve">"</w:t>
+            </w:r>
+            <w:r>
+              <w:rPr>
+                <w:color w:val="7f7f7f" w:themeColor="text1" w:themeTint="80"/>
+                <w:highlight w:val="none"/>
+              </w:rPr>
+              <w:t xml:space="preserve">a</w:t>
+            </w:r>
+            <w:r>
+              <w:rPr>
+                <w:color w:val="7f7f7f" w:themeColor="text1" w:themeTint="80"/>
+                <w:highlight w:val="none"/>
+              </w:rPr>
+              <w:t xml:space="preserve">"</w:t>
+            </w:r>
+            <w:r>
+              <w:rPr>
+                <w:color w:val="7f7f7f" w:themeColor="text1" w:themeTint="80"/>
+                <w:highlight w:val="none"/>
+              </w:rPr>
+              <w:t xml:space="preserve">: </w:t>
+            </w:r>
+            <w:r>
+              <w:rPr>
+                <w:color w:val="7f7f7f" w:themeColor="text1" w:themeTint="80"/>
+                <w:highlight w:val="none"/>
+              </w:rPr>
+              <w:t xml:space="preserve">"1...0.....1..</w:t>
+            </w:r>
+            <w:r>
+              <w:rPr>
+                <w:color w:val="7f7f7f" w:themeColor="text1" w:themeTint="80"/>
+                <w:highlight w:val="none"/>
+              </w:rPr>
+            </w:r>
+            <w:r>
+              <w:rPr>
+                <w:color w:val="7f7f7f" w:themeColor="text1" w:themeTint="80"/>
+                <w:highlight w:val="none"/>
+              </w:rPr>
+              <w:t xml:space="preserve">"</w:t>
+            </w:r>
+            <w:r/>
+            <w:r>
+              <w:rPr>
+                <w:color w:val="7f7f7f" w:themeColor="text1" w:themeTint="80"/>
+                <w:highlight w:val="none"/>
+              </w:rPr>
+            </w:r>
+            <w:r>
+              <w:rPr>
+                <w:color w:val="7f7f7f" w:themeColor="text1" w:themeTint="80"/>
+                <w:highlight w:val="none"/>
+              </w:rPr>
+              <w:t xml:space="preserve">, </w:t>
+            </w:r>
+            <w:r>
+              <w:rPr>
+                <w:color w:val="7f7f7f" w:themeColor="text1" w:themeTint="80"/>
+                <w:highlight w:val="none"/>
+              </w:rPr>
+              <w:t xml:space="preserve">"b</w:t>
+            </w:r>
+            <w:r>
+              <w:rPr>
+                <w:color w:val="7f7f7f" w:themeColor="text1" w:themeTint="80"/>
+                <w:highlight w:val="none"/>
+              </w:rPr>
+              <w:t xml:space="preserve">": </w:t>
+            </w:r>
+            <w:r>
+              <w:rPr>
+                <w:color w:val="7f7f7f" w:themeColor="text1" w:themeTint="80"/>
+                <w:highlight w:val="none"/>
+              </w:rPr>
+              <w:t xml:space="preserve">"0....=....=..</w:t>
+            </w:r>
+            <w:r/>
+            <w:r>
+              <w:rPr>
+                <w:color w:val="7f7f7f" w:themeColor="text1" w:themeTint="80"/>
+                <w:highlight w:val="none"/>
+              </w:rPr>
+            </w:r>
+            <w:r>
+              <w:rPr>
+                <w:color w:val="7f7f7f" w:themeColor="text1" w:themeTint="80"/>
+                <w:highlight w:val="none"/>
+              </w:rPr>
+              <w:t xml:space="preserve">"</w:t>
+            </w:r>
+            <w:r/>
+            <w:r>
+              <w:rPr>
+                <w:color w:val="7f7f7f" w:themeColor="text1" w:themeTint="80"/>
+                <w:highlight w:val="none"/>
+              </w:rPr>
+            </w:r>
+            <w:r>
+              <w:rPr>
+                <w:color w:val="7f7f7f" w:themeColor="text1" w:themeTint="80"/>
+                <w:highlight w:val="none"/>
+              </w:rPr>
+              <w:t xml:space="preserve">}</w:t>
+            </w:r>
+            <w:r/>
+            <w:r>
+              <w:rPr>
+                <w:highlight w:val="none"/>
+              </w:rPr>
+            </w:r>
+            <w:r>
+              <w:rPr>
+                <w:highlight w:val="none"/>
+              </w:rPr>
+            </w:r>
+          </w:p>
+          <w:p>
+            <w:pPr>
+              <w:pStyle w:val="1_1630"/>
+            </w:pPr>
+            <w:r>
+              <w:rPr>
+                <w:highlight w:val="none"/>
+              </w:rPr>
+              <w:t xml:space="preserve">    var parsedWaves = map[string]string{}</w:t>
+            </w:r>
+            <w:r/>
+          </w:p>
+          <w:p>
+            <w:pPr>
+              <w:pStyle w:val="1_1630"/>
+              <w:rPr>
+                <w:highlight w:val="none"/>
+              </w:rPr>
+            </w:pPr>
+            <w:r>
+              <w:rPr>
+                <w:highlight w:val="none"/>
+              </w:rPr>
+              <w:t xml:space="preserve">    </w:t>
+            </w:r>
+            <w:r/>
+          </w:p>
+          <w:p>
+            <w:pPr>
+              <w:pStyle w:val="1_1630"/>
+              <w:rPr>
+                <w:highlight w:val="none"/>
+              </w:rPr>
+            </w:pPr>
+            <w:r>
+              <w:rPr>
+                <w:highlight w:val="none"/>
+              </w:rPr>
+              <w:t xml:space="preserve">   </w:t>
+            </w:r>
+            <w:r>
+              <w:rPr>
+                <w:color w:val="7f7f7f" w:themeColor="text1" w:themeTint="80"/>
+                <w:highlight w:val="none"/>
+              </w:rPr>
+              <w:t xml:space="preserve"> </w:t>
+            </w:r>
+            <w:r>
+              <w:rPr>
+                <w:color w:val="7f7f7f" w:themeColor="text1" w:themeTint="80"/>
+                <w:highlight w:val="none"/>
+              </w:rPr>
+              <w:t xml:space="preserve">// отсортированные моменты изменения всех сигналов</w:t>
+            </w:r>
+            <w:r>
+              <w:rPr>
+                <w:color w:val="7f7f7f" w:themeColor="text1" w:themeTint="80"/>
+                <w:highlight w:val="none"/>
+              </w:rPr>
+            </w:r>
+            <w:r>
+              <w:rPr>
+                <w:highlight w:val="none"/>
+              </w:rPr>
+            </w:r>
+          </w:p>
+          <w:p>
+            <w:pPr>
+              <w:pStyle w:val="1_1630"/>
+            </w:pPr>
+            <w:r>
+              <w:rPr>
+                <w:highlight w:val="none"/>
+              </w:rPr>
+              <w:t xml:space="preserve">    timings := vcd_frame.getSortedTimings() </w:t>
+            </w:r>
+            <w:r/>
+          </w:p>
+          <w:p>
+            <w:pPr>
+              <w:pStyle w:val="1_1630"/>
+              <w:rPr>
+                <w:color w:val="7f7f7f" w:themeColor="text1" w:themeTint="80"/>
+              </w:rPr>
+            </w:pPr>
+            <w:r>
+              <w:rPr>
+                <w:highlight w:val="none"/>
+              </w:rPr>
+              <w:t xml:space="preserve">    tick_amount := findGCD(timings) </w:t>
+            </w:r>
+            <w:r>
+              <w:rPr>
+                <w:color w:val="7f7f7f" w:themeColor="text1" w:themeTint="80"/>
+                <w:highlight w:val="none"/>
+              </w:rPr>
+              <w:t xml:space="preserve">// НОД момента изменения сигнала</w:t>
+            </w:r>
+            <w:r>
+              <w:rPr>
+                <w:color w:val="7f7f7f" w:themeColor="text1" w:themeTint="80"/>
+              </w:rPr>
+            </w:r>
+          </w:p>
+          <w:p>
+            <w:pPr>
+              <w:pStyle w:val="1_1630"/>
+            </w:pPr>
+            <w:r>
+              <w:rPr>
+                <w:highlight w:val="none"/>
+              </w:rPr>
+              <w:t xml:space="preserve">    end_time := timings[len(timings)-1] + tick_amount*end_scale</w:t>
+            </w:r>
+            <w:r/>
+          </w:p>
+          <w:p>
+            <w:pPr>
+              <w:pStyle w:val="1_1630"/>
+              <w:rPr>
+                <w:color w:val="7f7f7f" w:themeColor="text1" w:themeTint="80"/>
+              </w:rPr>
+            </w:pPr>
+            <w:r>
+              <w:rPr>
+                <w:highlight w:val="none"/>
+              </w:rPr>
+              <w:t xml:space="preserve">    for i := 0; i &lt; end_time/tick_amount; i++ { </w:t>
+            </w:r>
+            <w:r>
+              <w:rPr>
+                <w:color w:val="7f7f7f" w:themeColor="text1" w:themeTint="80"/>
+                <w:highlight w:val="none"/>
+              </w:rPr>
+              <w:t xml:space="preserve">// проход по всем моментам дискретизации</w:t>
+            </w:r>
+            <w:r>
+              <w:rPr>
+                <w:color w:val="7f7f7f" w:themeColor="text1" w:themeTint="80"/>
+              </w:rPr>
+            </w:r>
+          </w:p>
+          <w:p>
+            <w:pPr>
+              <w:pStyle w:val="1_1630"/>
+            </w:pPr>
+            <w:r>
+              <w:rPr>
+                <w:highlight w:val="none"/>
+              </w:rPr>
+              <w:t xml:space="preserve">        for _, single_signal := range vcd_frame.Signal { </w:t>
+            </w:r>
+            <w:r>
+              <w:rPr>
+                <w:color w:val="7f7f7f" w:themeColor="text1" w:themeTint="80"/>
+                <w:highlight w:val="none"/>
+              </w:rPr>
+              <w:t xml:space="preserve">// проход по всем сигналам диаграммы</w:t>
+            </w:r>
+            <w:r/>
+          </w:p>
+          <w:p>
+            <w:pPr>
+              <w:pStyle w:val="1_1630"/>
+            </w:pPr>
+            <w:r>
+              <w:rPr>
+                <w:highlight w:val="none"/>
+              </w:rPr>
+              <w:t xml:space="preserve">            fl_change := false </w:t>
+            </w:r>
+            <w:r>
+              <w:rPr>
+                <w:color w:val="7f7f7f" w:themeColor="text1" w:themeTint="80"/>
+                <w:highlight w:val="none"/>
+              </w:rPr>
+              <w:t xml:space="preserve">// признак изменения сигнала в этом моменте времени</w:t>
+            </w:r>
+            <w:r/>
+          </w:p>
+          <w:p>
+            <w:pPr>
+              <w:pStyle w:val="1_1630"/>
+            </w:pPr>
+            <w:r>
+              <w:rPr>
+                <w:highlight w:val="none"/>
+              </w:rPr>
+              <w:t xml:space="preserve">            name := single_signal.Name</w:t>
+            </w:r>
+            <w:r/>
+          </w:p>
+          <w:p>
+            <w:pPr>
+              <w:pStyle w:val="1_1630"/>
+            </w:pPr>
+            <w:r>
+              <w:rPr>
+                <w:highlight w:val="none"/>
+              </w:rPr>
+              <w:t xml:space="preserve">            fl_single_wire := true </w:t>
+            </w:r>
+            <w:r>
+              <w:rPr>
+                <w:highlight w:val="none"/>
+              </w:rPr>
+            </w:r>
+            <w:r>
+              <w:rPr>
+                <w:color w:val="7f7f7f" w:themeColor="text1" w:themeTint="80"/>
+                <w:highlight w:val="none"/>
+              </w:rPr>
+              <w:t xml:space="preserve">// признак однобитного сигнала</w:t>
+            </w:r>
+            <w:r/>
+            <w:r>
+              <w:rPr>
+                <w:highlight w:val="none"/>
+              </w:rPr>
+            </w:r>
+            <w:r/>
+          </w:p>
+          <w:p>
+            <w:pPr>
+              <w:pStyle w:val="1_1630"/>
+            </w:pPr>
+            <w:r>
+              <w:rPr>
+                <w:highlight w:val="none"/>
+              </w:rPr>
+              <w:t xml:space="preserve">            if single_signal.Type.Width &gt; 1 {</w:t>
+            </w:r>
+            <w:r/>
+          </w:p>
+          <w:p>
+            <w:pPr>
+              <w:pStyle w:val="1_1630"/>
+            </w:pPr>
+            <w:r>
+              <w:rPr>
+                <w:highlight w:val="none"/>
+              </w:rPr>
+              <w:t xml:space="preserve">                name += "[0:" + strconv.Itoa(single_signal.Type.Width-1) + "]"</w:t>
+            </w:r>
+            <w:r/>
+          </w:p>
+          <w:p>
+            <w:pPr>
+              <w:pStyle w:val="1_1630"/>
+            </w:pPr>
+            <w:r>
+              <w:rPr>
+                <w:highlight w:val="none"/>
+              </w:rPr>
+              <w:t xml:space="preserve">                fl_single_wire = false</w:t>
+            </w:r>
+            <w:r/>
+          </w:p>
+          <w:p>
+            <w:pPr>
+              <w:pStyle w:val="1_1630"/>
+            </w:pPr>
+            <w:r>
+              <w:rPr>
+                <w:highlight w:val="none"/>
+              </w:rPr>
+              <w:t xml:space="preserve">            }</w:t>
+            </w:r>
+            <w:r/>
+          </w:p>
+          <w:p>
+            <w:pPr>
+              <w:pStyle w:val="1_1630"/>
+              <w:rPr>
+                <w:color w:val="7f7f7f" w:themeColor="text1" w:themeTint="80"/>
+                <w:highlight w:val="none"/>
+              </w:rPr>
+            </w:pPr>
+            <w:r>
+              <w:rPr>
+                <w:highlight w:val="none"/>
+              </w:rPr>
+              <w:t xml:space="preserve">            for _, data_value := range single_signal.Data { </w:t>
+            </w:r>
+            <w:r>
+              <w:rPr>
+                <w:color w:val="7f7f7f" w:themeColor="text1" w:themeTint="80"/>
+                <w:highlight w:val="none"/>
+              </w:rPr>
+              <w:t xml:space="preserve">// проход по всем точкам изменения сигнала</w:t>
+            </w:r>
+            <w:r/>
+            <w:r>
+              <w:rPr>
+                <w:highlight w:val="none"/>
+              </w:rPr>
+            </w:r>
+            <w:r/>
+          </w:p>
+          <w:p>
+            <w:pPr>
+              <w:pStyle w:val="1_1630"/>
+              <w:rPr>
+                <w:highlight w:val="none"/>
+              </w:rPr>
+            </w:pPr>
+            <w:r>
+              <w:rPr>
+                <w:color w:val="7f7f7f" w:themeColor="text1" w:themeTint="80"/>
+                <w:highlight w:val="none"/>
+              </w:rPr>
+              <w:t xml:space="preserve">                </w:t>
+            </w:r>
+            <w:r>
+              <w:rPr>
+                <w:color w:val="7f7f7f" w:themeColor="text1" w:themeTint="80"/>
+                <w:highlight w:val="none"/>
+              </w:rPr>
+              <w:t xml:space="preserve">// изменился ли сигнал в рассматриваемой точки дискретизации?</w:t>
+            </w:r>
+            <w:r>
+              <w:rPr>
+                <w:color w:val="7f7f7f" w:themeColor="text1" w:themeTint="80"/>
+                <w:highlight w:val="none"/>
+              </w:rPr>
+            </w:r>
+          </w:p>
+          <w:p>
+            <w:pPr>
+              <w:pStyle w:val="1_1630"/>
+            </w:pPr>
+            <w:r>
+              <w:rPr>
+                <w:highlight w:val="none"/>
+              </w:rPr>
+              <w:t xml:space="preserve">                if int(math.Round(data_value[0].(float64))) == i*tick_amount {</w:t>
+            </w:r>
+            <w:r/>
+          </w:p>
+          <w:p>
+            <w:pPr>
+              <w:pStyle w:val="1_1630"/>
+            </w:pPr>
+            <w:r>
+              <w:rPr>
+                <w:highlight w:val="none"/>
+              </w:rPr>
+              <w:t xml:space="preserve">                    if fl_single_wire {</w:t>
+            </w:r>
+            <w:r/>
+          </w:p>
+          <w:p>
+            <w:pPr>
+              <w:pStyle w:val="1_1630"/>
+            </w:pPr>
+            <w:r>
+              <w:rPr>
+                <w:highlight w:val="none"/>
+              </w:rPr>
+              <w:t xml:space="preserve">                        parsedWaves[name] += data_value[1].(string)</w:t>
+            </w:r>
+            <w:r/>
+          </w:p>
+          <w:p>
+            <w:pPr>
+              <w:pStyle w:val="1_1630"/>
+            </w:pPr>
+            <w:r>
+              <w:rPr>
+                <w:highlight w:val="none"/>
+              </w:rPr>
+              <w:t xml:space="preserve">                    } else {</w:t>
+            </w:r>
+            <w:r/>
+          </w:p>
+          <w:p>
+            <w:pPr>
+              <w:pStyle w:val="1_1630"/>
+            </w:pPr>
+            <w:r>
+              <w:rPr>
+                <w:highlight w:val="none"/>
+              </w:rPr>
+              <w:t xml:space="preserve">                        parsedData[name] = append(parsedData[name], data_value[1].(string))</w:t>
+            </w:r>
+            <w:r/>
+          </w:p>
+          <w:p>
+            <w:pPr>
+              <w:pStyle w:val="1_1630"/>
+            </w:pPr>
+            <w:r>
+              <w:rPr>
+                <w:highlight w:val="none"/>
+              </w:rPr>
+              <w:t xml:space="preserve">                        parsedWaves[name] += "="</w:t>
+            </w:r>
+            <w:r/>
+          </w:p>
+          <w:p>
+            <w:pPr>
+              <w:pStyle w:val="1_1630"/>
+            </w:pPr>
+            <w:r>
+              <w:rPr>
+                <w:highlight w:val="none"/>
+              </w:rPr>
+              <w:t xml:space="preserve">                    }</w:t>
+            </w:r>
+            <w:r/>
+          </w:p>
+          <w:p>
+            <w:pPr>
+              <w:pStyle w:val="1_1630"/>
+            </w:pPr>
+            <w:r>
+              <w:rPr>
+                <w:highlight w:val="none"/>
+              </w:rPr>
+              <w:t xml:space="preserve">                    fl_change = true</w:t>
+            </w:r>
+            <w:r/>
+          </w:p>
+          <w:p>
+            <w:pPr>
+              <w:pStyle w:val="1_1630"/>
+            </w:pPr>
+            <w:r>
+              <w:rPr>
+                <w:highlight w:val="none"/>
+              </w:rPr>
+              <w:t xml:space="preserve">                    break</w:t>
+            </w:r>
+            <w:r/>
+          </w:p>
+          <w:p>
+            <w:pPr>
+              <w:pStyle w:val="1_1630"/>
+            </w:pPr>
+            <w:r>
+              <w:rPr>
+                <w:highlight w:val="none"/>
+              </w:rPr>
+              <w:t xml:space="preserve">                }</w:t>
+            </w:r>
+            <w:r/>
+          </w:p>
+          <w:p>
+            <w:pPr>
+              <w:pStyle w:val="1_1630"/>
+            </w:pPr>
+            <w:r>
+              <w:rPr>
+                <w:highlight w:val="none"/>
+              </w:rPr>
+              <w:t xml:space="preserve">            }</w:t>
+            </w:r>
+            <w:r/>
+          </w:p>
+          <w:p>
+            <w:pPr>
+              <w:pStyle w:val="1_1630"/>
+            </w:pPr>
+            <w:r>
+              <w:rPr>
+                <w:highlight w:val="none"/>
+              </w:rPr>
+              <w:t xml:space="preserve">            if !fl_change {</w:t>
+            </w:r>
+            <w:r/>
+          </w:p>
+          <w:p>
+            <w:pPr>
+              <w:pStyle w:val="1_1630"/>
+            </w:pPr>
+            <w:r>
+              <w:rPr>
+                <w:highlight w:val="none"/>
+              </w:rPr>
+              <w:t xml:space="preserve">                parsedWaves[name] += "."</w:t>
+            </w:r>
+            <w:r/>
+          </w:p>
+          <w:p>
+            <w:pPr>
+              <w:pStyle w:val="1_1630"/>
+              <w:rPr>
+                <w:highlight w:val="none"/>
+              </w:rPr>
+            </w:pPr>
+            <w:r>
+              <w:rPr>
+                <w:highlight w:val="none"/>
+              </w:rPr>
+              <w:t xml:space="preserve">            }</w:t>
+            </w:r>
+            <w:r/>
+          </w:p>
+          <w:p>
+            <w:pPr>
+              <w:pStyle w:val="1_1630"/>
+              <w:rPr>
+                <w:highlight w:val="none"/>
+              </w:rPr>
+            </w:pPr>
+            <w:r>
+              <w:rPr>
+                <w:highlight w:val="none"/>
+              </w:rPr>
+              <w:t xml:space="preserve">            </w:t>
+            </w:r>
+            <w:r>
+              <w:rPr>
+                <w:color w:val="7f7f7f" w:themeColor="text1" w:themeTint="80"/>
+                <w:highlight w:val="none"/>
+              </w:rPr>
+              <w:t xml:space="preserve">// масштабирование ширины сигнала на диаграмме</w:t>
+            </w:r>
+            <w:r>
+              <w:rPr>
+                <w:highlight w:val="none"/>
+              </w:rPr>
+            </w:r>
+          </w:p>
+          <w:p>
+            <w:pPr>
+              <w:pStyle w:val="1_1630"/>
+            </w:pPr>
+            <w:r>
+              <w:rPr>
+                <w:highlight w:val="none"/>
+              </w:rPr>
+              <w:t xml:space="preserve">            for j := 1; j &lt; (vcd_frame.getMaxValueWidth()*width_scale)/2; j++ {</w:t>
+            </w:r>
+            <w:r/>
+          </w:p>
+          <w:p>
+            <w:pPr>
+              <w:pStyle w:val="1_1630"/>
+            </w:pPr>
+            <w:r>
+              <w:rPr>
+                <w:highlight w:val="none"/>
+              </w:rPr>
+              <w:t xml:space="preserve">                parsedWaves[name] += "."</w:t>
+            </w:r>
+            <w:r/>
+          </w:p>
+          <w:p>
+            <w:pPr>
+              <w:pStyle w:val="1_1630"/>
+            </w:pPr>
+            <w:r>
+              <w:rPr>
+                <w:highlight w:val="none"/>
+              </w:rPr>
+              <w:t xml:space="preserve">            }</w:t>
+            </w:r>
+            <w:r/>
+          </w:p>
+          <w:p>
+            <w:pPr>
+              <w:pStyle w:val="1_1630"/>
+            </w:pPr>
+            <w:r>
+              <w:rPr>
+                <w:highlight w:val="none"/>
+              </w:rPr>
+              <w:t xml:space="preserve">        }</w:t>
+            </w:r>
+            <w:r/>
+          </w:p>
+          <w:p>
+            <w:pPr>
+              <w:pStyle w:val="1_1630"/>
+            </w:pPr>
+            <w:r>
+              <w:rPr>
+                <w:highlight w:val="none"/>
+              </w:rPr>
+              <w:t xml:space="preserve">    }</w:t>
+            </w:r>
+            <w:r/>
+          </w:p>
+          <w:p>
+            <w:pPr>
+              <w:pStyle w:val="1_1630"/>
+            </w:pPr>
+            <w:r>
+              <w:rPr>
+                <w:highlight w:val="none"/>
+              </w:rPr>
+              <w:t xml:space="preserve">    return parsedWaves, parsedData</w:t>
+            </w:r>
+            <w:r/>
+          </w:p>
+          <w:p>
+            <w:pPr>
+              <w:pStyle w:val="1_1630"/>
+              <w:rPr>
+                <w:highlight w:val="none"/>
+              </w:rPr>
+            </w:pPr>
+            <w:r>
+              <w:rPr>
+                <w:highlight w:val="none"/>
+              </w:rPr>
+              <w:t xml:space="preserve">}</w:t>
+            </w:r>
+            <w:r/>
+            <w:r>
+              <w:rPr>
+                <w:highlight w:val="none"/>
+              </w:rPr>
+            </w:r>
+            <w:r>
+              <w:rPr>
+                <w:highlight w:val="none"/>
+              </w:rPr>
+            </w:r>
+          </w:p>
+        </w:tc>
+      </w:tr>
+    </w:tbl>
+    <w:p>
+      <w:pPr>
+        <w:numPr>
+          <w:ilvl w:val="0"/>
+          <w:numId w:val="0"/>
+        </w:numPr>
+        <w:ind w:left="0" w:firstLine="0"/>
+        <w:jc w:val="left"/>
+        <w:rPr>
+          <w:highlight w:val="none"/>
+        </w:rPr>
+      </w:pPr>
+      <w:r>
+        <w:rPr>
+          <w:highlight w:val="none"/>
+        </w:rPr>
       </w:r>
       <w:r>
         <w:rPr>
@@ -7676,7 +8759,7 @@
     </w:p>
     <w:p>
       <w:pPr>
-        <w:shd w:val="nil" w:color="auto"/>
+        <w:shd w:val="nil"/>
         <w:rPr>
           <w:b/>
           <w:bCs/>
@@ -7693,9 +8776,66 @@
           <w:i/>
           <w:sz w:val="28"/>
           <w:szCs w:val="28"/>
+          <w:highlight w:val="none"/>
           <w:u w:val="none"/>
         </w:rPr>
-      </w:r>
+        <w:br w:type="page" w:clear="all"/>
+      </w:r>
+      <w:r>
+        <w:rPr>
+          <w:b/>
+          <w:bCs/>
+          <w:i/>
+          <w:sz w:val="28"/>
+          <w:szCs w:val="28"/>
+          <w:highlight w:val="none"/>
+          <w:u w:val="none"/>
+        </w:rPr>
+      </w:r>
+    </w:p>
+    <w:p>
+      <w:pPr>
+        <w:pStyle w:val="704"/>
+        <w:rPr>
+          <w:highlight w:val="cyan"/>
+        </w:rPr>
+      </w:pPr>
+      <w:r/>
+      <w:bookmarkStart w:id="9" w:name="_Toc9"/>
+      <w:r>
+        <w:rPr>
+          <w:highlight w:val="cyan"/>
+        </w:rPr>
+        <w:t xml:space="preserve">3.Х </w:t>
+      </w:r>
+      <w:r>
+        <w:rPr>
+          <w:highlight w:val="cyan"/>
+        </w:rPr>
+        <w:t xml:space="preserve">Синтезатор</w:t>
+      </w:r>
+      <w:r>
+        <w:rPr>
+          <w:highlight w:val="cyan"/>
+        </w:rPr>
+      </w:r>
+      <w:bookmarkEnd w:id="9"/>
+      <w:r/>
+      <w:r/>
+    </w:p>
+    <w:p>
+      <w:pPr>
+        <w:shd w:val="nil" w:color="auto"/>
+        <w:rPr>
+          <w:b/>
+          <w:bCs/>
+          <w:i/>
+          <w:sz w:val="28"/>
+          <w:szCs w:val="28"/>
+          <w:highlight w:val="none"/>
+          <w:u w:val="none"/>
+        </w:rPr>
+      </w:pPr>
       <w:r>
         <w:rPr>
           <w:b/>
@@ -7705,7 +8845,6 @@
           <w:szCs w:val="28"/>
           <w:u w:val="none"/>
         </w:rPr>
-        <w:br w:type="page" w:clear="all"/>
       </w:r>
       <w:r>
         <w:rPr>
@@ -7716,6 +8855,17 @@
           <w:szCs w:val="28"/>
           <w:u w:val="none"/>
         </w:rPr>
+        <w:br w:type="page" w:clear="all"/>
+      </w:r>
+      <w:r>
+        <w:rPr>
+          <w:b/>
+          <w:bCs/>
+          <w:i/>
+          <w:sz w:val="28"/>
+          <w:szCs w:val="28"/>
+          <w:u w:val="none"/>
+        </w:rPr>
       </w:r>
       <w:r/>
     </w:p>
@@ -7732,7 +8882,7 @@
         </w:rPr>
       </w:pPr>
       <w:r/>
-      <w:bookmarkStart w:id="9" w:name="_Toc9"/>
+      <w:bookmarkStart w:id="10" w:name="_Toc10"/>
       <w:r>
         <w:rPr>
           <w:b/>
@@ -7744,6 +8894,60 @@
         </w:rPr>
         <w:t xml:space="preserve">ЗАКЛЮЧЕНИЕ</w:t>
       </w:r>
+      <w:r/>
+      <w:bookmarkEnd w:id="10"/>
+      <w:r/>
+      <w:r/>
+    </w:p>
+    <w:p>
+      <w:pPr>
+        <w:shd w:val="nil" w:color="auto"/>
+        <w:rPr>
+          <w:b/>
+          <w:bCs/>
+          <w:i/>
+          <w:sz w:val="28"/>
+          <w:szCs w:val="28"/>
+          <w:u w:val="none"/>
+        </w:rPr>
+      </w:pPr>
+      <w:r>
+        <w:rPr>
+          <w:b/>
+          <w:bCs/>
+          <w:i/>
+          <w:sz w:val="28"/>
+          <w:szCs w:val="28"/>
+          <w:u w:val="none"/>
+        </w:rPr>
+        <w:br w:type="page" w:clear="all"/>
+      </w:r>
+      <w:r>
+        <w:rPr>
+          <w:b/>
+          <w:bCs/>
+          <w:i/>
+          <w:sz w:val="28"/>
+          <w:szCs w:val="28"/>
+          <w:u w:val="none"/>
+        </w:rPr>
+      </w:r>
+      <w:r/>
+    </w:p>
+    <w:p>
+      <w:pPr>
+        <w:pStyle w:val="702"/>
+        <w:rPr>
+          <w:b/>
+          <w:bCs/>
+          <w:sz w:val="28"/>
+          <w:szCs w:val="28"/>
+          <w:highlight w:val="none"/>
+          <w:u w:val="none"/>
+        </w:rPr>
+      </w:pPr>
+      <w:r/>
+      <w:bookmarkStart w:id="11" w:name="_Toc11"/>
       <w:r>
         <w:rPr>
           <w:b/>
@@ -7753,82 +8957,10 @@
           <w:highlight w:val="cyan"/>
           <w:u w:val="none"/>
         </w:rPr>
-      </w:r>
-      <w:bookmarkEnd w:id="9"/>
+        <w:t xml:space="preserve">СПИСОК ИСПОЛЬЗОВАННЫХ ИСТОЧНИКОВ</w:t>
+      </w:r>
       <w:r/>
-      <w:r/>
-    </w:p>
-    <w:p>
-      <w:pPr>
-        <w:shd w:val="nil" w:color="auto"/>
-        <w:rPr>
-          <w:b/>
-          <w:bCs/>
-          <w:i/>
-          <w:sz w:val="28"/>
-          <w:szCs w:val="28"/>
-          <w:u w:val="none"/>
-        </w:rPr>
-      </w:pPr>
-      <w:r>
-        <w:rPr>
-          <w:b/>
-          <w:bCs/>
-          <w:i/>
-          <w:sz w:val="28"/>
-          <w:szCs w:val="28"/>
-          <w:u w:val="none"/>
-        </w:rPr>
-        <w:br w:type="page" w:clear="all"/>
-      </w:r>
-      <w:r>
-        <w:rPr>
-          <w:b/>
-          <w:bCs/>
-          <w:i/>
-          <w:sz w:val="28"/>
-          <w:szCs w:val="28"/>
-          <w:u w:val="none"/>
-        </w:rPr>
-      </w:r>
-      <w:r/>
-    </w:p>
-    <w:p>
-      <w:pPr>
-        <w:pStyle w:val="702"/>
-        <w:rPr>
-          <w:b/>
-          <w:bCs/>
-          <w:sz w:val="28"/>
-          <w:szCs w:val="28"/>
-          <w:highlight w:val="none"/>
-          <w:u w:val="none"/>
-        </w:rPr>
-      </w:pPr>
-      <w:r/>
-      <w:bookmarkStart w:id="10" w:name="_Toc10"/>
-      <w:r>
-        <w:rPr>
-          <w:b/>
-          <w:bCs/>
-          <w:sz w:val="28"/>
-          <w:szCs w:val="28"/>
-          <w:highlight w:val="cyan"/>
-          <w:u w:val="none"/>
-        </w:rPr>
-        <w:t xml:space="preserve">СПИСОК ИСПОЛЬЗОВАННЫХ ИСТОЧНИКОВ</w:t>
-      </w:r>
-      <w:r>
-        <w:rPr>
-          <w:b/>
-          <w:bCs/>
-          <w:sz w:val="28"/>
-          <w:szCs w:val="28"/>
-          <w:highlight w:val="cyan"/>
-          <w:u w:val="none"/>
-        </w:rPr>
-      </w:r>
-      <w:bookmarkEnd w:id="10"/>
+      <w:bookmarkEnd w:id="11"/>
       <w:r/>
       <w:r>
         <w:rPr>
@@ -7898,7 +9030,7 @@
         </w:rPr>
       </w:pPr>
       <w:r/>
-      <w:bookmarkStart w:id="11" w:name="_Toc11"/>
+      <w:bookmarkStart w:id="12" w:name="_Toc12"/>
       <w:r>
         <w:rPr>
           <w:b/>
@@ -7933,7 +9065,7 @@
         <w:t xml:space="preserve">, ...</w:t>
       </w:r>
       <w:r/>
-      <w:bookmarkEnd w:id="11"/>
+      <w:bookmarkEnd w:id="12"/>
       <w:r/>
       <w:r>
         <w:rPr>

</xml_diff>

<commit_message>
Practive - compiler docs
</commit_message>
<xml_diff>
--- a/practice/текст отчета v0.docx
+++ b/practice/текст отчета v0.docx
@@ -4452,7 +4452,7 @@
           <mc:Choice Requires="wpg">
             <w:drawing>
               <wp:inline xmlns:wp="http://schemas.openxmlformats.org/drawingml/2006/wordprocessingDrawing" distT="0" distB="0" distL="0" distR="0">
-                <wp:extent cx="4912876" cy="6647561"/>
+                <wp:extent cx="4677694" cy="6653769"/>
                 <wp:effectExtent l="0" t="0" r="0" b="0"/>
                 <wp:docPr id="3" name=""/>
                 <wp:cNvGraphicFramePr>
@@ -4462,7 +4462,7 @@
                   <a:graphicData uri="http://schemas.openxmlformats.org/drawingml/2006/picture">
                     <pic:pic xmlns:pic="http://schemas.openxmlformats.org/drawingml/2006/picture">
                       <pic:nvPicPr>
-                        <pic:cNvPr id="1278102932" name=""/>
+                        <pic:cNvPr id="843320982" name=""/>
                         <pic:cNvPicPr>
                           <a:picLocks noChangeAspect="1"/>
                         </pic:cNvPicPr>
@@ -4475,7 +4475,7 @@
                       <pic:spPr bwMode="auto">
                         <a:xfrm flipH="0" flipV="0">
                           <a:off x="0" y="0"/>
-                          <a:ext cx="4912875" cy="6647560"/>
+                          <a:ext cx="4677693" cy="6653768"/>
                         </a:xfrm>
                         <a:prstGeom prst="rect">
                           <a:avLst/>
@@ -4505,7 +4505,7 @@
                   <v:f eqn="sum @10 21600 0"/>
                 </v:formulas>
               </v:shapetype>
-              <v:shape id="_x0000_i2" o:spid="_x0000_s2" type="#_x0000_t75" style="width:386.8pt;height:523.4pt;mso-wrap-distance-left:0.0pt;mso-wrap-distance-top:0.0pt;mso-wrap-distance-right:0.0pt;mso-wrap-distance-bottom:0.0pt;" stroked="false">
+              <v:shape id="_x0000_i2" o:spid="_x0000_s2" type="#_x0000_t75" style="width:368.3pt;height:523.9pt;mso-wrap-distance-left:0.0pt;mso-wrap-distance-top:0.0pt;mso-wrap-distance-right:0.0pt;mso-wrap-distance-bottom:0.0pt;" stroked="false">
                 <v:path textboxrect="0,0,0,0"/>
                 <v:imagedata r:id="rId13" o:title=""/>
               </v:shape>
@@ -4513,6 +4513,12 @@
           </mc:Fallback>
         </mc:AlternateContent>
       </w:r>
+      <w:r>
+        <w:rPr>
+          <w:highlight w:val="none"/>
+        </w:rPr>
+      </w:r>
+      <w:r/>
       <w:r>
         <w:rPr>
           <w:highlight w:val="none"/>
@@ -8824,17 +8830,332 @@
       <w:r/>
     </w:p>
     <w:p>
-      <w:pPr>
+      <w:r>
+        <w:t xml:space="preserve">Для симуляции (получения временных диаграмм работы) и синтеза (</w:t>
+      </w:r>
+      <w:r>
+        <w:t xml:space="preserve">получения списка электрических соединений</w:t>
+      </w:r>
+      <w:r>
+        <w:t xml:space="preserve">) устройств, описанных на языке Verilog используют специальное программное обеспечение, которое может называться «симулятором», «синтезатором» или «компилятором» (последний термин менее точен, но более интуитивно понятен). </w:t>
+      </w:r>
+      <w:r/>
+    </w:p>
+    <w:p>
+      <w:pPr>
+        <w:rPr>
+          <w:highlight w:val="none"/>
+        </w:rPr>
+      </w:pPr>
+      <w:r>
+        <w:t xml:space="preserve">Одним из таких синтезаторов является IcarusVerilog. </w:t>
+      </w:r>
+      <w:r>
+        <w:t xml:space="preserve">Достоинствами данного программного решения являются:</w:t>
+      </w:r>
+      <w:r/>
+    </w:p>
+    <w:p>
+      <w:pPr>
+        <w:pStyle w:val="880"/>
+        <w:numPr>
+          <w:ilvl w:val="0"/>
+          <w:numId w:val="36"/>
+        </w:numPr>
+      </w:pPr>
+      <w:r>
+        <w:rPr>
+          <w:highlight w:val="none"/>
+        </w:rPr>
+        <w:t xml:space="preserve">малый размер исполняемого файла;</w:t>
+      </w:r>
+      <w:r>
+        <w:rPr>
+          <w:highlight w:val="none"/>
+        </w:rPr>
+      </w:r>
+    </w:p>
+    <w:p>
+      <w:pPr>
+        <w:pStyle w:val="880"/>
+        <w:numPr>
+          <w:ilvl w:val="0"/>
+          <w:numId w:val="36"/>
+        </w:numPr>
+      </w:pPr>
+      <w:r>
+        <w:rPr>
+          <w:highlight w:val="none"/>
+        </w:rPr>
+        <w:t xml:space="preserve">наличие консольного режима работы (удобно вызывать из программного кода через библиотеки для работы с операционной системой);</w:t>
+      </w:r>
+      <w:r>
+        <w:rPr>
+          <w:highlight w:val="none"/>
+        </w:rPr>
+      </w:r>
+    </w:p>
+    <w:p>
+      <w:pPr>
+        <w:pStyle w:val="880"/>
+        <w:numPr>
+          <w:ilvl w:val="0"/>
+          <w:numId w:val="36"/>
+        </w:numPr>
+      </w:pPr>
+      <w:r>
+        <w:rPr>
+          <w:highlight w:val="none"/>
+        </w:rPr>
+        <w:t xml:space="preserve">распространение по свободной лицензии (GNU GPL).</w:t>
+      </w:r>
+      <w:r>
+        <w:rPr>
+          <w:highlight w:val="none"/>
+        </w:rPr>
+      </w:r>
+    </w:p>
+    <w:p>
+      <w:pPr>
+        <w:numPr>
+          <w:ilvl w:val="0"/>
+          <w:numId w:val="0"/>
+        </w:numPr>
+        <w:ind w:left="0" w:firstLine="0"/>
+        <w:rPr>
+          <w:highlight w:val="none"/>
+        </w:rPr>
+      </w:pPr>
+      <w:r>
+        <w:rPr>
+          <w:highlight w:val="none"/>
+        </w:rPr>
+        <w:tab/>
+        <w:t xml:space="preserve">В силу перечисленных выше свойств, </w:t>
+      </w:r>
+      <w:r>
+        <w:t xml:space="preserve">IcarusVerilog был выбран в качестве синтезатора, используемого в данной работе.</w:t>
+      </w:r>
+      <w:r/>
+      <w:r>
+        <w:rPr>
+          <w:highlight w:val="none"/>
+        </w:rPr>
+      </w:r>
+      <w:r>
+        <w:rPr>
+          <w:highlight w:val="none"/>
+        </w:rPr>
+      </w:r>
+    </w:p>
+    <w:p>
+      <w:pPr>
+        <w:numPr>
+          <w:ilvl w:val="0"/>
+          <w:numId w:val="0"/>
+        </w:numPr>
+        <w:ind w:left="0" w:firstLine="0"/>
+        <w:rPr>
+          <w:highlight w:val="none"/>
+        </w:rPr>
+      </w:pPr>
+      <w:r>
+        <w:rPr>
+          <w:highlight w:val="none"/>
+        </w:rPr>
+        <w:tab/>
+        <w:t xml:space="preserve">Выбранный синтезатор был использован в составе </w:t>
+      </w:r>
+      <w:r>
+        <w:rPr>
+          <w:highlight w:val="cyan"/>
+        </w:rPr>
+        <w:t xml:space="preserve">микросервиса</w:t>
+      </w:r>
+      <w:r>
+        <w:rPr>
+          <w:highlight w:val="none"/>
+        </w:rPr>
+        <w:t xml:space="preserve">, осуществляющего управление файлами и взаимодействие с сетью. </w:t>
+      </w:r>
+      <w:r>
+        <w:rPr>
+          <w:highlight w:val="none"/>
+        </w:rPr>
+      </w:r>
+    </w:p>
+    <w:p>
+      <w:pPr>
+        <w:numPr>
+          <w:ilvl w:val="0"/>
+          <w:numId w:val="0"/>
+        </w:numPr>
+        <w:ind w:left="0" w:firstLine="0"/>
+        <w:rPr>
+          <w:highlight w:val="none"/>
+        </w:rPr>
+      </w:pPr>
+      <w:r>
+        <w:rPr>
+          <w:highlight w:val="none"/>
+        </w:rPr>
+        <w:tab/>
+        <w:t xml:space="preserve">Обработка каждого задания осуществляется в несколько этапов, за каждый из которых отвечает свой программный компонент:</w:t>
+      </w:r>
+      <w:r>
+        <w:rPr>
+          <w:highlight w:val="none"/>
+        </w:rPr>
+      </w:r>
+    </w:p>
+    <w:p>
+      <w:pPr>
+        <w:pStyle w:val="880"/>
+        <w:numPr>
+          <w:ilvl w:val="0"/>
+          <w:numId w:val="37"/>
+        </w:numPr>
+      </w:pPr>
+      <w:r>
+        <w:rPr>
+          <w:highlight w:val="none"/>
+        </w:rPr>
+        <w:t xml:space="preserve">получение http-запроса на симуляцию устройства (класс Router);</w:t>
+      </w:r>
+      <w:r>
+        <w:rPr>
+          <w:highlight w:val="none"/>
+        </w:rPr>
+      </w:r>
+    </w:p>
+    <w:p>
+      <w:pPr>
+        <w:pStyle w:val="880"/>
+        <w:numPr>
+          <w:ilvl w:val="0"/>
+          <w:numId w:val="37"/>
+        </w:numPr>
+      </w:pPr>
+      <w:r>
+        <w:rPr>
+          <w:highlight w:val="none"/>
+        </w:rPr>
+        <w:t xml:space="preserve">сохранение полученных исходных кодов устрйоства и теста в файловой системе (OsLib, наличие user_id и level_id позволяет значительно снизить риск коллизии файлов);</w:t>
+      </w:r>
+      <w:r>
+        <w:rPr>
+          <w:highlight w:val="none"/>
+        </w:rPr>
+      </w:r>
+    </w:p>
+    <w:p>
+      <w:pPr>
+        <w:pStyle w:val="880"/>
+        <w:numPr>
+          <w:ilvl w:val="0"/>
+          <w:numId w:val="37"/>
+        </w:numPr>
+        <w:rPr>
+          <w:highlight w:val="none"/>
+        </w:rPr>
+      </w:pPr>
+      <w:r>
+        <w:rPr>
+          <w:highlight w:val="none"/>
+        </w:rPr>
+        <w:t xml:space="preserve">получение временной диаграммы </w:t>
+      </w:r>
+      <w:r>
+        <w:rPr>
+          <w:highlight w:val="none"/>
+        </w:rPr>
+        <w:t xml:space="preserve">работы устройства </w:t>
+      </w:r>
+      <w:r>
+        <w:rPr>
+          <w:highlight w:val="none"/>
+        </w:rPr>
+      </w:r>
+      <w:r>
+        <w:rPr>
+          <w:highlight w:val="none"/>
+        </w:rPr>
+        <w:t xml:space="preserve">(в формате *.vcd) </w:t>
+      </w:r>
+      <w:r/>
+      <w:r>
+        <w:rPr>
+          <w:highlight w:val="none"/>
+        </w:rPr>
+        <w:t xml:space="preserve"> с помощью IcarusVerilog;</w:t>
+      </w:r>
+      <w:r/>
+    </w:p>
+    <w:p>
+      <w:pPr>
+        <w:pStyle w:val="880"/>
+        <w:numPr>
+          <w:ilvl w:val="0"/>
+          <w:numId w:val="37"/>
+        </w:numPr>
+      </w:pPr>
+      <w:r>
+        <w:rPr>
+          <w:highlight w:val="none"/>
+        </w:rPr>
+        <w:t xml:space="preserve">отправка http-ответа, содержащего код временной диаграммы.</w:t>
+      </w:r>
+      <w:r/>
+    </w:p>
+    <w:p>
+      <w:pPr>
+        <w:numPr>
+          <w:ilvl w:val="0"/>
+          <w:numId w:val="0"/>
+        </w:numPr>
+        <w:ind w:left="0" w:firstLine="0"/>
+      </w:pPr>
+      <w:r>
+        <w:rPr>
+          <w:highlight w:val="none"/>
+        </w:rPr>
+        <w:tab/>
+        <w:t xml:space="preserve">Диаграмма компоновки </w:t>
+      </w:r>
+      <w:r>
+        <w:rPr>
+          <w:highlight w:val="cyan"/>
+        </w:rPr>
+        <w:t xml:space="preserve">микросервиса</w:t>
+      </w:r>
+      <w:r>
+        <w:rPr>
+          <w:highlight w:val="none"/>
+        </w:rPr>
+        <w:t xml:space="preserve"> показана на </w:t>
+      </w:r>
+      <w:r>
+        <w:rPr>
+          <w:highlight w:val="yellow"/>
+        </w:rPr>
+        <w:t xml:space="preserve">рисунке Х</w:t>
+      </w:r>
+      <w:r>
+        <w:rPr>
+          <w:highlight w:val="none"/>
+        </w:rPr>
+        <w:t xml:space="preserve">.</w:t>
+      </w:r>
+      <w:r>
+        <w:rPr>
+          <w:highlight w:val="none"/>
+        </w:rPr>
+      </w:r>
+    </w:p>
+    <w:p>
+      <w:pPr>
+        <w:ind w:left="0" w:right="0" w:firstLine="0"/>
         <w:shd w:val="nil" w:color="auto"/>
-        <w:rPr>
-          <w:b/>
-          <w:bCs/>
-          <w:i/>
-          <w:sz w:val="28"/>
-          <w:szCs w:val="28"/>
-          <w:highlight w:val="none"/>
-          <w:u w:val="none"/>
-        </w:rPr>
       </w:pPr>
       <w:r>
         <w:rPr>
@@ -8855,7 +9176,114 @@
           <w:szCs w:val="28"/>
           <w:u w:val="none"/>
         </w:rPr>
-        <w:br w:type="page" w:clear="all"/>
+      </w:r>
+      <w:r>
+        <mc:AlternateContent>
+          <mc:Choice Requires="wpg">
+            <w:drawing>
+              <wp:inline xmlns:wp="http://schemas.openxmlformats.org/drawingml/2006/wordprocessingDrawing" distT="0" distB="0" distL="0" distR="0">
+                <wp:extent cx="6119495" cy="3453495"/>
+                <wp:effectExtent l="0" t="0" r="0" b="0"/>
+                <wp:docPr id="8" name=""/>
+                <wp:cNvGraphicFramePr>
+                  <a:graphicFrameLocks xmlns:a="http://schemas.openxmlformats.org/drawingml/2006/main" noChangeAspect="1"/>
+                </wp:cNvGraphicFramePr>
+                <a:graphic xmlns:a="http://schemas.openxmlformats.org/drawingml/2006/main">
+                  <a:graphicData uri="http://schemas.openxmlformats.org/drawingml/2006/picture">
+                    <pic:pic xmlns:pic="http://schemas.openxmlformats.org/drawingml/2006/picture">
+                      <pic:nvPicPr>
+                        <pic:cNvPr id="2081039071" name=""/>
+                        <pic:cNvPicPr>
+                          <a:picLocks noChangeAspect="1"/>
+                        </pic:cNvPicPr>
+                        <pic:nvPr/>
+                      </pic:nvPicPr>
+                      <pic:blipFill>
+                        <a:blip r:embed="rId18"/>
+                        <a:stretch/>
+                      </pic:blipFill>
+                      <pic:spPr bwMode="auto">
+                        <a:xfrm>
+                          <a:off x="0" y="0"/>
+                          <a:ext cx="6119494" cy="3453495"/>
+                        </a:xfrm>
+                        <a:prstGeom prst="rect">
+                          <a:avLst/>
+                        </a:prstGeom>
+                      </pic:spPr>
+                    </pic:pic>
+                  </a:graphicData>
+                </a:graphic>
+              </wp:inline>
+            </w:drawing>
+          </mc:Choice>
+          <mc:Fallback>
+            <w:pict>
+              <v:shapetype type="#_x0000_t75" o:spt="75" coordsize="21600,21600" o:preferrelative="t" path="m@4@5l@4@11@9@11@9@5xe">
+                <v:formulas>
+                  <v:f eqn="if lineDrawn pixelLineWidth 0"/>
+                  <v:f eqn="sum @0 1 0"/>
+                  <v:f eqn="sum 0 0 @1"/>
+                  <v:f eqn="prod @2 1 2"/>
+                  <v:f eqn="prod @3 21600 pixelWidth"/>
+                  <v:f eqn="prod @3 21600 pixelHeight"/>
+                  <v:f eqn="sum @0 0 1"/>
+                  <v:f eqn="prod @6 1 2"/>
+                  <v:f eqn="prod @7 21600 pixelWidth"/>
+                  <v:f eqn="sum @8 21600 0"/>
+                  <v:f eqn="prod @7 21600 pixelHeight"/>
+                  <v:f eqn="sum @10 21600 0"/>
+                </v:formulas>
+              </v:shapetype>
+              <v:shape id="_x0000_i7" o:spid="_x0000_s7" type="#_x0000_t75" style="width:481.8pt;height:271.9pt;mso-wrap-distance-left:0.0pt;mso-wrap-distance-top:0.0pt;mso-wrap-distance-right:0.0pt;mso-wrap-distance-bottom:0.0pt;" stroked="false">
+                <v:path textboxrect="0,0,0,0"/>
+                <v:imagedata r:id="rId18" o:title=""/>
+              </v:shape>
+            </w:pict>
+          </mc:Fallback>
+        </mc:AlternateContent>
+      </w:r>
+      <w:r>
+        <w:rPr>
+          <w:b/>
+          <w:bCs/>
+          <w:i/>
+          <w:sz w:val="28"/>
+          <w:szCs w:val="28"/>
+          <w:highlight w:val="none"/>
+          <w:u w:val="none"/>
+        </w:rPr>
+      </w:r>
+    </w:p>
+    <w:p>
+      <w:pPr>
+        <w:ind w:left="0" w:right="0" w:firstLine="0"/>
+        <w:jc w:val="center"/>
+        <w:shd w:val="nil" w:color="000000"/>
+        <w:rPr>
+          <w:b/>
+          <w:bCs/>
+          <w:i/>
+          <w:sz w:val="28"/>
+          <w:szCs w:val="28"/>
+          <w:highlight w:val="none"/>
+          <w:u w:val="none"/>
+        </w:rPr>
+      </w:pPr>
+      <w:r>
+        <w:rPr>
+          <w:highlight w:val="yellow"/>
+        </w:rPr>
+        <w:t xml:space="preserve">Рисунок Х</w:t>
+      </w:r>
+      <w:r>
+        <w:t xml:space="preserve"> — диаграмма компоновки </w:t>
+      </w:r>
+      <w:r>
+        <w:rPr>
+          <w:highlight w:val="cyan"/>
+        </w:rPr>
+        <w:t xml:space="preserve">микросервиса «Синтезатор»</w:t>
       </w:r>
       <w:r>
         <w:rPr>
@@ -8866,7 +9294,9 @@
           <w:szCs w:val="28"/>
           <w:u w:val="none"/>
         </w:rPr>
-      </w:r>
+        <w:br w:type="page" w:clear="all"/>
+      </w:r>
+      <w:r/>
       <w:r/>
     </w:p>
     <w:p>
@@ -13493,6 +13923,522 @@
     </w:lvl>
   </w:abstractNum>
   <w:abstractNum w:abstractNumId="34">
+    <w:multiLevelType w:val="hybridMultilevel"/>
+    <w:lvl w:ilvl="0">
+      <w:start w:val="1"/>
+      <w:numFmt w:val="bullet"/>
+      <w:isLgl w:val="false"/>
+      <w:suff w:val="tab"/>
+      <w:lvlText w:val="–"/>
+      <w:lvlJc w:val="left"/>
+      <w:pPr>
+        <w:ind w:left="1417" w:hanging="360"/>
+      </w:pPr>
+      <w:rPr>
+        <w:rFonts w:hint="default" w:ascii="Arial" w:hAnsi="Arial" w:eastAsia="Arial" w:cs="Arial"/>
+      </w:rPr>
+    </w:lvl>
+    <w:lvl w:ilvl="1">
+      <w:start w:val="1"/>
+      <w:numFmt w:val="bullet"/>
+      <w:isLgl w:val="false"/>
+      <w:suff w:val="tab"/>
+      <w:lvlText w:val="o"/>
+      <w:lvlJc w:val="left"/>
+      <w:pPr>
+        <w:ind w:left="2137" w:hanging="360"/>
+      </w:pPr>
+      <w:rPr>
+        <w:rFonts w:hint="default" w:ascii="Courier New" w:hAnsi="Courier New" w:eastAsia="Courier New" w:cs="Courier New"/>
+      </w:rPr>
+    </w:lvl>
+    <w:lvl w:ilvl="2">
+      <w:start w:val="1"/>
+      <w:numFmt w:val="bullet"/>
+      <w:isLgl w:val="false"/>
+      <w:suff w:val="tab"/>
+      <w:lvlText w:val="§"/>
+      <w:lvlJc w:val="left"/>
+      <w:pPr>
+        <w:ind w:left="2857" w:hanging="360"/>
+      </w:pPr>
+      <w:rPr>
+        <w:rFonts w:hint="default" w:ascii="Wingdings" w:hAnsi="Wingdings" w:eastAsia="Wingdings" w:cs="Wingdings"/>
+      </w:rPr>
+    </w:lvl>
+    <w:lvl w:ilvl="3">
+      <w:start w:val="1"/>
+      <w:numFmt w:val="bullet"/>
+      <w:isLgl w:val="false"/>
+      <w:suff w:val="tab"/>
+      <w:lvlText w:val="·"/>
+      <w:lvlJc w:val="left"/>
+      <w:pPr>
+        <w:ind w:left="3577" w:hanging="360"/>
+      </w:pPr>
+      <w:rPr>
+        <w:rFonts w:hint="default" w:ascii="Symbol" w:hAnsi="Symbol" w:eastAsia="Symbol" w:cs="Symbol"/>
+      </w:rPr>
+    </w:lvl>
+    <w:lvl w:ilvl="4">
+      <w:start w:val="1"/>
+      <w:numFmt w:val="bullet"/>
+      <w:isLgl w:val="false"/>
+      <w:suff w:val="tab"/>
+      <w:lvlText w:val="o"/>
+      <w:lvlJc w:val="left"/>
+      <w:pPr>
+        <w:ind w:left="4297" w:hanging="360"/>
+      </w:pPr>
+      <w:rPr>
+        <w:rFonts w:hint="default" w:ascii="Courier New" w:hAnsi="Courier New" w:eastAsia="Courier New" w:cs="Courier New"/>
+      </w:rPr>
+    </w:lvl>
+    <w:lvl w:ilvl="5">
+      <w:start w:val="1"/>
+      <w:numFmt w:val="bullet"/>
+      <w:isLgl w:val="false"/>
+      <w:suff w:val="tab"/>
+      <w:lvlText w:val="§"/>
+      <w:lvlJc w:val="left"/>
+      <w:pPr>
+        <w:ind w:left="5017" w:hanging="360"/>
+      </w:pPr>
+      <w:rPr>
+        <w:rFonts w:hint="default" w:ascii="Wingdings" w:hAnsi="Wingdings" w:eastAsia="Wingdings" w:cs="Wingdings"/>
+      </w:rPr>
+    </w:lvl>
+    <w:lvl w:ilvl="6">
+      <w:start w:val="1"/>
+      <w:numFmt w:val="bullet"/>
+      <w:isLgl w:val="false"/>
+      <w:suff w:val="tab"/>
+      <w:lvlText w:val="·"/>
+      <w:lvlJc w:val="left"/>
+      <w:pPr>
+        <w:ind w:left="5737" w:hanging="360"/>
+      </w:pPr>
+      <w:rPr>
+        <w:rFonts w:hint="default" w:ascii="Symbol" w:hAnsi="Symbol" w:eastAsia="Symbol" w:cs="Symbol"/>
+      </w:rPr>
+    </w:lvl>
+    <w:lvl w:ilvl="7">
+      <w:start w:val="1"/>
+      <w:numFmt w:val="bullet"/>
+      <w:isLgl w:val="false"/>
+      <w:suff w:val="tab"/>
+      <w:lvlText w:val="o"/>
+      <w:lvlJc w:val="left"/>
+      <w:pPr>
+        <w:ind w:left="6457" w:hanging="360"/>
+      </w:pPr>
+      <w:rPr>
+        <w:rFonts w:hint="default" w:ascii="Courier New" w:hAnsi="Courier New" w:eastAsia="Courier New" w:cs="Courier New"/>
+      </w:rPr>
+    </w:lvl>
+    <w:lvl w:ilvl="8">
+      <w:start w:val="1"/>
+      <w:numFmt w:val="bullet"/>
+      <w:isLgl w:val="false"/>
+      <w:suff w:val="tab"/>
+      <w:lvlText w:val="§"/>
+      <w:lvlJc w:val="left"/>
+      <w:pPr>
+        <w:ind w:left="7177" w:hanging="360"/>
+      </w:pPr>
+      <w:rPr>
+        <w:rFonts w:hint="default" w:ascii="Wingdings" w:hAnsi="Wingdings" w:eastAsia="Wingdings" w:cs="Wingdings"/>
+      </w:rPr>
+    </w:lvl>
+  </w:abstractNum>
+  <w:abstractNum w:abstractNumId="35">
+    <w:multiLevelType w:val="hybridMultilevel"/>
+    <w:lvl w:ilvl="0">
+      <w:start w:val="1"/>
+      <w:numFmt w:val="bullet"/>
+      <w:isLgl w:val="false"/>
+      <w:suff w:val="tab"/>
+      <w:lvlText w:val="–"/>
+      <w:lvlJc w:val="left"/>
+      <w:pPr>
+        <w:ind w:left="1417" w:hanging="360"/>
+      </w:pPr>
+      <w:rPr>
+        <w:rFonts w:hint="default" w:ascii="Arial" w:hAnsi="Arial" w:eastAsia="Arial" w:cs="Arial"/>
+      </w:rPr>
+    </w:lvl>
+    <w:lvl w:ilvl="1">
+      <w:start w:val="1"/>
+      <w:numFmt w:val="bullet"/>
+      <w:isLgl w:val="false"/>
+      <w:suff w:val="tab"/>
+      <w:lvlText w:val="o"/>
+      <w:lvlJc w:val="left"/>
+      <w:pPr>
+        <w:ind w:left="2137" w:hanging="360"/>
+      </w:pPr>
+      <w:rPr>
+        <w:rFonts w:hint="default" w:ascii="Courier New" w:hAnsi="Courier New" w:eastAsia="Courier New" w:cs="Courier New"/>
+      </w:rPr>
+    </w:lvl>
+    <w:lvl w:ilvl="2">
+      <w:start w:val="1"/>
+      <w:numFmt w:val="bullet"/>
+      <w:isLgl w:val="false"/>
+      <w:suff w:val="tab"/>
+      <w:lvlText w:val="§"/>
+      <w:lvlJc w:val="left"/>
+      <w:pPr>
+        <w:ind w:left="2857" w:hanging="360"/>
+      </w:pPr>
+      <w:rPr>
+        <w:rFonts w:hint="default" w:ascii="Wingdings" w:hAnsi="Wingdings" w:eastAsia="Wingdings" w:cs="Wingdings"/>
+      </w:rPr>
+    </w:lvl>
+    <w:lvl w:ilvl="3">
+      <w:start w:val="1"/>
+      <w:numFmt w:val="bullet"/>
+      <w:isLgl w:val="false"/>
+      <w:suff w:val="tab"/>
+      <w:lvlText w:val="·"/>
+      <w:lvlJc w:val="left"/>
+      <w:pPr>
+        <w:ind w:left="3577" w:hanging="360"/>
+      </w:pPr>
+      <w:rPr>
+        <w:rFonts w:hint="default" w:ascii="Symbol" w:hAnsi="Symbol" w:eastAsia="Symbol" w:cs="Symbol"/>
+      </w:rPr>
+    </w:lvl>
+    <w:lvl w:ilvl="4">
+      <w:start w:val="1"/>
+      <w:numFmt w:val="bullet"/>
+      <w:isLgl w:val="false"/>
+      <w:suff w:val="tab"/>
+      <w:lvlText w:val="o"/>
+      <w:lvlJc w:val="left"/>
+      <w:pPr>
+        <w:ind w:left="4297" w:hanging="360"/>
+      </w:pPr>
+      <w:rPr>
+        <w:rFonts w:hint="default" w:ascii="Courier New" w:hAnsi="Courier New" w:eastAsia="Courier New" w:cs="Courier New"/>
+      </w:rPr>
+    </w:lvl>
+    <w:lvl w:ilvl="5">
+      <w:start w:val="1"/>
+      <w:numFmt w:val="bullet"/>
+      <w:isLgl w:val="false"/>
+      <w:suff w:val="tab"/>
+      <w:lvlText w:val="§"/>
+      <w:lvlJc w:val="left"/>
+      <w:pPr>
+        <w:ind w:left="5017" w:hanging="360"/>
+      </w:pPr>
+      <w:rPr>
+        <w:rFonts w:hint="default" w:ascii="Wingdings" w:hAnsi="Wingdings" w:eastAsia="Wingdings" w:cs="Wingdings"/>
+      </w:rPr>
+    </w:lvl>
+    <w:lvl w:ilvl="6">
+      <w:start w:val="1"/>
+      <w:numFmt w:val="bullet"/>
+      <w:isLgl w:val="false"/>
+      <w:suff w:val="tab"/>
+      <w:lvlText w:val="·"/>
+      <w:lvlJc w:val="left"/>
+      <w:pPr>
+        <w:ind w:left="5737" w:hanging="360"/>
+      </w:pPr>
+      <w:rPr>
+        <w:rFonts w:hint="default" w:ascii="Symbol" w:hAnsi="Symbol" w:eastAsia="Symbol" w:cs="Symbol"/>
+      </w:rPr>
+    </w:lvl>
+    <w:lvl w:ilvl="7">
+      <w:start w:val="1"/>
+      <w:numFmt w:val="bullet"/>
+      <w:isLgl w:val="false"/>
+      <w:suff w:val="tab"/>
+      <w:lvlText w:val="o"/>
+      <w:lvlJc w:val="left"/>
+      <w:pPr>
+        <w:ind w:left="6457" w:hanging="360"/>
+      </w:pPr>
+      <w:rPr>
+        <w:rFonts w:hint="default" w:ascii="Courier New" w:hAnsi="Courier New" w:eastAsia="Courier New" w:cs="Courier New"/>
+      </w:rPr>
+    </w:lvl>
+    <w:lvl w:ilvl="8">
+      <w:start w:val="1"/>
+      <w:numFmt w:val="bullet"/>
+      <w:isLgl w:val="false"/>
+      <w:suff w:val="tab"/>
+      <w:lvlText w:val="§"/>
+      <w:lvlJc w:val="left"/>
+      <w:pPr>
+        <w:ind w:left="7177" w:hanging="360"/>
+      </w:pPr>
+      <w:rPr>
+        <w:rFonts w:hint="default" w:ascii="Wingdings" w:hAnsi="Wingdings" w:eastAsia="Wingdings" w:cs="Wingdings"/>
+      </w:rPr>
+    </w:lvl>
+  </w:abstractNum>
+  <w:abstractNum w:abstractNumId="36">
+    <w:multiLevelType w:val="hybridMultilevel"/>
+    <w:lvl w:ilvl="0">
+      <w:start w:val="1"/>
+      <w:numFmt w:val="bullet"/>
+      <w:isLgl w:val="false"/>
+      <w:suff w:val="tab"/>
+      <w:lvlText w:val="–"/>
+      <w:lvlJc w:val="left"/>
+      <w:pPr>
+        <w:ind w:left="1417" w:hanging="360"/>
+      </w:pPr>
+      <w:rPr>
+        <w:rFonts w:hint="default" w:ascii="Arial" w:hAnsi="Arial" w:eastAsia="Arial" w:cs="Arial"/>
+      </w:rPr>
+    </w:lvl>
+    <w:lvl w:ilvl="1">
+      <w:start w:val="1"/>
+      <w:numFmt w:val="bullet"/>
+      <w:isLgl w:val="false"/>
+      <w:suff w:val="tab"/>
+      <w:lvlText w:val="o"/>
+      <w:lvlJc w:val="left"/>
+      <w:pPr>
+        <w:ind w:left="2137" w:hanging="360"/>
+      </w:pPr>
+      <w:rPr>
+        <w:rFonts w:hint="default" w:ascii="Courier New" w:hAnsi="Courier New" w:eastAsia="Courier New" w:cs="Courier New"/>
+      </w:rPr>
+    </w:lvl>
+    <w:lvl w:ilvl="2">
+      <w:start w:val="1"/>
+      <w:numFmt w:val="bullet"/>
+      <w:isLgl w:val="false"/>
+      <w:suff w:val="tab"/>
+      <w:lvlText w:val="§"/>
+      <w:lvlJc w:val="left"/>
+      <w:pPr>
+        <w:ind w:left="2857" w:hanging="360"/>
+      </w:pPr>
+      <w:rPr>
+        <w:rFonts w:hint="default" w:ascii="Wingdings" w:hAnsi="Wingdings" w:eastAsia="Wingdings" w:cs="Wingdings"/>
+      </w:rPr>
+    </w:lvl>
+    <w:lvl w:ilvl="3">
+      <w:start w:val="1"/>
+      <w:numFmt w:val="bullet"/>
+      <w:isLgl w:val="false"/>
+      <w:suff w:val="tab"/>
+      <w:lvlText w:val="·"/>
+      <w:lvlJc w:val="left"/>
+      <w:pPr>
+        <w:ind w:left="3577" w:hanging="360"/>
+      </w:pPr>
+      <w:rPr>
+        <w:rFonts w:hint="default" w:ascii="Symbol" w:hAnsi="Symbol" w:eastAsia="Symbol" w:cs="Symbol"/>
+      </w:rPr>
+    </w:lvl>
+    <w:lvl w:ilvl="4">
+      <w:start w:val="1"/>
+      <w:numFmt w:val="bullet"/>
+      <w:isLgl w:val="false"/>
+      <w:suff w:val="tab"/>
+      <w:lvlText w:val="o"/>
+      <w:lvlJc w:val="left"/>
+      <w:pPr>
+        <w:ind w:left="4297" w:hanging="360"/>
+      </w:pPr>
+      <w:rPr>
+        <w:rFonts w:hint="default" w:ascii="Courier New" w:hAnsi="Courier New" w:eastAsia="Courier New" w:cs="Courier New"/>
+      </w:rPr>
+    </w:lvl>
+    <w:lvl w:ilvl="5">
+      <w:start w:val="1"/>
+      <w:numFmt w:val="bullet"/>
+      <w:isLgl w:val="false"/>
+      <w:suff w:val="tab"/>
+      <w:lvlText w:val="§"/>
+      <w:lvlJc w:val="left"/>
+      <w:pPr>
+        <w:ind w:left="5017" w:hanging="360"/>
+      </w:pPr>
+      <w:rPr>
+        <w:rFonts w:hint="default" w:ascii="Wingdings" w:hAnsi="Wingdings" w:eastAsia="Wingdings" w:cs="Wingdings"/>
+      </w:rPr>
+    </w:lvl>
+    <w:lvl w:ilvl="6">
+      <w:start w:val="1"/>
+      <w:numFmt w:val="bullet"/>
+      <w:isLgl w:val="false"/>
+      <w:suff w:val="tab"/>
+      <w:lvlText w:val="·"/>
+      <w:lvlJc w:val="left"/>
+      <w:pPr>
+        <w:ind w:left="5737" w:hanging="360"/>
+      </w:pPr>
+      <w:rPr>
+        <w:rFonts w:hint="default" w:ascii="Symbol" w:hAnsi="Symbol" w:eastAsia="Symbol" w:cs="Symbol"/>
+      </w:rPr>
+    </w:lvl>
+    <w:lvl w:ilvl="7">
+      <w:start w:val="1"/>
+      <w:numFmt w:val="bullet"/>
+      <w:isLgl w:val="false"/>
+      <w:suff w:val="tab"/>
+      <w:lvlText w:val="o"/>
+      <w:lvlJc w:val="left"/>
+      <w:pPr>
+        <w:ind w:left="6457" w:hanging="360"/>
+      </w:pPr>
+      <w:rPr>
+        <w:rFonts w:hint="default" w:ascii="Courier New" w:hAnsi="Courier New" w:eastAsia="Courier New" w:cs="Courier New"/>
+      </w:rPr>
+    </w:lvl>
+    <w:lvl w:ilvl="8">
+      <w:start w:val="1"/>
+      <w:numFmt w:val="bullet"/>
+      <w:isLgl w:val="false"/>
+      <w:suff w:val="tab"/>
+      <w:lvlText w:val="§"/>
+      <w:lvlJc w:val="left"/>
+      <w:pPr>
+        <w:ind w:left="7177" w:hanging="360"/>
+      </w:pPr>
+      <w:rPr>
+        <w:rFonts w:hint="default" w:ascii="Wingdings" w:hAnsi="Wingdings" w:eastAsia="Wingdings" w:cs="Wingdings"/>
+      </w:rPr>
+    </w:lvl>
+  </w:abstractNum>
+  <w:abstractNum w:abstractNumId="37">
+    <w:multiLevelType w:val="hybridMultilevel"/>
+    <w:lvl w:ilvl="0">
+      <w:start w:val="1"/>
+      <w:numFmt w:val="bullet"/>
+      <w:isLgl w:val="false"/>
+      <w:suff w:val="tab"/>
+      <w:lvlText w:val="–"/>
+      <w:lvlJc w:val="left"/>
+      <w:pPr>
+        <w:ind w:left="1417" w:hanging="360"/>
+      </w:pPr>
+      <w:rPr>
+        <w:rFonts w:hint="default" w:ascii="Arial" w:hAnsi="Arial" w:eastAsia="Arial" w:cs="Arial"/>
+      </w:rPr>
+    </w:lvl>
+    <w:lvl w:ilvl="1">
+      <w:start w:val="1"/>
+      <w:numFmt w:val="bullet"/>
+      <w:isLgl w:val="false"/>
+      <w:suff w:val="tab"/>
+      <w:lvlText w:val="o"/>
+      <w:lvlJc w:val="left"/>
+      <w:pPr>
+        <w:ind w:left="2137" w:hanging="360"/>
+      </w:pPr>
+      <w:rPr>
+        <w:rFonts w:hint="default" w:ascii="Courier New" w:hAnsi="Courier New" w:eastAsia="Courier New" w:cs="Courier New"/>
+      </w:rPr>
+    </w:lvl>
+    <w:lvl w:ilvl="2">
+      <w:start w:val="1"/>
+      <w:numFmt w:val="bullet"/>
+      <w:isLgl w:val="false"/>
+      <w:suff w:val="tab"/>
+      <w:lvlText w:val="§"/>
+      <w:lvlJc w:val="left"/>
+      <w:pPr>
+        <w:ind w:left="2857" w:hanging="360"/>
+      </w:pPr>
+      <w:rPr>
+        <w:rFonts w:hint="default" w:ascii="Wingdings" w:hAnsi="Wingdings" w:eastAsia="Wingdings" w:cs="Wingdings"/>
+      </w:rPr>
+    </w:lvl>
+    <w:lvl w:ilvl="3">
+      <w:start w:val="1"/>
+      <w:numFmt w:val="bullet"/>
+      <w:isLgl w:val="false"/>
+      <w:suff w:val="tab"/>
+      <w:lvlText w:val="·"/>
+      <w:lvlJc w:val="left"/>
+      <w:pPr>
+        <w:ind w:left="3577" w:hanging="360"/>
+      </w:pPr>
+      <w:rPr>
+        <w:rFonts w:hint="default" w:ascii="Symbol" w:hAnsi="Symbol" w:eastAsia="Symbol" w:cs="Symbol"/>
+      </w:rPr>
+    </w:lvl>
+    <w:lvl w:ilvl="4">
+      <w:start w:val="1"/>
+      <w:numFmt w:val="bullet"/>
+      <w:isLgl w:val="false"/>
+      <w:suff w:val="tab"/>
+      <w:lvlText w:val="o"/>
+      <w:lvlJc w:val="left"/>
+      <w:pPr>
+        <w:ind w:left="4297" w:hanging="360"/>
+      </w:pPr>
+      <w:rPr>
+        <w:rFonts w:hint="default" w:ascii="Courier New" w:hAnsi="Courier New" w:eastAsia="Courier New" w:cs="Courier New"/>
+      </w:rPr>
+    </w:lvl>
+    <w:lvl w:ilvl="5">
+      <w:start w:val="1"/>
+      <w:numFmt w:val="bullet"/>
+      <w:isLgl w:val="false"/>
+      <w:suff w:val="tab"/>
+      <w:lvlText w:val="§"/>
+      <w:lvlJc w:val="left"/>
+      <w:pPr>
+        <w:ind w:left="5017" w:hanging="360"/>
+      </w:pPr>
+      <w:rPr>
+        <w:rFonts w:hint="default" w:ascii="Wingdings" w:hAnsi="Wingdings" w:eastAsia="Wingdings" w:cs="Wingdings"/>
+      </w:rPr>
+    </w:lvl>
+    <w:lvl w:ilvl="6">
+      <w:start w:val="1"/>
+      <w:numFmt w:val="bullet"/>
+      <w:isLgl w:val="false"/>
+      <w:suff w:val="tab"/>
+      <w:lvlText w:val="·"/>
+      <w:lvlJc w:val="left"/>
+      <w:pPr>
+        <w:ind w:left="5737" w:hanging="360"/>
+      </w:pPr>
+      <w:rPr>
+        <w:rFonts w:hint="default" w:ascii="Symbol" w:hAnsi="Symbol" w:eastAsia="Symbol" w:cs="Symbol"/>
+      </w:rPr>
+    </w:lvl>
+    <w:lvl w:ilvl="7">
+      <w:start w:val="1"/>
+      <w:numFmt w:val="bullet"/>
+      <w:isLgl w:val="false"/>
+      <w:suff w:val="tab"/>
+      <w:lvlText w:val="o"/>
+      <w:lvlJc w:val="left"/>
+      <w:pPr>
+        <w:ind w:left="6457" w:hanging="360"/>
+      </w:pPr>
+      <w:rPr>
+        <w:rFonts w:hint="default" w:ascii="Courier New" w:hAnsi="Courier New" w:eastAsia="Courier New" w:cs="Courier New"/>
+      </w:rPr>
+    </w:lvl>
+    <w:lvl w:ilvl="8">
+      <w:start w:val="1"/>
+      <w:numFmt w:val="bullet"/>
+      <w:isLgl w:val="false"/>
+      <w:suff w:val="tab"/>
+      <w:lvlText w:val="§"/>
+      <w:lvlJc w:val="left"/>
+      <w:pPr>
+        <w:ind w:left="7177" w:hanging="360"/>
+      </w:pPr>
+      <w:rPr>
+        <w:rFonts w:hint="default" w:ascii="Wingdings" w:hAnsi="Wingdings" w:eastAsia="Wingdings" w:cs="Wingdings"/>
+      </w:rPr>
+    </w:lvl>
+  </w:abstractNum>
+  <w:abstractNum w:abstractNumId="38">
     <w:multiLevelType w:val="hybridMultilevel"/>
     <w:lvl w:ilvl="0">
       <w:start w:val="1"/>
@@ -13725,6 +14671,18 @@
   </w:num>
   <w:num w:numId="35">
     <w:abstractNumId w:val="34"/>
+  </w:num>
+  <w:num w:numId="36">
+    <w:abstractNumId w:val="35"/>
+  </w:num>
+  <w:num w:numId="37">
+    <w:abstractNumId w:val="36"/>
+  </w:num>
+  <w:num w:numId="38">
+    <w:abstractNumId w:val="37"/>
+  </w:num>
+  <w:num w:numId="39">
+    <w:abstractNumId w:val="38"/>
   </w:num>
 </w:numbering>
 </file>

</xml_diff>

<commit_message>
Practice - ananlyzer docs
</commit_message>
<xml_diff>
--- a/practice/текст отчета v0.docx
+++ b/practice/текст отчета v0.docx
@@ -122,16 +122,7 @@
         </w:rPr>
         <w:t xml:space="preserve">СОДЕРЖАНИЕ</w:t>
       </w:r>
-      <w:r>
-        <w:rPr>
-          <w:b/>
-          <w:bCs/>
-          <w:i/>
-          <w:sz w:val="28"/>
-          <w:szCs w:val="28"/>
-          <w:u w:val="none"/>
-        </w:rPr>
-      </w:r>
+      <w:r/>
       <w:bookmarkEnd w:id="1"/>
       <w:r/>
       <w:r/>
@@ -260,7 +251,6 @@
               <w:highlight w:val="none"/>
             </w:rPr>
           </w:r>
-          <w:r/>
         </w:p>
         <w:p>
           <w:pPr>
@@ -272,7 +262,6 @@
               <w:highlight w:val="cyan"/>
             </w:rPr>
           </w:pPr>
-          <w:r/>
           <w:hyperlink w:tooltip="#_Toc2" w:anchor="_Toc2" w:history="1">
             <w:r>
               <w:rPr>
@@ -289,7 +278,6 @@
             <w:r>
               <w:rPr>
                 <w:rStyle w:val="896"/>
-                <w:highlight w:val="cyan"/>
               </w:rPr>
             </w:r>
             <w:r>
@@ -308,7 +296,6 @@
               <w:highlight w:val="cyan"/>
             </w:rPr>
           </w:r>
-          <w:r/>
         </w:p>
         <w:p>
           <w:pPr>
@@ -320,7 +307,6 @@
               <w:highlight w:val="cyan"/>
             </w:rPr>
           </w:pPr>
-          <w:r/>
           <w:hyperlink w:tooltip="#_Toc3" w:anchor="_Toc3" w:history="1">
             <w:r>
               <w:rPr>
@@ -355,7 +341,6 @@
               <w:highlight w:val="cyan"/>
             </w:rPr>
           </w:r>
-          <w:r/>
         </w:p>
         <w:p>
           <w:pPr>
@@ -367,7 +352,6 @@
               <w:highlight w:val="cyan"/>
             </w:rPr>
           </w:pPr>
-          <w:r/>
           <w:hyperlink w:tooltip="#_Toc4" w:anchor="_Toc4" w:history="1">
             <w:r>
               <w:rPr>
@@ -409,7 +393,6 @@
               <w:highlight w:val="cyan"/>
             </w:rPr>
           </w:r>
-          <w:r/>
         </w:p>
         <w:p>
           <w:pPr>
@@ -418,7 +401,6 @@
               <w:tab w:val="right" w:pos="9637" w:leader="dot"/>
             </w:tabs>
           </w:pPr>
-          <w:r/>
           <w:hyperlink w:tooltip="#_Toc5" w:anchor="_Toc5" w:history="1">
             <w:r>
               <w:rPr>
@@ -449,7 +431,6 @@
             </w:r>
           </w:hyperlink>
           <w:r/>
-          <w:r/>
         </w:p>
         <w:p>
           <w:pPr>
@@ -461,7 +442,6 @@
               <w:highlight w:val="cyan"/>
             </w:rPr>
           </w:pPr>
-          <w:r/>
           <w:hyperlink w:tooltip="#_Toc6" w:anchor="_Toc6" w:history="1">
             <w:r>
               <w:rPr>
@@ -496,7 +476,6 @@
               <w:highlight w:val="cyan"/>
             </w:rPr>
           </w:r>
-          <w:r/>
         </w:p>
         <w:p>
           <w:pPr>
@@ -508,7 +487,6 @@
               <w:highlight w:val="cyan"/>
             </w:rPr>
           </w:pPr>
-          <w:r/>
           <w:hyperlink w:tooltip="#_Toc7" w:anchor="_Toc7" w:history="1">
             <w:r>
               <w:rPr>
@@ -532,7 +510,6 @@
             <w:r>
               <w:rPr>
                 <w:rStyle w:val="896"/>
-                <w:highlight w:val="cyan"/>
               </w:rPr>
             </w:r>
             <w:r>
@@ -551,7 +528,6 @@
               <w:highlight w:val="cyan"/>
             </w:rPr>
           </w:r>
-          <w:r/>
         </w:p>
         <w:p>
           <w:pPr>
@@ -563,7 +539,6 @@
               <w:highlight w:val="none"/>
             </w:rPr>
           </w:pPr>
-          <w:r/>
           <w:hyperlink w:tooltip="#_Toc8" w:anchor="_Toc8" w:history="1">
             <w:r>
               <w:rPr>
@@ -598,7 +573,6 @@
               <w:highlight w:val="none"/>
             </w:rPr>
           </w:r>
-          <w:r/>
         </w:p>
         <w:p>
           <w:pPr>
@@ -610,7 +584,6 @@
               <w:highlight w:val="cyan"/>
             </w:rPr>
           </w:pPr>
-          <w:r/>
           <w:hyperlink w:tooltip="#_Toc9" w:anchor="_Toc9" w:history="1">
             <w:r>
               <w:rPr>
@@ -655,7 +628,6 @@
             <w:r>
               <w:rPr>
                 <w:rStyle w:val="896"/>
-                <w:highlight w:val="cyan"/>
               </w:rPr>
             </w:r>
             <w:r>
@@ -674,7 +646,6 @@
               <w:highlight w:val="cyan"/>
             </w:rPr>
           </w:r>
-          <w:r/>
         </w:p>
         <w:p>
           <w:pPr>
@@ -686,7 +657,6 @@
               <w:highlight w:val="cyan"/>
             </w:rPr>
           </w:pPr>
-          <w:r/>
           <w:hyperlink w:tooltip="#_Toc10" w:anchor="_Toc10" w:history="1">
             <w:r>
               <w:rPr>
@@ -728,19 +698,17 @@
               <w:highlight w:val="cyan"/>
             </w:rPr>
           </w:r>
-          <w:r/>
         </w:p>
         <w:p>
           <w:pPr>
-            <w:pStyle w:val="903"/>
+            <w:pStyle w:val="904"/>
             <w:tabs>
               <w:tab w:val="right" w:pos="9637" w:leader="dot"/>
             </w:tabs>
             <w:rPr>
-              <w:highlight w:val="none"/>
+              <w:highlight w:val="cyan"/>
             </w:rPr>
           </w:pPr>
-          <w:r/>
           <w:hyperlink w:tooltip="#_Toc11" w:anchor="_Toc11" w:history="1">
             <w:r>
               <w:rPr>
@@ -752,11 +720,12 @@
                 <w:rStyle w:val="896"/>
                 <w:highlight w:val="cyan"/>
               </w:rPr>
-              <w:t xml:space="preserve">ЗАКЛЮЧЕНИЕ</w:t>
+              <w:t xml:space="preserve">3.Х Подсистема анализа статистики</w:t>
             </w:r>
             <w:r>
               <w:rPr>
                 <w:rStyle w:val="896"/>
+                <w:highlight w:val="cyan"/>
               </w:rPr>
             </w:r>
             <w:r>
@@ -772,10 +741,69 @@
           </w:hyperlink>
           <w:r>
             <w:rPr>
-              <w:highlight w:val="none"/>
+              <w:highlight w:val="cyan"/>
             </w:rPr>
           </w:r>
-          <w:r/>
+        </w:p>
+        <w:p>
+          <w:pPr>
+            <w:pStyle w:val="904"/>
+            <w:tabs>
+              <w:tab w:val="right" w:pos="9637" w:leader="dot"/>
+            </w:tabs>
+            <w:rPr>
+              <w:highlight w:val="cyan"/>
+            </w:rPr>
+          </w:pPr>
+          <w:hyperlink w:tooltip="#_Toc12" w:anchor="_Toc12" w:history="1">
+            <w:r>
+              <w:rPr>
+                <w:rStyle w:val="896"/>
+              </w:rPr>
+            </w:r>
+            <w:r>
+              <w:rPr>
+                <w:rStyle w:val="896"/>
+                <w:highlight w:val="cyan"/>
+              </w:rPr>
+              <w:t xml:space="preserve">3.Х Анализатор</w:t>
+            </w:r>
+            <w:r>
+              <w:rPr>
+                <w:rStyle w:val="896"/>
+                <w:highlight w:val="cyan"/>
+              </w:rPr>
+              <w:t xml:space="preserve"> </w:t>
+            </w:r>
+            <w:r>
+              <w:rPr>
+                <w:rStyle w:val="896"/>
+                <w:highlight w:val="cyan"/>
+              </w:rPr>
+              <w:t xml:space="preserve">решений</w:t>
+            </w:r>
+            <w:r>
+              <w:rPr>
+                <w:rStyle w:val="896"/>
+                <w:highlight w:val="cyan"/>
+              </w:rPr>
+            </w:r>
+            <w:r>
+              <w:tab/>
+            </w:r>
+            <w:r>
+              <w:fldChar w:fldCharType="begin"/>
+              <w:instrText xml:space="preserve">PAGEREF _Toc12 \h</w:instrText>
+              <w:fldChar w:fldCharType="separate"/>
+              <w:t xml:space="preserve">25</w:t>
+              <w:fldChar w:fldCharType="end"/>
+            </w:r>
+          </w:hyperlink>
+          <w:r>
+            <w:rPr>
+              <w:highlight w:val="cyan"/>
+            </w:rPr>
+          </w:r>
         </w:p>
         <w:p>
           <w:pPr>
@@ -787,8 +815,7 @@
               <w:highlight w:val="none"/>
             </w:rPr>
           </w:pPr>
-          <w:r/>
-          <w:hyperlink w:tooltip="#_Toc12" w:anchor="_Toc12" w:history="1">
+          <w:hyperlink w:tooltip="#_Toc13" w:anchor="_Toc13" w:history="1">
             <w:r>
               <w:rPr>
                 <w:rStyle w:val="896"/>
@@ -799,12 +826,11 @@
                 <w:rStyle w:val="896"/>
                 <w:highlight w:val="cyan"/>
               </w:rPr>
-              <w:t xml:space="preserve">СПИСОК ИСПОЛЬЗОВАННЫХ ИСТОЧНИКОВ</w:t>
+              <w:t xml:space="preserve">ЗАКЛЮЧЕНИЕ</w:t>
             </w:r>
             <w:r>
               <w:rPr>
                 <w:rStyle w:val="896"/>
-                <w:highlight w:val="cyan"/>
               </w:rPr>
             </w:r>
             <w:r>
@@ -812,9 +838,9 @@
             </w:r>
             <w:r>
               <w:fldChar w:fldCharType="begin"/>
-              <w:instrText xml:space="preserve">PAGEREF _Toc12 \h</w:instrText>
+              <w:instrText xml:space="preserve">PAGEREF _Toc13 \h</w:instrText>
               <w:fldChar w:fldCharType="separate"/>
-              <w:t xml:space="preserve">24</w:t>
+              <w:t xml:space="preserve">27</w:t>
               <w:fldChar w:fldCharType="end"/>
             </w:r>
           </w:hyperlink>
@@ -823,7 +849,51 @@
               <w:highlight w:val="none"/>
             </w:rPr>
           </w:r>
-          <w:r/>
+        </w:p>
+        <w:p>
+          <w:pPr>
+            <w:pStyle w:val="903"/>
+            <w:tabs>
+              <w:tab w:val="right" w:pos="9637" w:leader="dot"/>
+            </w:tabs>
+            <w:rPr>
+              <w:highlight w:val="none"/>
+            </w:rPr>
+          </w:pPr>
+          <w:hyperlink w:tooltip="#_Toc14" w:anchor="_Toc14" w:history="1">
+            <w:r>
+              <w:rPr>
+                <w:rStyle w:val="896"/>
+              </w:rPr>
+            </w:r>
+            <w:r>
+              <w:rPr>
+                <w:rStyle w:val="896"/>
+                <w:highlight w:val="cyan"/>
+              </w:rPr>
+              <w:t xml:space="preserve">СПИСОК ИСПОЛЬЗОВАННЫХ ИСТОЧНИКОВ</w:t>
+            </w:r>
+            <w:r>
+              <w:rPr>
+                <w:rStyle w:val="896"/>
+              </w:rPr>
+            </w:r>
+            <w:r>
+              <w:tab/>
+            </w:r>
+            <w:r>
+              <w:fldChar w:fldCharType="begin"/>
+              <w:instrText xml:space="preserve">PAGEREF _Toc14 \h</w:instrText>
+              <w:fldChar w:fldCharType="separate"/>
+              <w:t xml:space="preserve">28</w:t>
+              <w:fldChar w:fldCharType="end"/>
+            </w:r>
+          </w:hyperlink>
+          <w:r>
+            <w:rPr>
+              <w:highlight w:val="none"/>
+            </w:rPr>
+          </w:r>
         </w:p>
         <w:p>
           <w:pPr>
@@ -836,8 +906,7 @@
               <w:highlight w:val="cyan"/>
             </w:rPr>
           </w:pPr>
-          <w:r/>
-          <w:hyperlink w:tooltip="#_Toc13" w:anchor="_Toc13" w:history="1">
+          <w:hyperlink w:tooltip="#_Toc15" w:anchor="_Toc15" w:history="1">
             <w:r>
               <w:rPr>
                 <w:rStyle w:val="896"/>
@@ -867,7 +936,6 @@
             <w:r>
               <w:rPr>
                 <w:rStyle w:val="896"/>
-                <w:highlight w:val="cyan"/>
               </w:rPr>
             </w:r>
             <w:r>
@@ -875,9 +943,9 @@
             </w:r>
             <w:r>
               <w:fldChar w:fldCharType="begin"/>
-              <w:instrText xml:space="preserve">PAGEREF _Toc13 \h</w:instrText>
+              <w:instrText xml:space="preserve">PAGEREF _Toc15 \h</w:instrText>
               <w:fldChar w:fldCharType="separate"/>
-              <w:t xml:space="preserve">25</w:t>
+              <w:t xml:space="preserve">29</w:t>
               <w:fldChar w:fldCharType="end"/>
             </w:r>
           </w:hyperlink>
@@ -887,7 +955,6 @@
               <w:highlight w:val="cyan"/>
             </w:rPr>
           </w:r>
-          <w:r/>
         </w:p>
         <w:p>
           <w:pPr>
@@ -900,9 +967,11 @@
               <w:u w:val="none"/>
             </w:rPr>
           </w:pPr>
+          <w:r/>
           <w:r>
             <w:fldChar w:fldCharType="end"/>
           </w:r>
+          <w:r/>
           <w:r/>
         </w:p>
       </w:sdtContent>
@@ -967,12 +1036,13 @@
         </w:rPr>
         <w:t xml:space="preserve">ВВЕДЕНИЕ</w:t>
       </w:r>
+      <w:r>
+        <w:rPr>
+          <w:highlight w:val="cyan"/>
+        </w:rPr>
+      </w:r>
       <w:bookmarkEnd w:id="2"/>
-      <w:r>
-        <w:rPr>
-          <w:highlight w:val="cyan"/>
-        </w:rPr>
-      </w:r>
+      <w:r/>
       <w:r/>
     </w:p>
     <w:p>
@@ -1392,6 +1462,7 @@
         </w:rPr>
         <w:t xml:space="preserve">1 Проектирование архитектуры и слоя бизнес-логики</w:t>
       </w:r>
+      <w:r/>
       <w:bookmarkEnd w:id="3"/>
       <w:r/>
       <w:r/>
@@ -1467,6 +1538,7 @@
         </w:rPr>
         <w:t xml:space="preserve">Проектирование и взаимодействие с БД</w:t>
       </w:r>
+      <w:r/>
       <w:bookmarkEnd w:id="4"/>
       <w:r/>
       <w:r/>
@@ -1488,6 +1560,7 @@
         </w:rPr>
         <w:t xml:space="preserve">2.1 Проектирование даталогической схемы БД </w:t>
       </w:r>
+      <w:r/>
       <w:bookmarkEnd w:id="5"/>
       <w:r/>
       <w:r/>
@@ -2584,6 +2657,7 @@
         </w:rPr>
         <w:t xml:space="preserve">2.2 Форматы хранения заданий и ответов</w:t>
       </w:r>
+      <w:r/>
       <w:bookmarkEnd w:id="6"/>
       <w:r/>
       <w:r/>
@@ -4265,12 +4339,13 @@
         </w:rPr>
         <w:t xml:space="preserve">Подсистема работы с содержанием курса</w:t>
       </w:r>
+      <w:r>
+        <w:rPr>
+          <w:highlight w:val="cyan"/>
+        </w:rPr>
+      </w:r>
       <w:bookmarkEnd w:id="7"/>
-      <w:r>
-        <w:rPr>
-          <w:highlight w:val="cyan"/>
-        </w:rPr>
-      </w:r>
+      <w:r/>
       <w:r/>
     </w:p>
     <w:p>
@@ -4659,12 +4734,8 @@
     </w:p>
     <w:p>
       <w:pPr>
-        <w:numPr>
-          <w:ilvl w:val="0"/>
-          <w:numId w:val="0"/>
-        </w:numPr>
         <w:ind w:left="0" w:right="0" w:firstLine="0"/>
-        <w:shd w:val="nil" w:color="000000"/>
+        <w:shd w:val="nil"/>
         <w:rPr>
           <w:highlight w:val="none"/>
         </w:rPr>
@@ -4678,17 +4749,9 @@
         <mc:AlternateContent>
           <mc:Choice Requires="wpg">
             <w:drawing>
-              <wp:anchor xmlns:wp="http://schemas.openxmlformats.org/drawingml/2006/wordprocessingDrawing" xmlns:wp14="http://schemas.microsoft.com/office/word/2010/wordprocessingDrawing" distT="0" distB="0" distL="115200" distR="115200" simplePos="0" relativeHeight="6144" behindDoc="0" locked="0" layoutInCell="1" allowOverlap="1">
-                <wp:simplePos x="0" y="0"/>
-                <wp:positionH relativeFrom="margin">
-                  <wp:align>left</wp:align>
-                </wp:positionH>
-                <wp:positionV relativeFrom="page">
-                  <wp:align>center</wp:align>
-                </wp:positionV>
-                <wp:extent cx="8605710" cy="5774972"/>
+              <wp:inline xmlns:wp="http://schemas.openxmlformats.org/drawingml/2006/wordprocessingDrawing" distT="0" distB="0" distL="0" distR="0">
+                <wp:extent cx="9281856" cy="5753156"/>
                 <wp:effectExtent l="0" t="0" r="0" b="0"/>
-                <wp:wrapTopAndBottom/>
                 <wp:docPr id="4" name=""/>
                 <wp:cNvGraphicFramePr>
                   <a:graphicFrameLocks xmlns:a="http://schemas.openxmlformats.org/drawingml/2006/main" noChangeAspect="1"/>
@@ -4697,7 +4760,7 @@
                   <a:graphicData uri="http://schemas.openxmlformats.org/drawingml/2006/picture">
                     <pic:pic xmlns:pic="http://schemas.openxmlformats.org/drawingml/2006/picture">
                       <pic:nvPicPr>
-                        <pic:cNvPr id="2111595946" name=""/>
+                        <pic:cNvPr id="1967315383" name=""/>
                         <pic:cNvPicPr>
                           <a:picLocks noChangeAspect="1"/>
                         </pic:cNvPicPr>
@@ -4710,7 +4773,7 @@
                       <pic:spPr bwMode="auto">
                         <a:xfrm rot="16199969" flipH="0" flipV="0">
                           <a:off x="0" y="0"/>
-                          <a:ext cx="8605710" cy="5774972"/>
+                          <a:ext cx="9281855" cy="5753156"/>
                         </a:xfrm>
                         <a:prstGeom prst="rect">
                           <a:avLst/>
@@ -4719,7 +4782,7 @@
                     </pic:pic>
                   </a:graphicData>
                 </a:graphic>
-              </wp:anchor>
+              </wp:inline>
             </w:drawing>
           </mc:Choice>
           <mc:Fallback>
@@ -4740,9 +4803,8 @@
                   <v:f eqn="sum @10 21600 0"/>
                 </v:formulas>
               </v:shapetype>
-              <v:shape id="_x0000_i3" o:spid="_x0000_s3" type="#_x0000_t75" style="position:absolute;z-index:6144;o:allowoverlap:true;o:allowincell:true;mso-position-horizontal-relative:margin;mso-position-horizontal:left;mso-position-vertical-relative:page;mso-position-vertical:center;width:677.6pt;height:454.7pt;mso-wrap-distance-left:9.1pt;mso-wrap-distance-top:0.0pt;mso-wrap-distance-right:9.1pt;mso-wrap-distance-bottom:0.0pt;rotation:269;" stroked="false">
+              <v:shape id="_x0000_i3" o:spid="_x0000_s3" type="#_x0000_t75" style="width:730.9pt;height:453.0pt;mso-wrap-distance-left:0.0pt;mso-wrap-distance-top:0.0pt;mso-wrap-distance-right:0.0pt;mso-wrap-distance-bottom:0.0pt;rotation:269;" stroked="false">
                 <v:path textboxrect="0,0,0,0"/>
-                <w10:wrap type="topAndBottom"/>
                 <v:imagedata r:id="rId15" o:title=""/>
               </v:shape>
             </w:pict>
@@ -4753,8 +4815,13 @@
         <w:rPr>
           <w:highlight w:val="none"/>
         </w:rPr>
-      </w:r>
-      <w:r/>
+        <w:br w:type="page" w:clear="all"/>
+      </w:r>
+      <w:r>
+        <w:rPr>
+          <w:highlight w:val="none"/>
+        </w:rPr>
+      </w:r>
     </w:p>
     <w:p>
       <w:pPr>
@@ -5874,6 +5941,7 @@
         </w:rPr>
         <w:t xml:space="preserve">3 Проектирование микросервисов</w:t>
       </w:r>
+      <w:r/>
       <w:bookmarkEnd w:id="8"/>
       <w:r/>
       <w:r/>
@@ -5917,12 +5985,13 @@
         </w:rPr>
         <w:t xml:space="preserve">енератор wavedrom-диаграмм</w:t>
       </w:r>
+      <w:r>
+        <w:rPr>
+          <w:highlight w:val="cyan"/>
+        </w:rPr>
+      </w:r>
       <w:bookmarkEnd w:id="9"/>
-      <w:r>
-        <w:rPr>
-          <w:highlight w:val="cyan"/>
-        </w:rPr>
-      </w:r>
+      <w:r/>
       <w:r/>
     </w:p>
     <w:p>
@@ -8484,6 +8553,7 @@
         </w:rPr>
         <w:t xml:space="preserve">Синтезатор</w:t>
       </w:r>
+      <w:r/>
       <w:bookmarkEnd w:id="10"/>
       <w:r/>
       <w:r/>
@@ -8964,12 +9034,16 @@
           <w:highlight w:val="cyan"/>
         </w:rPr>
       </w:pPr>
+      <w:r/>
+      <w:bookmarkStart w:id="11" w:name="_Toc11"/>
       <w:r>
         <w:rPr>
           <w:highlight w:val="cyan"/>
         </w:rPr>
         <w:t xml:space="preserve">3.Х Подсистема анализа статистики</w:t>
       </w:r>
+      <w:bookmarkEnd w:id="11"/>
+      <w:r/>
       <w:r>
         <w:rPr>
           <w:highlight w:val="cyan"/>
@@ -9551,12 +9625,89 @@
     </w:p>
     <w:p>
       <w:pPr>
-        <w:pStyle w:val="918"/>
+        <w:shd w:val="nil"/>
+        <w:rPr>
+          <w:highlight w:val="none"/>
+        </w:rPr>
+      </w:pPr>
+      <w:r>
+        <w:rPr>
+          <w:highlight w:val="none"/>
+        </w:rPr>
+        <w:br w:type="page" w:clear="all"/>
+      </w:r>
+      <w:r>
+        <w:rPr>
+          <w:highlight w:val="none"/>
+        </w:rPr>
+      </w:r>
+    </w:p>
+    <w:p>
+      <w:pPr>
+        <w:pStyle w:val="742"/>
+        <w:rPr>
+          <w:highlight w:val="cyan"/>
+        </w:rPr>
+      </w:pPr>
+      <w:r/>
+      <w:bookmarkStart w:id="12" w:name="_Toc12"/>
+      <w:r>
+        <w:rPr>
+          <w:highlight w:val="cyan"/>
+        </w:rPr>
+        <w:t xml:space="preserve">3.Х Анализатор</w:t>
+      </w:r>
+      <w:r>
+        <w:rPr>
+          <w:highlight w:val="cyan"/>
+        </w:rPr>
+        <w:t xml:space="preserve"> </w:t>
+      </w:r>
+      <w:r>
+        <w:rPr>
+          <w:highlight w:val="cyan"/>
+        </w:rPr>
+        <w:t xml:space="preserve">решений</w:t>
+      </w:r>
+      <w:bookmarkEnd w:id="12"/>
+      <w:r/>
+      <w:r>
+        <w:rPr>
+          <w:highlight w:val="cyan"/>
+        </w:rPr>
+      </w:r>
+    </w:p>
+    <w:p>
+      <w:pPr>
         <w:numPr>
           <w:ilvl w:val="0"/>
-          <w:numId w:val="43"/>
+          <w:numId w:val="0"/>
         </w:numPr>
+        <w:ind w:left="0" w:firstLine="708"/>
         <w:shd w:val="nil" w:color="000000"/>
+        <w:rPr>
+          <w:highlight w:val="none"/>
+        </w:rPr>
+      </w:pPr>
+      <w:r>
+        <w:rPr>
+          <w:highlight w:val="none"/>
+        </w:rPr>
+        <w:t xml:space="preserve">Анализатор решений представляет собой </w:t>
+      </w:r>
+      <w:r>
+        <w:rPr>
+          <w:highlight w:val="cyan"/>
+        </w:rPr>
+        <w:t xml:space="preserve">микросервис</w:t>
+      </w:r>
+      <w:r>
+        <w:rPr>
+          <w:highlight w:val="none"/>
+        </w:rPr>
+        <w:t xml:space="preserve">, задачей которого является проверка пользовательских ответов, а также предоставление подсказок в случае допущения пользователем ошибки.</w:t>
+      </w:r>
+      <w:r>
         <w:rPr>
           <w:b/>
           <w:bCs/>
@@ -9565,6 +9716,288 @@
           <w:highlight w:val="none"/>
           <w:u w:val="none"/>
         </w:rPr>
+      </w:r>
+    </w:p>
+    <w:p>
+      <w:pPr>
+        <w:numPr>
+          <w:ilvl w:val="0"/>
+          <w:numId w:val="0"/>
+        </w:numPr>
+        <w:ind w:left="0" w:firstLine="708"/>
+        <w:shd w:val="nil" w:color="000000"/>
+        <w:rPr>
+          <w:highlight w:val="none"/>
+        </w:rPr>
+      </w:pPr>
+      <w:r>
+        <w:rPr>
+          <w:highlight w:val="none"/>
+        </w:rPr>
+        <w:t xml:space="preserve">Для универсализации алгоритма обработки решений используется полиморфизм (</w:t>
+      </w:r>
+      <w:r>
+        <w:rPr>
+          <w:highlight w:val="yellow"/>
+        </w:rPr>
+        <w:t xml:space="preserve">рисунок Х</w:t>
+      </w:r>
+      <w:r>
+        <w:rPr>
+          <w:highlight w:val="none"/>
+        </w:rPr>
+        <w:t xml:space="preserve">).</w:t>
+      </w:r>
+      <w:r>
+        <w:rPr>
+          <w:b/>
+          <w:bCs/>
+          <w:sz w:val="28"/>
+          <w:szCs w:val="28"/>
+          <w:highlight w:val="none"/>
+          <w:u w:val="none"/>
+        </w:rPr>
+      </w:r>
+    </w:p>
+    <w:p>
+      <w:pPr>
+        <w:numPr>
+          <w:ilvl w:val="0"/>
+          <w:numId w:val="0"/>
+        </w:numPr>
+        <w:ind w:left="0" w:firstLine="0"/>
+        <w:jc w:val="center"/>
+        <w:shd w:val="nil" w:color="000000"/>
+        <w:rPr>
+          <w:highlight w:val="none"/>
+        </w:rPr>
+      </w:pPr>
+      <w:r>
+        <w:rPr>
+          <w:highlight w:val="none"/>
+        </w:rPr>
+      </w:r>
+      <w:r>
+        <mc:AlternateContent>
+          <mc:Choice Requires="wpg">
+            <w:drawing>
+              <wp:inline xmlns:wp="http://schemas.openxmlformats.org/drawingml/2006/wordprocessingDrawing" distT="0" distB="0" distL="0" distR="0">
+                <wp:extent cx="6119495" cy="4785115"/>
+                <wp:effectExtent l="0" t="0" r="0" b="0"/>
+                <wp:docPr id="10" name=""/>
+                <wp:cNvGraphicFramePr>
+                  <a:graphicFrameLocks xmlns:a="http://schemas.openxmlformats.org/drawingml/2006/main" noChangeAspect="1"/>
+                </wp:cNvGraphicFramePr>
+                <a:graphic xmlns:a="http://schemas.openxmlformats.org/drawingml/2006/main">
+                  <a:graphicData uri="http://schemas.openxmlformats.org/drawingml/2006/picture">
+                    <pic:pic xmlns:pic="http://schemas.openxmlformats.org/drawingml/2006/picture">
+                      <pic:nvPicPr>
+                        <pic:cNvPr id="2002894005" name=""/>
+                        <pic:cNvPicPr>
+                          <a:picLocks noChangeAspect="1"/>
+                        </pic:cNvPicPr>
+                        <pic:nvPr/>
+                      </pic:nvPicPr>
+                      <pic:blipFill>
+                        <a:blip r:embed="rId21"/>
+                        <a:stretch/>
+                      </pic:blipFill>
+                      <pic:spPr bwMode="auto">
+                        <a:xfrm>
+                          <a:off x="0" y="0"/>
+                          <a:ext cx="6119494" cy="4785114"/>
+                        </a:xfrm>
+                        <a:prstGeom prst="rect">
+                          <a:avLst/>
+                        </a:prstGeom>
+                      </pic:spPr>
+                    </pic:pic>
+                  </a:graphicData>
+                </a:graphic>
+              </wp:inline>
+            </w:drawing>
+          </mc:Choice>
+          <mc:Fallback>
+            <w:pict>
+              <v:shapetype type="#_x0000_t75" o:spt="75" coordsize="21600,21600" o:preferrelative="t" path="m@4@5l@4@11@9@11@9@5xe">
+                <v:formulas>
+                  <v:f eqn="if lineDrawn pixelLineWidth 0"/>
+                  <v:f eqn="sum @0 1 0"/>
+                  <v:f eqn="sum 0 0 @1"/>
+                  <v:f eqn="prod @2 1 2"/>
+                  <v:f eqn="prod @3 21600 pixelWidth"/>
+                  <v:f eqn="prod @3 21600 pixelHeight"/>
+                  <v:f eqn="sum @0 0 1"/>
+                  <v:f eqn="prod @6 1 2"/>
+                  <v:f eqn="prod @7 21600 pixelWidth"/>
+                  <v:f eqn="sum @8 21600 0"/>
+                  <v:f eqn="prod @7 21600 pixelHeight"/>
+                  <v:f eqn="sum @10 21600 0"/>
+                </v:formulas>
+              </v:shapetype>
+              <v:shape id="_x0000_i9" o:spid="_x0000_s9" type="#_x0000_t75" style="width:481.8pt;height:376.8pt;mso-wrap-distance-left:0.0pt;mso-wrap-distance-top:0.0pt;mso-wrap-distance-right:0.0pt;mso-wrap-distance-bottom:0.0pt;" stroked="false">
+                <v:path textboxrect="0,0,0,0"/>
+                <v:imagedata r:id="rId21" o:title=""/>
+              </v:shape>
+            </w:pict>
+          </mc:Fallback>
+        </mc:AlternateContent>
+      </w:r>
+      <w:r>
+        <w:rPr>
+          <w:highlight w:val="none"/>
+        </w:rPr>
+      </w:r>
+      <w:r>
+        <w:rPr>
+          <w:highlight w:val="none"/>
+        </w:rPr>
+      </w:r>
+    </w:p>
+    <w:p>
+      <w:pPr>
+        <w:numPr>
+          <w:ilvl w:val="0"/>
+          <w:numId w:val="0"/>
+        </w:numPr>
+        <w:ind w:left="0" w:firstLine="0"/>
+        <w:jc w:val="center"/>
+        <w:shd w:val="nil" w:color="000000"/>
+        <w:rPr>
+          <w:highlight w:val="none"/>
+        </w:rPr>
+      </w:pPr>
+      <w:r>
+        <w:rPr>
+          <w:highlight w:val="yellow"/>
+        </w:rPr>
+        <w:t xml:space="preserve">Рисунок Х</w:t>
+      </w:r>
+      <w:r>
+        <w:rPr>
+          <w:highlight w:val="none"/>
+        </w:rPr>
+        <w:t xml:space="preserve"> — диаграмма классов анализатора решений</w:t>
+      </w:r>
+      <w:r>
+        <w:rPr>
+          <w:b/>
+          <w:bCs/>
+          <w:sz w:val="28"/>
+          <w:szCs w:val="28"/>
+          <w:highlight w:val="none"/>
+          <w:u w:val="none"/>
+        </w:rPr>
+      </w:r>
+    </w:p>
+    <w:p>
+      <w:pPr>
+        <w:numPr>
+          <w:ilvl w:val="0"/>
+          <w:numId w:val="0"/>
+        </w:numPr>
+        <w:ind w:left="0" w:firstLine="708"/>
+        <w:shd w:val="nil" w:color="000000"/>
+      </w:pPr>
+      <w:r>
+        <w:rPr>
+          <w:highlight w:val="none"/>
+        </w:rPr>
+        <w:t xml:space="preserve">Анализатор способен работать с тремя типами заданий:</w:t>
+      </w:r>
+      <w:r>
+        <w:rPr>
+          <w:highlight w:val="none"/>
+        </w:rPr>
+      </w:r>
+      <w:r/>
+    </w:p>
+    <w:p>
+      <w:pPr>
+        <w:pStyle w:val="918"/>
+        <w:numPr>
+          <w:ilvl w:val="0"/>
+          <w:numId w:val="46"/>
+        </w:numPr>
+        <w:shd w:val="nil" w:color="000000"/>
+      </w:pPr>
+      <w:r>
+        <w:rPr>
+          <w:highlight w:val="none"/>
+        </w:rPr>
+        <w:t xml:space="preserve">тест с выбором одного варианта ответа — анализатор сопровождает неправильный ответ текстовой подсказкой;</w:t>
+      </w:r>
+      <w:r>
+        <w:rPr>
+          <w:highlight w:val="none"/>
+        </w:rPr>
+      </w:r>
+      <w:r/>
+    </w:p>
+    <w:p>
+      <w:pPr>
+        <w:pStyle w:val="918"/>
+        <w:numPr>
+          <w:ilvl w:val="0"/>
+          <w:numId w:val="46"/>
+        </w:numPr>
+        <w:shd w:val="nil" w:color="000000"/>
+      </w:pPr>
+      <w:r>
+        <w:rPr>
+          <w:highlight w:val="none"/>
+        </w:rPr>
+        <w:t xml:space="preserve">тест с выбором нескольких вариантов ответа — анализатор сопровождает неправильный ответ информацией о наличии/отстутствии ложноположительных/ложноотрицательных вариантов;</w:t>
+      </w:r>
+      <w:r>
+        <w:rPr>
+          <w:highlight w:val="none"/>
+        </w:rPr>
+      </w:r>
+      <w:r/>
+    </w:p>
+    <w:p>
+      <w:pPr>
+        <w:pStyle w:val="918"/>
+        <w:numPr>
+          <w:ilvl w:val="0"/>
+          <w:numId w:val="46"/>
+        </w:numPr>
+        <w:shd w:val="nil" w:color="000000"/>
+        <w:rPr>
+          <w:highlight w:val="none"/>
+        </w:rPr>
+      </w:pPr>
+      <w:r>
+        <w:rPr>
+          <w:highlight w:val="none"/>
+        </w:rPr>
+        <w:t xml:space="preserve"> задание на описание устройства на языке Verilog — анализатор приводит список отсутствующих выходных сигналов и список сигналов, поведение которых не соответствует ожидаемому.</w:t>
+      </w:r>
+      <w:r>
+        <w:rPr>
+          <w:highlight w:val="none"/>
+        </w:rPr>
+      </w:r>
+      <w:r/>
+    </w:p>
+    <w:p>
+      <w:pPr>
+        <w:numPr>
+          <w:ilvl w:val="0"/>
+          <w:numId w:val="0"/>
+        </w:numPr>
+        <w:ind w:left="0" w:firstLine="708"/>
+        <w:jc w:val="left"/>
+        <w:shd w:val="nil" w:color="000000"/>
+        <w:rPr>
+          <w:b/>
+          <w:bCs/>
+          <w:sz w:val="28"/>
+          <w:szCs w:val="28"/>
+          <w:highlight w:val="none"/>
+          <w:u w:val="none"/>
+        </w:rPr>
       </w:pPr>
       <w:r>
         <w:rPr>
@@ -9584,7 +10017,7 @@
         </w:rPr>
       </w:pPr>
       <w:r/>
-      <w:bookmarkStart w:id="11" w:name="_Toc11"/>
+      <w:bookmarkStart w:id="13" w:name="_Toc13"/>
       <w:r>
         <w:rPr>
           <w:b/>
@@ -9596,7 +10029,8 @@
         </w:rPr>
         <w:t xml:space="preserve">ЗАКЛЮЧЕНИЕ</w:t>
       </w:r>
-      <w:bookmarkEnd w:id="11"/>
+      <w:r/>
+      <w:bookmarkEnd w:id="13"/>
       <w:r/>
       <w:r/>
     </w:p>
@@ -9648,7 +10082,7 @@
         </w:rPr>
       </w:pPr>
       <w:r/>
-      <w:bookmarkStart w:id="12" w:name="_Toc12"/>
+      <w:bookmarkStart w:id="14" w:name="_Toc14"/>
       <w:r>
         <w:rPr>
           <w:b/>
@@ -9660,12 +10094,13 @@
         </w:rPr>
         <w:t xml:space="preserve">СПИСОК ИСПОЛЬЗОВАННЫХ ИСТОЧНИКОВ</w:t>
       </w:r>
-      <w:bookmarkEnd w:id="12"/>
       <w:r>
         <w:rPr>
           <w:highlight w:val="cyan"/>
         </w:rPr>
       </w:r>
+      <w:bookmarkEnd w:id="14"/>
+      <w:r/>
       <w:r/>
     </w:p>
     <w:p>
@@ -9720,7 +10155,7 @@
         </w:rPr>
       </w:pPr>
       <w:r/>
-      <w:bookmarkStart w:id="13" w:name="_Toc13"/>
+      <w:bookmarkStart w:id="15" w:name="_Toc15"/>
       <w:r>
         <w:rPr>
           <w:b/>
@@ -9754,7 +10189,6 @@
         </w:rPr>
         <w:t xml:space="preserve">, ...</w:t>
       </w:r>
-      <w:bookmarkEnd w:id="13"/>
       <w:r>
         <w:rPr>
           <w:b/>
@@ -9765,6 +10199,8 @@
           <w:u w:val="none"/>
         </w:rPr>
       </w:r>
+      <w:bookmarkEnd w:id="15"/>
+      <w:r/>
       <w:r/>
     </w:p>
     <w:sectPr>
@@ -15241,6 +15677,393 @@
     </w:lvl>
   </w:abstractNum>
   <w:abstractNum w:abstractNumId="42">
+    <w:multiLevelType w:val="hybridMultilevel"/>
+    <w:lvl w:ilvl="0">
+      <w:start w:val="1"/>
+      <w:numFmt w:val="bullet"/>
+      <w:isLgl w:val="false"/>
+      <w:suff w:val="tab"/>
+      <w:lvlText w:val="–"/>
+      <w:lvlJc w:val="left"/>
+      <w:pPr>
+        <w:ind w:left="1417" w:hanging="360"/>
+      </w:pPr>
+      <w:rPr>
+        <w:rFonts w:hint="default" w:ascii="Arial" w:hAnsi="Arial" w:eastAsia="Arial" w:cs="Arial"/>
+      </w:rPr>
+    </w:lvl>
+    <w:lvl w:ilvl="1">
+      <w:start w:val="1"/>
+      <w:numFmt w:val="bullet"/>
+      <w:isLgl w:val="false"/>
+      <w:suff w:val="tab"/>
+      <w:lvlText w:val="o"/>
+      <w:lvlJc w:val="left"/>
+      <w:pPr>
+        <w:ind w:left="2137" w:hanging="360"/>
+      </w:pPr>
+      <w:rPr>
+        <w:rFonts w:hint="default" w:ascii="Courier New" w:hAnsi="Courier New" w:eastAsia="Courier New" w:cs="Courier New"/>
+      </w:rPr>
+    </w:lvl>
+    <w:lvl w:ilvl="2">
+      <w:start w:val="1"/>
+      <w:numFmt w:val="bullet"/>
+      <w:isLgl w:val="false"/>
+      <w:suff w:val="tab"/>
+      <w:lvlText w:val="§"/>
+      <w:lvlJc w:val="left"/>
+      <w:pPr>
+        <w:ind w:left="2857" w:hanging="360"/>
+      </w:pPr>
+      <w:rPr>
+        <w:rFonts w:hint="default" w:ascii="Wingdings" w:hAnsi="Wingdings" w:eastAsia="Wingdings" w:cs="Wingdings"/>
+      </w:rPr>
+    </w:lvl>
+    <w:lvl w:ilvl="3">
+      <w:start w:val="1"/>
+      <w:numFmt w:val="bullet"/>
+      <w:isLgl w:val="false"/>
+      <w:suff w:val="tab"/>
+      <w:lvlText w:val="·"/>
+      <w:lvlJc w:val="left"/>
+      <w:pPr>
+        <w:ind w:left="3577" w:hanging="360"/>
+      </w:pPr>
+      <w:rPr>
+        <w:rFonts w:hint="default" w:ascii="Symbol" w:hAnsi="Symbol" w:eastAsia="Symbol" w:cs="Symbol"/>
+      </w:rPr>
+    </w:lvl>
+    <w:lvl w:ilvl="4">
+      <w:start w:val="1"/>
+      <w:numFmt w:val="bullet"/>
+      <w:isLgl w:val="false"/>
+      <w:suff w:val="tab"/>
+      <w:lvlText w:val="o"/>
+      <w:lvlJc w:val="left"/>
+      <w:pPr>
+        <w:ind w:left="4297" w:hanging="360"/>
+      </w:pPr>
+      <w:rPr>
+        <w:rFonts w:hint="default" w:ascii="Courier New" w:hAnsi="Courier New" w:eastAsia="Courier New" w:cs="Courier New"/>
+      </w:rPr>
+    </w:lvl>
+    <w:lvl w:ilvl="5">
+      <w:start w:val="1"/>
+      <w:numFmt w:val="bullet"/>
+      <w:isLgl w:val="false"/>
+      <w:suff w:val="tab"/>
+      <w:lvlText w:val="§"/>
+      <w:lvlJc w:val="left"/>
+      <w:pPr>
+        <w:ind w:left="5017" w:hanging="360"/>
+      </w:pPr>
+      <w:rPr>
+        <w:rFonts w:hint="default" w:ascii="Wingdings" w:hAnsi="Wingdings" w:eastAsia="Wingdings" w:cs="Wingdings"/>
+      </w:rPr>
+    </w:lvl>
+    <w:lvl w:ilvl="6">
+      <w:start w:val="1"/>
+      <w:numFmt w:val="bullet"/>
+      <w:isLgl w:val="false"/>
+      <w:suff w:val="tab"/>
+      <w:lvlText w:val="·"/>
+      <w:lvlJc w:val="left"/>
+      <w:pPr>
+        <w:ind w:left="5737" w:hanging="360"/>
+      </w:pPr>
+      <w:rPr>
+        <w:rFonts w:hint="default" w:ascii="Symbol" w:hAnsi="Symbol" w:eastAsia="Symbol" w:cs="Symbol"/>
+      </w:rPr>
+    </w:lvl>
+    <w:lvl w:ilvl="7">
+      <w:start w:val="1"/>
+      <w:numFmt w:val="bullet"/>
+      <w:isLgl w:val="false"/>
+      <w:suff w:val="tab"/>
+      <w:lvlText w:val="o"/>
+      <w:lvlJc w:val="left"/>
+      <w:pPr>
+        <w:ind w:left="6457" w:hanging="360"/>
+      </w:pPr>
+      <w:rPr>
+        <w:rFonts w:hint="default" w:ascii="Courier New" w:hAnsi="Courier New" w:eastAsia="Courier New" w:cs="Courier New"/>
+      </w:rPr>
+    </w:lvl>
+    <w:lvl w:ilvl="8">
+      <w:start w:val="1"/>
+      <w:numFmt w:val="bullet"/>
+      <w:isLgl w:val="false"/>
+      <w:suff w:val="tab"/>
+      <w:lvlText w:val="§"/>
+      <w:lvlJc w:val="left"/>
+      <w:pPr>
+        <w:ind w:left="7177" w:hanging="360"/>
+      </w:pPr>
+      <w:rPr>
+        <w:rFonts w:hint="default" w:ascii="Wingdings" w:hAnsi="Wingdings" w:eastAsia="Wingdings" w:cs="Wingdings"/>
+      </w:rPr>
+    </w:lvl>
+  </w:abstractNum>
+  <w:abstractNum w:abstractNumId="43">
+    <w:multiLevelType w:val="hybridMultilevel"/>
+    <w:lvl w:ilvl="0">
+      <w:start w:val="1"/>
+      <w:numFmt w:val="bullet"/>
+      <w:isLgl w:val="false"/>
+      <w:suff w:val="tab"/>
+      <w:lvlText w:val="–"/>
+      <w:lvlJc w:val="left"/>
+      <w:pPr>
+        <w:ind w:left="1417" w:hanging="360"/>
+      </w:pPr>
+      <w:rPr>
+        <w:rFonts w:hint="default" w:ascii="Arial" w:hAnsi="Arial" w:eastAsia="Arial" w:cs="Arial"/>
+      </w:rPr>
+    </w:lvl>
+    <w:lvl w:ilvl="1">
+      <w:start w:val="1"/>
+      <w:numFmt w:val="bullet"/>
+      <w:isLgl w:val="false"/>
+      <w:suff w:val="tab"/>
+      <w:lvlText w:val="o"/>
+      <w:lvlJc w:val="left"/>
+      <w:pPr>
+        <w:ind w:left="2137" w:hanging="360"/>
+      </w:pPr>
+      <w:rPr>
+        <w:rFonts w:hint="default" w:ascii="Courier New" w:hAnsi="Courier New" w:eastAsia="Courier New" w:cs="Courier New"/>
+      </w:rPr>
+    </w:lvl>
+    <w:lvl w:ilvl="2">
+      <w:start w:val="1"/>
+      <w:numFmt w:val="bullet"/>
+      <w:isLgl w:val="false"/>
+      <w:suff w:val="tab"/>
+      <w:lvlText w:val="§"/>
+      <w:lvlJc w:val="left"/>
+      <w:pPr>
+        <w:ind w:left="2857" w:hanging="360"/>
+      </w:pPr>
+      <w:rPr>
+        <w:rFonts w:hint="default" w:ascii="Wingdings" w:hAnsi="Wingdings" w:eastAsia="Wingdings" w:cs="Wingdings"/>
+      </w:rPr>
+    </w:lvl>
+    <w:lvl w:ilvl="3">
+      <w:start w:val="1"/>
+      <w:numFmt w:val="bullet"/>
+      <w:isLgl w:val="false"/>
+      <w:suff w:val="tab"/>
+      <w:lvlText w:val="·"/>
+      <w:lvlJc w:val="left"/>
+      <w:pPr>
+        <w:ind w:left="3577" w:hanging="360"/>
+      </w:pPr>
+      <w:rPr>
+        <w:rFonts w:hint="default" w:ascii="Symbol" w:hAnsi="Symbol" w:eastAsia="Symbol" w:cs="Symbol"/>
+      </w:rPr>
+    </w:lvl>
+    <w:lvl w:ilvl="4">
+      <w:start w:val="1"/>
+      <w:numFmt w:val="bullet"/>
+      <w:isLgl w:val="false"/>
+      <w:suff w:val="tab"/>
+      <w:lvlText w:val="o"/>
+      <w:lvlJc w:val="left"/>
+      <w:pPr>
+        <w:ind w:left="4297" w:hanging="360"/>
+      </w:pPr>
+      <w:rPr>
+        <w:rFonts w:hint="default" w:ascii="Courier New" w:hAnsi="Courier New" w:eastAsia="Courier New" w:cs="Courier New"/>
+      </w:rPr>
+    </w:lvl>
+    <w:lvl w:ilvl="5">
+      <w:start w:val="1"/>
+      <w:numFmt w:val="bullet"/>
+      <w:isLgl w:val="false"/>
+      <w:suff w:val="tab"/>
+      <w:lvlText w:val="§"/>
+      <w:lvlJc w:val="left"/>
+      <w:pPr>
+        <w:ind w:left="5017" w:hanging="360"/>
+      </w:pPr>
+      <w:rPr>
+        <w:rFonts w:hint="default" w:ascii="Wingdings" w:hAnsi="Wingdings" w:eastAsia="Wingdings" w:cs="Wingdings"/>
+      </w:rPr>
+    </w:lvl>
+    <w:lvl w:ilvl="6">
+      <w:start w:val="1"/>
+      <w:numFmt w:val="bullet"/>
+      <w:isLgl w:val="false"/>
+      <w:suff w:val="tab"/>
+      <w:lvlText w:val="·"/>
+      <w:lvlJc w:val="left"/>
+      <w:pPr>
+        <w:ind w:left="5737" w:hanging="360"/>
+      </w:pPr>
+      <w:rPr>
+        <w:rFonts w:hint="default" w:ascii="Symbol" w:hAnsi="Symbol" w:eastAsia="Symbol" w:cs="Symbol"/>
+      </w:rPr>
+    </w:lvl>
+    <w:lvl w:ilvl="7">
+      <w:start w:val="1"/>
+      <w:numFmt w:val="bullet"/>
+      <w:isLgl w:val="false"/>
+      <w:suff w:val="tab"/>
+      <w:lvlText w:val="o"/>
+      <w:lvlJc w:val="left"/>
+      <w:pPr>
+        <w:ind w:left="6457" w:hanging="360"/>
+      </w:pPr>
+      <w:rPr>
+        <w:rFonts w:hint="default" w:ascii="Courier New" w:hAnsi="Courier New" w:eastAsia="Courier New" w:cs="Courier New"/>
+      </w:rPr>
+    </w:lvl>
+    <w:lvl w:ilvl="8">
+      <w:start w:val="1"/>
+      <w:numFmt w:val="bullet"/>
+      <w:isLgl w:val="false"/>
+      <w:suff w:val="tab"/>
+      <w:lvlText w:val="§"/>
+      <w:lvlJc w:val="left"/>
+      <w:pPr>
+        <w:ind w:left="7177" w:hanging="360"/>
+      </w:pPr>
+      <w:rPr>
+        <w:rFonts w:hint="default" w:ascii="Wingdings" w:hAnsi="Wingdings" w:eastAsia="Wingdings" w:cs="Wingdings"/>
+      </w:rPr>
+    </w:lvl>
+  </w:abstractNum>
+  <w:abstractNum w:abstractNumId="44">
+    <w:multiLevelType w:val="hybridMultilevel"/>
+    <w:lvl w:ilvl="0">
+      <w:start w:val="1"/>
+      <w:numFmt w:val="bullet"/>
+      <w:isLgl w:val="false"/>
+      <w:suff w:val="tab"/>
+      <w:lvlText w:val="–"/>
+      <w:lvlJc w:val="left"/>
+      <w:pPr>
+        <w:ind w:left="1417" w:hanging="360"/>
+      </w:pPr>
+      <w:rPr>
+        <w:rFonts w:hint="default" w:ascii="Arial" w:hAnsi="Arial" w:eastAsia="Arial" w:cs="Arial"/>
+      </w:rPr>
+    </w:lvl>
+    <w:lvl w:ilvl="1">
+      <w:start w:val="1"/>
+      <w:numFmt w:val="bullet"/>
+      <w:isLgl w:val="false"/>
+      <w:suff w:val="tab"/>
+      <w:lvlText w:val="o"/>
+      <w:lvlJc w:val="left"/>
+      <w:pPr>
+        <w:ind w:left="2137" w:hanging="360"/>
+      </w:pPr>
+      <w:rPr>
+        <w:rFonts w:hint="default" w:ascii="Courier New" w:hAnsi="Courier New" w:eastAsia="Courier New" w:cs="Courier New"/>
+      </w:rPr>
+    </w:lvl>
+    <w:lvl w:ilvl="2">
+      <w:start w:val="1"/>
+      <w:numFmt w:val="bullet"/>
+      <w:isLgl w:val="false"/>
+      <w:suff w:val="tab"/>
+      <w:lvlText w:val="§"/>
+      <w:lvlJc w:val="left"/>
+      <w:pPr>
+        <w:ind w:left="2857" w:hanging="360"/>
+      </w:pPr>
+      <w:rPr>
+        <w:rFonts w:hint="default" w:ascii="Wingdings" w:hAnsi="Wingdings" w:eastAsia="Wingdings" w:cs="Wingdings"/>
+      </w:rPr>
+    </w:lvl>
+    <w:lvl w:ilvl="3">
+      <w:start w:val="1"/>
+      <w:numFmt w:val="bullet"/>
+      <w:isLgl w:val="false"/>
+      <w:suff w:val="tab"/>
+      <w:lvlText w:val="·"/>
+      <w:lvlJc w:val="left"/>
+      <w:pPr>
+        <w:ind w:left="3577" w:hanging="360"/>
+      </w:pPr>
+      <w:rPr>
+        <w:rFonts w:hint="default" w:ascii="Symbol" w:hAnsi="Symbol" w:eastAsia="Symbol" w:cs="Symbol"/>
+      </w:rPr>
+    </w:lvl>
+    <w:lvl w:ilvl="4">
+      <w:start w:val="1"/>
+      <w:numFmt w:val="bullet"/>
+      <w:isLgl w:val="false"/>
+      <w:suff w:val="tab"/>
+      <w:lvlText w:val="o"/>
+      <w:lvlJc w:val="left"/>
+      <w:pPr>
+        <w:ind w:left="4297" w:hanging="360"/>
+      </w:pPr>
+      <w:rPr>
+        <w:rFonts w:hint="default" w:ascii="Courier New" w:hAnsi="Courier New" w:eastAsia="Courier New" w:cs="Courier New"/>
+      </w:rPr>
+    </w:lvl>
+    <w:lvl w:ilvl="5">
+      <w:start w:val="1"/>
+      <w:numFmt w:val="bullet"/>
+      <w:isLgl w:val="false"/>
+      <w:suff w:val="tab"/>
+      <w:lvlText w:val="§"/>
+      <w:lvlJc w:val="left"/>
+      <w:pPr>
+        <w:ind w:left="5017" w:hanging="360"/>
+      </w:pPr>
+      <w:rPr>
+        <w:rFonts w:hint="default" w:ascii="Wingdings" w:hAnsi="Wingdings" w:eastAsia="Wingdings" w:cs="Wingdings"/>
+      </w:rPr>
+    </w:lvl>
+    <w:lvl w:ilvl="6">
+      <w:start w:val="1"/>
+      <w:numFmt w:val="bullet"/>
+      <w:isLgl w:val="false"/>
+      <w:suff w:val="tab"/>
+      <w:lvlText w:val="·"/>
+      <w:lvlJc w:val="left"/>
+      <w:pPr>
+        <w:ind w:left="5737" w:hanging="360"/>
+      </w:pPr>
+      <w:rPr>
+        <w:rFonts w:hint="default" w:ascii="Symbol" w:hAnsi="Symbol" w:eastAsia="Symbol" w:cs="Symbol"/>
+      </w:rPr>
+    </w:lvl>
+    <w:lvl w:ilvl="7">
+      <w:start w:val="1"/>
+      <w:numFmt w:val="bullet"/>
+      <w:isLgl w:val="false"/>
+      <w:suff w:val="tab"/>
+      <w:lvlText w:val="o"/>
+      <w:lvlJc w:val="left"/>
+      <w:pPr>
+        <w:ind w:left="6457" w:hanging="360"/>
+      </w:pPr>
+      <w:rPr>
+        <w:rFonts w:hint="default" w:ascii="Courier New" w:hAnsi="Courier New" w:eastAsia="Courier New" w:cs="Courier New"/>
+      </w:rPr>
+    </w:lvl>
+    <w:lvl w:ilvl="8">
+      <w:start w:val="1"/>
+      <w:numFmt w:val="bullet"/>
+      <w:isLgl w:val="false"/>
+      <w:suff w:val="tab"/>
+      <w:lvlText w:val="§"/>
+      <w:lvlJc w:val="left"/>
+      <w:pPr>
+        <w:ind w:left="7177" w:hanging="360"/>
+      </w:pPr>
+      <w:rPr>
+        <w:rFonts w:hint="default" w:ascii="Wingdings" w:hAnsi="Wingdings" w:eastAsia="Wingdings" w:cs="Wingdings"/>
+      </w:rPr>
+    </w:lvl>
+  </w:abstractNum>
+  <w:abstractNum w:abstractNumId="45">
     <w:multiLevelType w:val="hybridMultilevel"/>
     <w:lvl w:ilvl="0">
       <w:start w:val="1"/>
@@ -15497,6 +16320,15 @@
   </w:num>
   <w:num w:numId="43">
     <w:abstractNumId w:val="42"/>
+  </w:num>
+  <w:num w:numId="44">
+    <w:abstractNumId w:val="43"/>
+  </w:num>
+  <w:num w:numId="45">
+    <w:abstractNumId w:val="44"/>
+  </w:num>
+  <w:num w:numId="46">
+    <w:abstractNumId w:val="45"/>
   </w:num>
 </w:numbering>
 </file>

</xml_diff>

<commit_message>
Practice - report draft
</commit_message>
<xml_diff>
--- a/practice/текст отчета v0.docx
+++ b/practice/текст отчета v0.docx
@@ -349,7 +349,7 @@
               <w:tab w:val="right" w:pos="9637" w:leader="dot"/>
             </w:tabs>
             <w:rPr>
-              <w:highlight w:val="cyan"/>
+              <w:highlight w:val="none"/>
             </w:rPr>
           </w:pPr>
           <w:hyperlink w:tooltip="#_Toc4" w:anchor="_Toc4" w:history="1">
@@ -384,13 +384,13 @@
               <w:fldChar w:fldCharType="begin"/>
               <w:instrText xml:space="preserve">PAGEREF _Toc4 \h</w:instrText>
               <w:fldChar w:fldCharType="separate"/>
-              <w:t xml:space="preserve">7</w:t>
+              <w:t xml:space="preserve">10</w:t>
               <w:fldChar w:fldCharType="end"/>
             </w:r>
           </w:hyperlink>
           <w:r>
             <w:rPr>
-              <w:highlight w:val="cyan"/>
+              <w:highlight w:val="none"/>
             </w:rPr>
           </w:r>
         </w:p>
@@ -426,7 +426,7 @@
               <w:fldChar w:fldCharType="begin"/>
               <w:instrText xml:space="preserve">PAGEREF _Toc5 \h</w:instrText>
               <w:fldChar w:fldCharType="separate"/>
-              <w:t xml:space="preserve">7</w:t>
+              <w:t xml:space="preserve">10</w:t>
               <w:fldChar w:fldCharType="end"/>
             </w:r>
           </w:hyperlink>
@@ -467,7 +467,7 @@
               <w:fldChar w:fldCharType="begin"/>
               <w:instrText xml:space="preserve">PAGEREF _Toc6 \h</w:instrText>
               <w:fldChar w:fldCharType="separate"/>
-              <w:t xml:space="preserve">9</w:t>
+              <w:t xml:space="preserve">12</w:t>
               <w:fldChar w:fldCharType="end"/>
             </w:r>
           </w:hyperlink>
@@ -519,7 +519,7 @@
               <w:fldChar w:fldCharType="begin"/>
               <w:instrText xml:space="preserve">PAGEREF _Toc7 \h</w:instrText>
               <w:fldChar w:fldCharType="separate"/>
-              <w:t xml:space="preserve">12</w:t>
+              <w:t xml:space="preserve">15</w:t>
               <w:fldChar w:fldCharType="end"/>
             </w:r>
           </w:hyperlink>
@@ -564,7 +564,7 @@
               <w:fldChar w:fldCharType="begin"/>
               <w:instrText xml:space="preserve">PAGEREF _Toc8 \h</w:instrText>
               <w:fldChar w:fldCharType="separate"/>
-              <w:t xml:space="preserve">16</w:t>
+              <w:t xml:space="preserve">19</w:t>
               <w:fldChar w:fldCharType="end"/>
             </w:r>
           </w:hyperlink>
@@ -637,7 +637,7 @@
               <w:fldChar w:fldCharType="begin"/>
               <w:instrText xml:space="preserve">PAGEREF _Toc9 \h</w:instrText>
               <w:fldChar w:fldCharType="separate"/>
-              <w:t xml:space="preserve">16</w:t>
+              <w:t xml:space="preserve">19</w:t>
               <w:fldChar w:fldCharType="end"/>
             </w:r>
           </w:hyperlink>
@@ -689,7 +689,7 @@
               <w:fldChar w:fldCharType="begin"/>
               <w:instrText xml:space="preserve">PAGEREF _Toc10 \h</w:instrText>
               <w:fldChar w:fldCharType="separate"/>
-              <w:t xml:space="preserve">21</w:t>
+              <w:t xml:space="preserve">24</w:t>
               <w:fldChar w:fldCharType="end"/>
             </w:r>
           </w:hyperlink>
@@ -735,7 +735,7 @@
               <w:fldChar w:fldCharType="begin"/>
               <w:instrText xml:space="preserve">PAGEREF _Toc11 \h</w:instrText>
               <w:fldChar w:fldCharType="separate"/>
-              <w:t xml:space="preserve">23</w:t>
+              <w:t xml:space="preserve">26</w:t>
               <w:fldChar w:fldCharType="end"/>
             </w:r>
           </w:hyperlink>
@@ -795,7 +795,7 @@
               <w:fldChar w:fldCharType="begin"/>
               <w:instrText xml:space="preserve">PAGEREF _Toc12 \h</w:instrText>
               <w:fldChar w:fldCharType="separate"/>
-              <w:t xml:space="preserve">25</w:t>
+              <w:t xml:space="preserve">28</w:t>
               <w:fldChar w:fldCharType="end"/>
             </w:r>
           </w:hyperlink>
@@ -840,7 +840,7 @@
               <w:fldChar w:fldCharType="begin"/>
               <w:instrText xml:space="preserve">PAGEREF _Toc13 \h</w:instrText>
               <w:fldChar w:fldCharType="separate"/>
-              <w:t xml:space="preserve">27</w:t>
+              <w:t xml:space="preserve">30</w:t>
               <w:fldChar w:fldCharType="end"/>
             </w:r>
           </w:hyperlink>
@@ -885,7 +885,7 @@
               <w:fldChar w:fldCharType="begin"/>
               <w:instrText xml:space="preserve">PAGEREF _Toc14 \h</w:instrText>
               <w:fldChar w:fldCharType="separate"/>
-              <w:t xml:space="preserve">28</w:t>
+              <w:t xml:space="preserve">31</w:t>
               <w:fldChar w:fldCharType="end"/>
             </w:r>
           </w:hyperlink>
@@ -924,7 +924,7 @@
                 <w:rStyle w:val="896"/>
                 <w:highlight w:val="cyan"/>
               </w:rPr>
-              <w:t xml:space="preserve"> – src.v, tb.v, *.vcd</w:t>
+              <w:t xml:space="preserve"> – диаграммы последовательности проверки кода и редактирования задания, device.v, tb.v, *.vcd</w:t>
             </w:r>
             <w:r>
               <w:rPr>
@@ -945,7 +945,7 @@
               <w:fldChar w:fldCharType="begin"/>
               <w:instrText xml:space="preserve">PAGEREF _Toc15 \h</w:instrText>
               <w:fldChar w:fldCharType="separate"/>
-              <w:t xml:space="preserve">29</w:t>
+              <w:t xml:space="preserve">32</w:t>
               <w:fldChar w:fldCharType="end"/>
             </w:r>
           </w:hyperlink>
@@ -1036,11 +1036,7 @@
         </w:rPr>
         <w:t xml:space="preserve">ВВЕДЕНИЕ</w:t>
       </w:r>
-      <w:r>
-        <w:rPr>
-          <w:highlight w:val="cyan"/>
-        </w:rPr>
-      </w:r>
+      <w:r/>
       <w:bookmarkEnd w:id="2"/>
       <w:r/>
       <w:r/>
@@ -1404,6 +1400,51 @@
         <w:ind w:firstLine="708"/>
         <w:shd w:val="nil" w:color="000000"/>
         <w:rPr>
+          <w:b w:val="0"/>
+          <w:bCs w:val="0"/>
+          <w:sz w:val="28"/>
+          <w:szCs w:val="28"/>
+          <w:highlight w:val="cyan"/>
+          <w:u w:val="none"/>
+        </w:rPr>
+      </w:pPr>
+      <w:r>
+        <w:rPr>
+          <w:b w:val="0"/>
+          <w:bCs w:val="0"/>
+          <w:sz w:val="28"/>
+          <w:szCs w:val="28"/>
+          <w:highlight w:val="cyan"/>
+          <w:u w:val="none"/>
+        </w:rPr>
+        <w:t xml:space="preserve">JSON — ...</w:t>
+      </w:r>
+      <w:r>
+        <w:rPr>
+          <w:b w:val="0"/>
+          <w:bCs w:val="0"/>
+          <w:sz w:val="28"/>
+          <w:szCs w:val="28"/>
+          <w:highlight w:val="cyan"/>
+          <w:u w:val="none"/>
+        </w:rPr>
+      </w:r>
+      <w:r>
+        <w:rPr>
+          <w:b w:val="0"/>
+          <w:bCs w:val="0"/>
+          <w:sz w:val="28"/>
+          <w:szCs w:val="28"/>
+          <w:highlight w:val="cyan"/>
+          <w:u w:val="none"/>
+        </w:rPr>
+      </w:r>
+    </w:p>
+    <w:p>
+      <w:pPr>
+        <w:ind w:firstLine="708"/>
+        <w:shd w:val="nil" w:color="000000"/>
+        <w:rPr>
           <w:b/>
           <w:bCs/>
           <w:sz w:val="28"/>
@@ -1421,7 +1462,28 @@
           <w:highlight w:val="cyan"/>
           <w:u w:val="none"/>
         </w:rPr>
-        <w:t xml:space="preserve">JSON — ...</w:t>
+      </w:r>
+      <w:r>
+        <w:rPr>
+          <w:b w:val="0"/>
+          <w:bCs w:val="0"/>
+          <w:sz w:val="28"/>
+          <w:szCs w:val="28"/>
+          <w:highlight w:val="cyan"/>
+          <w:u w:val="none"/>
+        </w:rPr>
+        <w:t xml:space="preserve">Модель C4</w:t>
+      </w:r>
+      <w:r>
+        <w:rPr>
+          <w:b w:val="0"/>
+          <w:bCs w:val="0"/>
+          <w:sz w:val="28"/>
+          <w:szCs w:val="28"/>
+          <w:highlight w:val="cyan"/>
+          <w:u w:val="none"/>
+        </w:rPr>
+        <w:t xml:space="preserve"> — ...</w:t>
       </w:r>
       <w:r>
         <w:rPr>
@@ -1469,7 +1531,29 @@
     </w:p>
     <w:p>
       <w:pPr>
-        <w:shd w:val="nil" w:color="auto"/>
+        <w:ind w:firstLine="708"/>
+        <w:shd w:val="nil"/>
+        <w:rPr>
+          <w:b w:val="0"/>
+          <w:bCs w:val="0"/>
+          <w:sz w:val="28"/>
+          <w:szCs w:val="28"/>
+          <w:highlight w:val="none"/>
+          <w:u w:val="none"/>
+        </w:rPr>
+      </w:pPr>
+      <w:r>
+        <w:rPr>
+          <w:b w:val="0"/>
+          <w:bCs w:val="0"/>
+          <w:sz w:val="28"/>
+          <w:szCs w:val="28"/>
+          <w:highlight w:val="none"/>
+          <w:u w:val="none"/>
+        </w:rPr>
+        <w:t xml:space="preserve">Разработанная подсистема используется веб-приложением образовательного портала для управления учебными материалами, проверки пользовательских ответов на задания и работы со статистикой решения заданий.</w:t>
+      </w:r>
+      <w:r>
         <w:rPr>
           <w:b/>
           <w:bCs/>
@@ -1478,7 +1562,32 @@
           <w:highlight w:val="none"/>
           <w:u w:val="none"/>
         </w:rPr>
-      </w:pPr>
+      </w:r>
+    </w:p>
+    <w:p>
+      <w:pPr>
+        <w:ind w:firstLine="708"/>
+        <w:shd w:val="nil" w:color="000000"/>
+        <w:rPr>
+          <w:b w:val="0"/>
+          <w:bCs w:val="0"/>
+          <w:sz w:val="28"/>
+          <w:szCs w:val="28"/>
+          <w:highlight w:val="none"/>
+          <w:u w:val="none"/>
+        </w:rPr>
+      </w:pPr>
+      <w:r>
+        <w:rPr>
+          <w:b w:val="0"/>
+          <w:bCs w:val="0"/>
+          <w:sz w:val="28"/>
+          <w:szCs w:val="28"/>
+          <w:highlight w:val="none"/>
+          <w:u w:val="none"/>
+        </w:rPr>
+        <w:t xml:space="preserve">Поскольку, информация о пользователях используется как в разработанной подсистеме, так и в других компонентах программного обеспечения образовательного портала, БД используется совместно.</w:t>
+      </w:r>
       <w:r>
         <w:rPr>
           <w:b/>
@@ -1488,9 +1597,194 @@
           <w:highlight w:val="none"/>
           <w:u w:val="none"/>
         </w:rPr>
-        <w:br w:type="page" w:clear="all"/>
-      </w:r>
-      <w:r>
+      </w:r>
+    </w:p>
+    <w:p>
+      <w:pPr>
+        <w:ind w:firstLine="708"/>
+        <w:shd w:val="nil" w:color="000000"/>
+        <w:rPr>
+          <w:b w:val="0"/>
+          <w:bCs w:val="0"/>
+          <w:sz w:val="28"/>
+          <w:szCs w:val="28"/>
+          <w:highlight w:val="none"/>
+          <w:u w:val="none"/>
+        </w:rPr>
+      </w:pPr>
+      <w:r>
+        <w:rPr>
+          <w:b w:val="0"/>
+          <w:bCs w:val="0"/>
+          <w:sz w:val="28"/>
+          <w:szCs w:val="28"/>
+          <w:highlight w:val="none"/>
+          <w:u w:val="none"/>
+        </w:rPr>
+        <w:t xml:space="preserve">Обобщенная архитектура разработанной подсистемы показана с помощью контекст-диаграммы в нотации С4 на </w:t>
+      </w:r>
+      <w:r>
+        <w:rPr>
+          <w:b w:val="0"/>
+          <w:bCs w:val="0"/>
+          <w:sz w:val="28"/>
+          <w:szCs w:val="28"/>
+          <w:highlight w:val="yellow"/>
+          <w:u w:val="none"/>
+        </w:rPr>
+        <w:t xml:space="preserve">рисунке Х.</w:t>
+      </w:r>
+      <w:r>
+        <w:rPr>
+          <w:b w:val="0"/>
+          <w:bCs w:val="0"/>
+          <w:sz w:val="28"/>
+          <w:szCs w:val="28"/>
+          <w:highlight w:val="none"/>
+          <w:u w:val="none"/>
+        </w:rPr>
+      </w:r>
+    </w:p>
+    <w:p>
+      <w:pPr>
+        <w:ind w:firstLine="0"/>
+        <w:shd w:val="nil" w:color="000000"/>
+        <w:rPr>
+          <w:b w:val="0"/>
+          <w:bCs w:val="0"/>
+          <w:sz w:val="28"/>
+          <w:szCs w:val="28"/>
+          <w:highlight w:val="none"/>
+          <w:u w:val="none"/>
+        </w:rPr>
+      </w:pPr>
+      <w:r>
+        <w:rPr>
+          <w:highlight w:val="none"/>
+        </w:rPr>
+      </w:r>
+      <w:r>
+        <mc:AlternateContent>
+          <mc:Choice Requires="wpg">
+            <w:drawing>
+              <wp:inline xmlns:wp="http://schemas.openxmlformats.org/drawingml/2006/wordprocessingDrawing" distT="0" distB="0" distL="0" distR="0">
+                <wp:extent cx="6119495" cy="2934285"/>
+                <wp:effectExtent l="0" t="0" r="0" b="0"/>
+                <wp:docPr id="1" name=""/>
+                <wp:cNvGraphicFramePr>
+                  <a:graphicFrameLocks xmlns:a="http://schemas.openxmlformats.org/drawingml/2006/main" noChangeAspect="1"/>
+                </wp:cNvGraphicFramePr>
+                <a:graphic xmlns:a="http://schemas.openxmlformats.org/drawingml/2006/main">
+                  <a:graphicData uri="http://schemas.openxmlformats.org/drawingml/2006/picture">
+                    <pic:pic xmlns:pic="http://schemas.openxmlformats.org/drawingml/2006/picture">
+                      <pic:nvPicPr>
+                        <pic:cNvPr id="959853896" name=""/>
+                        <pic:cNvPicPr>
+                          <a:picLocks noChangeAspect="1"/>
+                        </pic:cNvPicPr>
+                        <pic:nvPr/>
+                      </pic:nvPicPr>
+                      <pic:blipFill>
+                        <a:blip r:embed="rId12"/>
+                        <a:stretch/>
+                      </pic:blipFill>
+                      <pic:spPr bwMode="auto">
+                        <a:xfrm>
+                          <a:off x="0" y="0"/>
+                          <a:ext cx="6119494" cy="2934284"/>
+                        </a:xfrm>
+                        <a:prstGeom prst="rect">
+                          <a:avLst/>
+                        </a:prstGeom>
+                      </pic:spPr>
+                    </pic:pic>
+                  </a:graphicData>
+                </a:graphic>
+              </wp:inline>
+            </w:drawing>
+          </mc:Choice>
+          <mc:Fallback>
+            <w:pict>
+              <v:shapetype type="#_x0000_t75" o:spt="75" coordsize="21600,21600" o:preferrelative="t" path="m@4@5l@4@11@9@11@9@5xe">
+                <v:formulas>
+                  <v:f eqn="if lineDrawn pixelLineWidth 0"/>
+                  <v:f eqn="sum @0 1 0"/>
+                  <v:f eqn="sum 0 0 @1"/>
+                  <v:f eqn="prod @2 1 2"/>
+                  <v:f eqn="prod @3 21600 pixelWidth"/>
+                  <v:f eqn="prod @3 21600 pixelHeight"/>
+                  <v:f eqn="sum @0 0 1"/>
+                  <v:f eqn="prod @6 1 2"/>
+                  <v:f eqn="prod @7 21600 pixelWidth"/>
+                  <v:f eqn="sum @8 21600 0"/>
+                  <v:f eqn="prod @7 21600 pixelHeight"/>
+                  <v:f eqn="sum @10 21600 0"/>
+                </v:formulas>
+              </v:shapetype>
+              <v:shape id="_x0000_i0" o:spid="_x0000_s0" type="#_x0000_t75" style="width:481.8pt;height:231.0pt;mso-wrap-distance-left:0.0pt;mso-wrap-distance-top:0.0pt;mso-wrap-distance-right:0.0pt;mso-wrap-distance-bottom:0.0pt;" stroked="false">
+                <v:path textboxrect="0,0,0,0"/>
+                <v:imagedata r:id="rId12" o:title=""/>
+              </v:shape>
+            </w:pict>
+          </mc:Fallback>
+        </mc:AlternateContent>
+      </w:r>
+      <w:r>
+        <w:rPr>
+          <w:highlight w:val="none"/>
+        </w:rPr>
+      </w:r>
+      <w:r>
+        <w:rPr>
+          <w:highlight w:val="none"/>
+        </w:rPr>
+      </w:r>
+    </w:p>
+    <w:p>
+      <w:pPr>
+        <w:ind w:firstLine="0"/>
+        <w:shd w:val="nil" w:color="000000"/>
+        <w:rPr>
+          <w:highlight w:val="none"/>
+        </w:rPr>
+      </w:pPr>
+      <w:r>
+        <w:rPr>
+          <w:b w:val="0"/>
+          <w:bCs w:val="0"/>
+          <w:sz w:val="28"/>
+          <w:szCs w:val="28"/>
+          <w:highlight w:val="none"/>
+          <w:u w:val="none"/>
+        </w:rPr>
+      </w:r>
+      <w:r/>
+      <w:r>
+        <w:rPr>
+          <w:b w:val="0"/>
+          <w:bCs w:val="0"/>
+          <w:sz w:val="28"/>
+          <w:szCs w:val="28"/>
+          <w:highlight w:val="none"/>
+          <w:u w:val="none"/>
+        </w:rPr>
+      </w:r>
+      <w:r>
+        <w:rPr>
+          <w:b w:val="0"/>
+          <w:bCs w:val="0"/>
+          <w:sz w:val="28"/>
+          <w:szCs w:val="28"/>
+          <w:highlight w:val="none"/>
+          <w:u w:val="none"/>
+        </w:rPr>
+      </w:r>
+    </w:p>
+    <w:p>
+      <w:pPr>
+        <w:ind w:firstLine="708"/>
+        <w:jc w:val="center"/>
+        <w:shd w:val="nil" w:color="000000"/>
         <w:rPr>
           <w:b/>
           <w:bCs/>
@@ -1499,12 +1793,386 @@
           <w:highlight w:val="none"/>
           <w:u w:val="none"/>
         </w:rPr>
-      </w:r>
+      </w:pPr>
+      <w:r>
+        <w:rPr>
+          <w:b w:val="0"/>
+          <w:bCs w:val="0"/>
+          <w:sz w:val="28"/>
+          <w:szCs w:val="28"/>
+          <w:highlight w:val="none"/>
+          <w:u w:val="none"/>
+        </w:rPr>
+        <w:t xml:space="preserve"> </w:t>
+      </w:r>
+      <w:r>
+        <w:rPr>
+          <w:b w:val="0"/>
+          <w:bCs w:val="0"/>
+          <w:sz w:val="28"/>
+          <w:szCs w:val="28"/>
+          <w:highlight w:val="yellow"/>
+          <w:u w:val="none"/>
+        </w:rPr>
+        <w:t xml:space="preserve">Рисунок Х</w:t>
+      </w:r>
+      <w:r>
+        <w:rPr>
+          <w:b w:val="0"/>
+          <w:bCs w:val="0"/>
+          <w:sz w:val="28"/>
+          <w:szCs w:val="28"/>
+          <w:highlight w:val="none"/>
+          <w:u w:val="none"/>
+        </w:rPr>
+        <w:t xml:space="preserve"> — </w:t>
+      </w:r>
+      <w:r>
+        <w:rPr>
+          <w:b w:val="0"/>
+          <w:bCs w:val="0"/>
+          <w:sz w:val="28"/>
+          <w:szCs w:val="28"/>
+          <w:highlight w:val="none"/>
+          <w:u w:val="none"/>
+        </w:rPr>
+        <w:t xml:space="preserve">обобщенная архитектура разработанной подсистемы</w:t>
+      </w:r>
+      <w:r/>
+      <w:r>
+        <w:rPr>
+          <w:b w:val="0"/>
+          <w:bCs w:val="0"/>
+          <w:sz w:val="28"/>
+          <w:szCs w:val="28"/>
+          <w:highlight w:val="none"/>
+          <w:u w:val="none"/>
+        </w:rPr>
+        <w:br w:type="page" w:clear="all"/>
+      </w:r>
+      <w:r/>
       <w:r/>
     </w:p>
     <w:p>
       <w:pPr>
-        <w:pStyle w:val="740"/>
+        <w:ind w:firstLine="708"/>
+        <w:jc w:val="both"/>
+        <w:shd w:val="nil" w:color="auto"/>
+        <w:rPr>
+          <w:b w:val="0"/>
+          <w:bCs w:val="0"/>
+          <w:sz w:val="28"/>
+          <w:szCs w:val="28"/>
+          <w:highlight w:val="none"/>
+          <w:u w:val="none"/>
+        </w:rPr>
+      </w:pPr>
+      <w:r>
+        <w:rPr>
+          <w:b w:val="0"/>
+          <w:bCs w:val="0"/>
+          <w:sz w:val="28"/>
+          <w:szCs w:val="28"/>
+          <w:highlight w:val="none"/>
+          <w:u w:val="none"/>
+        </w:rPr>
+        <w:t xml:space="preserve">На основе функциональных требований, предъявляемых к разработанной </w:t>
+      </w:r>
+      <w:r>
+        <w:rPr>
+          <w:b w:val="0"/>
+          <w:bCs w:val="0"/>
+          <w:sz w:val="28"/>
+          <w:szCs w:val="28"/>
+          <w:highlight w:val="cyan"/>
+          <w:u w:val="none"/>
+        </w:rPr>
+        <w:t xml:space="preserve">подсистеме</w:t>
+      </w:r>
+      <w:r>
+        <w:rPr>
+          <w:b w:val="0"/>
+          <w:bCs w:val="0"/>
+          <w:sz w:val="28"/>
+          <w:szCs w:val="28"/>
+          <w:highlight w:val="none"/>
+          <w:u w:val="none"/>
+        </w:rPr>
+        <w:t xml:space="preserve">, была создана диаграмма вариантов использования</w:t>
+      </w:r>
+      <w:r>
+        <w:rPr>
+          <w:b w:val="0"/>
+          <w:bCs w:val="0"/>
+          <w:sz w:val="28"/>
+          <w:szCs w:val="28"/>
+          <w:highlight w:val="none"/>
+          <w:u w:val="none"/>
+        </w:rPr>
+        <w:t xml:space="preserve">, представленная на </w:t>
+      </w:r>
+      <w:r>
+        <w:rPr>
+          <w:b w:val="0"/>
+          <w:bCs w:val="0"/>
+          <w:sz w:val="28"/>
+          <w:szCs w:val="28"/>
+          <w:highlight w:val="yellow"/>
+          <w:u w:val="none"/>
+        </w:rPr>
+        <w:t xml:space="preserve">рисунке Х</w:t>
+      </w:r>
+      <w:r>
+        <w:rPr>
+          <w:b w:val="0"/>
+          <w:bCs w:val="0"/>
+          <w:sz w:val="28"/>
+          <w:szCs w:val="28"/>
+          <w:highlight w:val="none"/>
+          <w:u w:val="none"/>
+        </w:rPr>
+        <w:t xml:space="preserve">.</w:t>
+      </w:r>
+      <w:r>
+        <w:rPr>
+          <w:b/>
+          <w:bCs/>
+          <w:sz w:val="28"/>
+          <w:szCs w:val="28"/>
+          <w:highlight w:val="none"/>
+          <w:u w:val="none"/>
+        </w:rPr>
+      </w:r>
+      <w:r>
+        <w:rPr>
+          <w:b/>
+          <w:bCs/>
+          <w:sz w:val="28"/>
+          <w:szCs w:val="28"/>
+          <w:highlight w:val="none"/>
+          <w:u w:val="none"/>
+        </w:rPr>
+      </w:r>
+    </w:p>
+    <w:p>
+      <w:pPr>
+        <w:ind w:firstLine="0"/>
+        <w:jc w:val="center"/>
+        <w:shd w:val="nil" w:color="000000"/>
+        <w:rPr>
+          <w:b/>
+          <w:bCs/>
+          <w:sz w:val="28"/>
+          <w:szCs w:val="28"/>
+          <w:highlight w:val="none"/>
+          <w:u w:val="none"/>
+        </w:rPr>
+      </w:pPr>
+      <w:r>
+        <w:rPr>
+          <w:b/>
+          <w:bCs/>
+          <w:sz w:val="28"/>
+          <w:szCs w:val="28"/>
+          <w:highlight w:val="none"/>
+          <w:u w:val="none"/>
+        </w:rPr>
+      </w:r>
+      <w:r>
+        <mc:AlternateContent>
+          <mc:Choice Requires="wpg">
+            <w:drawing>
+              <wp:inline xmlns:wp="http://schemas.openxmlformats.org/drawingml/2006/wordprocessingDrawing" distT="0" distB="0" distL="0" distR="0">
+                <wp:extent cx="5684119" cy="7036210"/>
+                <wp:effectExtent l="0" t="0" r="0" b="0"/>
+                <wp:docPr id="2" name=""/>
+                <wp:cNvGraphicFramePr>
+                  <a:graphicFrameLocks xmlns:a="http://schemas.openxmlformats.org/drawingml/2006/main" noChangeAspect="1"/>
+                </wp:cNvGraphicFramePr>
+                <a:graphic xmlns:a="http://schemas.openxmlformats.org/drawingml/2006/main">
+                  <a:graphicData uri="http://schemas.openxmlformats.org/drawingml/2006/picture">
+                    <pic:pic xmlns:pic="http://schemas.openxmlformats.org/drawingml/2006/picture">
+                      <pic:nvPicPr>
+                        <pic:cNvPr id="2025161680" name=""/>
+                        <pic:cNvPicPr>
+                          <a:picLocks noChangeAspect="1"/>
+                        </pic:cNvPicPr>
+                        <pic:nvPr/>
+                      </pic:nvPicPr>
+                      <pic:blipFill>
+                        <a:blip r:embed="rId13"/>
+                        <a:stretch/>
+                      </pic:blipFill>
+                      <pic:spPr bwMode="auto">
+                        <a:xfrm flipH="0" flipV="0">
+                          <a:off x="0" y="0"/>
+                          <a:ext cx="5684118" cy="7036209"/>
+                        </a:xfrm>
+                        <a:prstGeom prst="rect">
+                          <a:avLst/>
+                        </a:prstGeom>
+                      </pic:spPr>
+                    </pic:pic>
+                  </a:graphicData>
+                </a:graphic>
+              </wp:inline>
+            </w:drawing>
+          </mc:Choice>
+          <mc:Fallback>
+            <w:pict>
+              <v:shapetype type="#_x0000_t75" o:spt="75" coordsize="21600,21600" o:preferrelative="t" path="m@4@5l@4@11@9@11@9@5xe">
+                <v:formulas>
+                  <v:f eqn="if lineDrawn pixelLineWidth 0"/>
+                  <v:f eqn="sum @0 1 0"/>
+                  <v:f eqn="sum 0 0 @1"/>
+                  <v:f eqn="prod @2 1 2"/>
+                  <v:f eqn="prod @3 21600 pixelWidth"/>
+                  <v:f eqn="prod @3 21600 pixelHeight"/>
+                  <v:f eqn="sum @0 0 1"/>
+                  <v:f eqn="prod @6 1 2"/>
+                  <v:f eqn="prod @7 21600 pixelWidth"/>
+                  <v:f eqn="sum @8 21600 0"/>
+                  <v:f eqn="prod @7 21600 pixelHeight"/>
+                  <v:f eqn="sum @10 21600 0"/>
+                </v:formulas>
+              </v:shapetype>
+              <v:shape id="_x0000_i1" o:spid="_x0000_s1" type="#_x0000_t75" style="width:447.6pt;height:554.0pt;mso-wrap-distance-left:0.0pt;mso-wrap-distance-top:0.0pt;mso-wrap-distance-right:0.0pt;mso-wrap-distance-bottom:0.0pt;" stroked="false">
+                <v:path textboxrect="0,0,0,0"/>
+                <v:imagedata r:id="rId13" o:title=""/>
+              </v:shape>
+            </w:pict>
+          </mc:Fallback>
+        </mc:AlternateContent>
+      </w:r>
+      <w:r>
+        <w:rPr>
+          <w:b/>
+          <w:bCs/>
+          <w:sz w:val="28"/>
+          <w:szCs w:val="28"/>
+          <w:highlight w:val="none"/>
+          <w:u w:val="none"/>
+        </w:rPr>
+      </w:r>
+      <w:r>
+        <w:rPr>
+          <w:b/>
+          <w:bCs/>
+          <w:sz w:val="28"/>
+          <w:szCs w:val="28"/>
+          <w:highlight w:val="none"/>
+          <w:u w:val="none"/>
+        </w:rPr>
+      </w:r>
+    </w:p>
+    <w:p>
+      <w:pPr>
+        <w:ind w:firstLine="0"/>
+        <w:jc w:val="center"/>
+        <w:shd w:val="nil" w:color="000000"/>
+        <w:rPr>
+          <w:b w:val="0"/>
+          <w:bCs w:val="0"/>
+          <w:sz w:val="28"/>
+          <w:szCs w:val="28"/>
+          <w:highlight w:val="cyan"/>
+          <w:u w:val="none"/>
+        </w:rPr>
+      </w:pPr>
+      <w:r>
+        <w:rPr>
+          <w:b w:val="0"/>
+          <w:bCs w:val="0"/>
+          <w:sz w:val="28"/>
+          <w:szCs w:val="28"/>
+          <w:highlight w:val="yellow"/>
+          <w:u w:val="none"/>
+        </w:rPr>
+        <w:t xml:space="preserve">Рисунок Х</w:t>
+      </w:r>
+      <w:r>
+        <w:rPr>
+          <w:b w:val="0"/>
+          <w:bCs w:val="0"/>
+          <w:sz w:val="28"/>
+          <w:szCs w:val="28"/>
+          <w:highlight w:val="none"/>
+          <w:u w:val="none"/>
+        </w:rPr>
+        <w:t xml:space="preserve"> — диаграмма вариантов использования </w:t>
+      </w:r>
+      <w:r>
+        <w:rPr>
+          <w:b w:val="0"/>
+          <w:bCs w:val="0"/>
+          <w:sz w:val="28"/>
+          <w:szCs w:val="28"/>
+          <w:highlight w:val="cyan"/>
+          <w:u w:val="none"/>
+        </w:rPr>
+        <w:t xml:space="preserve">подсистемы</w:t>
+      </w:r>
+      <w:r>
+        <w:rPr>
+          <w:b/>
+          <w:bCs/>
+          <w:sz w:val="28"/>
+          <w:szCs w:val="28"/>
+          <w:highlight w:val="none"/>
+          <w:u w:val="none"/>
+        </w:rPr>
+      </w:r>
+    </w:p>
+    <w:p>
+      <w:pPr>
+        <w:ind w:firstLine="708"/>
+        <w:jc w:val="both"/>
+        <w:shd w:val="nil" w:color="000000"/>
+        <w:rPr>
+          <w:b w:val="0"/>
+          <w:bCs w:val="0"/>
+          <w:sz w:val="28"/>
+          <w:szCs w:val="28"/>
+          <w:highlight w:val="none"/>
+          <w:u w:val="none"/>
+        </w:rPr>
+      </w:pPr>
+      <w:r>
+        <w:rPr>
+          <w:b w:val="0"/>
+          <w:bCs w:val="0"/>
+          <w:sz w:val="28"/>
+          <w:szCs w:val="28"/>
+          <w:highlight w:val="none"/>
+          <w:u w:val="none"/>
+        </w:rPr>
+        <w:t xml:space="preserve">На представленной диаграмме демонстрируется, что в системе было выделено две роли: пользователь (учащийся) и администратор (редактирует содержание образовательных материалов). При этом администратор одновременно может являться и учащимся.</w:t>
+      </w:r>
+      <w:r>
+        <w:rPr>
+          <w:b/>
+          <w:bCs/>
+          <w:sz w:val="28"/>
+          <w:szCs w:val="28"/>
+          <w:highlight w:val="none"/>
+          <w:u w:val="none"/>
+        </w:rPr>
+      </w:r>
+    </w:p>
+    <w:p>
+      <w:pPr>
+        <w:shd w:val="nil"/>
+        <w:rPr>
+          <w:highlight w:val="none"/>
+        </w:rPr>
+      </w:pPr>
+      <w:r>
+        <w:rPr>
+          <w:highlight w:val="none"/>
+        </w:rPr>
+        <w:t xml:space="preserve">Требуемые варианты использования было решено реализовать с помощью следующего набора микросервисов:</w:t>
+      </w:r>
+      <w:r>
         <w:rPr>
           <w:b/>
           <w:bCs/>
@@ -1512,6 +2180,485 @@
           <w:szCs w:val="28"/>
           <w:highlight w:val="cyan"/>
           <w:u w:val="none"/>
+        </w:rPr>
+      </w:r>
+    </w:p>
+    <w:p>
+      <w:pPr>
+        <w:numPr>
+          <w:ilvl w:val="0"/>
+          <w:numId w:val="0"/>
+        </w:numPr>
+        <w:ind w:left="708" w:firstLine="0"/>
+        <w:shd w:val="nil" w:color="000000"/>
+        <w:rPr>
+          <w:highlight w:val="none"/>
+        </w:rPr>
+      </w:pPr>
+      <w:r>
+        <w:rPr>
+          <w:highlight w:val="none"/>
+        </w:rPr>
+        <w:t xml:space="preserve">- </w:t>
+      </w:r>
+      <w:r>
+        <w:rPr>
+          <w:highlight w:val="cyan"/>
+        </w:rPr>
+        <w:t xml:space="preserve">подсистема работы с содержанием курса</w:t>
+      </w:r>
+      <w:r>
+        <w:rPr>
+          <w:highlight w:val="none"/>
+        </w:rPr>
+        <w:t xml:space="preserve"> — реализует CRUD-операции над данными в БД;</w:t>
+      </w:r>
+      <w:r>
+        <w:rPr>
+          <w:highlight w:val="none"/>
+        </w:rPr>
+      </w:r>
+    </w:p>
+    <w:p>
+      <w:pPr>
+        <w:numPr>
+          <w:ilvl w:val="0"/>
+          <w:numId w:val="0"/>
+        </w:numPr>
+        <w:ind w:left="708" w:firstLine="0"/>
+        <w:shd w:val="nil" w:color="000000"/>
+        <w:rPr>
+          <w:highlight w:val="none"/>
+        </w:rPr>
+      </w:pPr>
+      <w:r>
+        <w:rPr>
+          <w:highlight w:val="none"/>
+        </w:rPr>
+        <w:t xml:space="preserve">- анализатор — выполняет проверку и анализ пользовательских решений;</w:t>
+      </w:r>
+      <w:r>
+        <w:rPr>
+          <w:highlight w:val="none"/>
+        </w:rPr>
+      </w:r>
+    </w:p>
+    <w:p>
+      <w:pPr>
+        <w:numPr>
+          <w:ilvl w:val="0"/>
+          <w:numId w:val="0"/>
+        </w:numPr>
+        <w:ind w:left="708" w:firstLine="0"/>
+        <w:shd w:val="nil" w:color="000000"/>
+        <w:rPr>
+          <w:highlight w:val="none"/>
+        </w:rPr>
+      </w:pPr>
+      <w:r>
+        <w:rPr>
+          <w:highlight w:val="none"/>
+        </w:rPr>
+        <w:t xml:space="preserve">- </w:t>
+      </w:r>
+      <w:r>
+        <w:rPr>
+          <w:highlight w:val="none"/>
+        </w:rPr>
+        <w:t xml:space="preserve">синтезатор (симулятор, компилятор) — выполняет синтез устройств из Verilog-кода и симулирует их работу;</w:t>
+      </w:r>
+      <w:r>
+        <w:rPr>
+          <w:highlight w:val="none"/>
+        </w:rPr>
+      </w:r>
+      <w:r>
+        <w:rPr>
+          <w:highlight w:val="none"/>
+        </w:rPr>
+      </w:r>
+      <w:r>
+        <w:rPr>
+          <w:highlight w:val="none"/>
+        </w:rPr>
+      </w:r>
+      <w:r>
+        <w:rPr>
+          <w:highlight w:val="none"/>
+        </w:rPr>
+      </w:r>
+    </w:p>
+    <w:p>
+      <w:pPr>
+        <w:numPr>
+          <w:ilvl w:val="0"/>
+          <w:numId w:val="0"/>
+        </w:numPr>
+        <w:ind w:left="708" w:firstLine="0"/>
+        <w:shd w:val="nil" w:color="000000"/>
+        <w:rPr>
+          <w:highlight w:val="none"/>
+        </w:rPr>
+      </w:pPr>
+      <w:r>
+        <w:rPr>
+          <w:highlight w:val="none"/>
+        </w:rPr>
+        <w:t xml:space="preserve">- преобразователи форматов временных диаграмм — преобразуют временные диаграммы в удобные для хранения и обработки форматы;</w:t>
+      </w:r>
+      <w:r>
+        <w:rPr>
+          <w:highlight w:val="none"/>
+        </w:rPr>
+      </w:r>
+    </w:p>
+    <w:p>
+      <w:pPr>
+        <w:numPr>
+          <w:ilvl w:val="0"/>
+          <w:numId w:val="0"/>
+        </w:numPr>
+        <w:ind w:left="709" w:firstLine="0"/>
+        <w:shd w:val="nil" w:color="000000"/>
+        <w:rPr>
+          <w:highlight w:val="none"/>
+        </w:rPr>
+      </w:pPr>
+      <w:r>
+        <w:rPr>
+          <w:highlight w:val="none"/>
+        </w:rPr>
+        <w:t xml:space="preserve">- </w:t>
+      </w:r>
+      <w:r>
+        <w:rPr>
+          <w:highlight w:val="cyan"/>
+        </w:rPr>
+        <w:t xml:space="preserve">подсистема анализа статистики</w:t>
+      </w:r>
+      <w:r>
+        <w:rPr>
+          <w:highlight w:val="none"/>
+        </w:rPr>
+        <w:t xml:space="preserve">;</w:t>
+      </w:r>
+      <w:r>
+        <w:rPr>
+          <w:highlight w:val="none"/>
+        </w:rPr>
+      </w:r>
+    </w:p>
+    <w:p>
+      <w:pPr>
+        <w:numPr>
+          <w:ilvl w:val="0"/>
+          <w:numId w:val="0"/>
+        </w:numPr>
+        <w:ind w:left="0" w:firstLine="708"/>
+        <w:shd w:val="nil" w:color="000000"/>
+        <w:rPr>
+          <w:highlight w:val="none"/>
+        </w:rPr>
+      </w:pPr>
+      <w:r>
+        <w:rPr>
+          <w:highlight w:val="none"/>
+        </w:rPr>
+        <w:t xml:space="preserve">- </w:t>
+      </w:r>
+      <w:r>
+        <w:rPr>
+          <w:highlight w:val="cyan"/>
+        </w:rPr>
+        <w:t xml:space="preserve">компонент</w:t>
+      </w:r>
+      <w:r>
+        <w:rPr>
+          <w:highlight w:val="none"/>
+        </w:rPr>
+        <w:t xml:space="preserve"> бизнес-логики — реализует бизнес-логику подсистемы, связывает остальные </w:t>
+      </w:r>
+      <w:r>
+        <w:rPr>
+          <w:highlight w:val="cyan"/>
+        </w:rPr>
+        <w:t xml:space="preserve">компоненты</w:t>
+      </w:r>
+      <w:r>
+        <w:rPr>
+          <w:highlight w:val="none"/>
+        </w:rPr>
+        <w:t xml:space="preserve">.</w:t>
+      </w:r>
+      <w:r>
+        <w:rPr>
+          <w:highlight w:val="none"/>
+        </w:rPr>
+      </w:r>
+    </w:p>
+    <w:p>
+      <w:pPr>
+        <w:numPr>
+          <w:ilvl w:val="0"/>
+          <w:numId w:val="0"/>
+        </w:numPr>
+        <w:ind w:left="0" w:firstLine="708"/>
+        <w:shd w:val="nil" w:color="000000"/>
+        <w:rPr>
+          <w:highlight w:val="none"/>
+        </w:rPr>
+      </w:pPr>
+      <w:r>
+        <w:rPr>
+          <w:highlight w:val="none"/>
+        </w:rPr>
+        <w:t xml:space="preserve">Детализированная архитектура разработанной подсистемы показана на </w:t>
+      </w:r>
+      <w:r>
+        <w:rPr>
+          <w:highlight w:val="none"/>
+        </w:rPr>
+        <w:t xml:space="preserve">контейнер-диаграмме (нотация С4) на </w:t>
+      </w:r>
+      <w:r>
+        <w:rPr>
+          <w:highlight w:val="yellow"/>
+        </w:rPr>
+        <w:t xml:space="preserve">рисунке Х</w:t>
+      </w:r>
+      <w:r>
+        <w:rPr>
+          <w:highlight w:val="none"/>
+        </w:rPr>
+        <w:t xml:space="preserve">.</w:t>
+      </w:r>
+      <w:r>
+        <w:rPr>
+          <w:highlight w:val="none"/>
+        </w:rPr>
+      </w:r>
+      <w:r>
+        <w:rPr>
+          <w:highlight w:val="none"/>
+        </w:rPr>
+      </w:r>
+    </w:p>
+    <w:p>
+      <w:pPr>
+        <w:shd w:val="nil"/>
+        <w:rPr>
+          <w:highlight w:val="none"/>
+        </w:rPr>
+      </w:pPr>
+      <w:r>
+        <w:rPr>
+          <w:highlight w:val="none"/>
+        </w:rPr>
+        <w:t xml:space="preserve">Наиболее сложные варианты использования, иллюстрирующие взаимодействие показанных </w:t>
+      </w:r>
+      <w:r>
+        <w:rPr>
+          <w:highlight w:val="cyan"/>
+        </w:rPr>
+        <w:t xml:space="preserve">компонентов</w:t>
+      </w:r>
+      <w:r>
+        <w:rPr>
+          <w:highlight w:val="none"/>
+        </w:rPr>
+        <w:t xml:space="preserve"> — «работа с содержанием курса» и «решение задания на написание Verilog-кода». Диаграммы последовательности действий для этих вариантов использования приведены в </w:t>
+      </w:r>
+      <w:r>
+        <w:rPr>
+          <w:highlight w:val="yellow"/>
+        </w:rPr>
+        <w:t xml:space="preserve">приложении Х</w:t>
+      </w:r>
+      <w:r>
+        <w:rPr>
+          <w:highlight w:val="none"/>
+        </w:rPr>
+        <w:t xml:space="preserve">.</w:t>
+        <w:br w:type="page" w:clear="all"/>
+      </w:r>
+      <w:r>
+        <w:rPr>
+          <w:highlight w:val="none"/>
+        </w:rPr>
+      </w:r>
+    </w:p>
+    <w:p>
+      <w:pPr>
+        <w:numPr>
+          <w:ilvl w:val="0"/>
+          <w:numId w:val="0"/>
+        </w:numPr>
+        <w:ind w:left="0" w:firstLine="0"/>
+        <w:jc w:val="center"/>
+        <w:shd w:val="nil" w:color="000000"/>
+        <w:rPr>
+          <w:highlight w:val="none"/>
+        </w:rPr>
+      </w:pPr>
+      <w:r>
+        <w:rPr>
+          <w:highlight w:val="none"/>
+        </w:rPr>
+      </w:r>
+      <w:r>
+        <w:rPr>
+          <w:highlight w:val="none"/>
+        </w:rPr>
+      </w:r>
+    </w:p>
+    <w:p>
+      <w:pPr>
+        <w:numPr>
+          <w:ilvl w:val="0"/>
+          <w:numId w:val="0"/>
+        </w:numPr>
+        <w:ind w:left="0" w:firstLine="0"/>
+        <w:jc w:val="center"/>
+        <w:shd w:val="nil" w:color="000000"/>
+      </w:pPr>
+      <w:r>
+        <w:rPr>
+          <w:highlight w:val="none"/>
+        </w:rPr>
+      </w:r>
+      <w:r>
+        <mc:AlternateContent>
+          <mc:Choice Requires="wpg">
+            <w:drawing>
+              <wp:inline xmlns:wp="http://schemas.openxmlformats.org/drawingml/2006/wordprocessingDrawing" distT="0" distB="0" distL="0" distR="0">
+                <wp:extent cx="4884272" cy="5476875"/>
+                <wp:effectExtent l="0" t="0" r="0" b="0"/>
+                <wp:docPr id="3" name=""/>
+                <wp:cNvGraphicFramePr>
+                  <a:graphicFrameLocks xmlns:a="http://schemas.openxmlformats.org/drawingml/2006/main" noChangeAspect="1"/>
+                </wp:cNvGraphicFramePr>
+                <a:graphic xmlns:a="http://schemas.openxmlformats.org/drawingml/2006/main">
+                  <a:graphicData uri="http://schemas.openxmlformats.org/drawingml/2006/picture">
+                    <pic:pic xmlns:pic="http://schemas.openxmlformats.org/drawingml/2006/picture">
+                      <pic:nvPicPr>
+                        <pic:cNvPr id="1850470775" name=""/>
+                        <pic:cNvPicPr>
+                          <a:picLocks noChangeAspect="1"/>
+                        </pic:cNvPicPr>
+                        <pic:nvPr/>
+                      </pic:nvPicPr>
+                      <pic:blipFill>
+                        <a:blip r:embed="rId14"/>
+                        <a:srcRect l="9894" t="18596" r="10290" b="18901"/>
+                        <a:stretch/>
+                      </pic:blipFill>
+                      <pic:spPr bwMode="auto">
+                        <a:xfrm flipH="0" flipV="0">
+                          <a:off x="0" y="0"/>
+                          <a:ext cx="4884272" cy="5476874"/>
+                        </a:xfrm>
+                        <a:prstGeom prst="rect">
+                          <a:avLst/>
+                        </a:prstGeom>
+                      </pic:spPr>
+                    </pic:pic>
+                  </a:graphicData>
+                </a:graphic>
+              </wp:inline>
+            </w:drawing>
+          </mc:Choice>
+          <mc:Fallback>
+            <w:pict>
+              <v:shapetype type="#_x0000_t75" o:spt="75" coordsize="21600,21600" o:preferrelative="t" path="m@4@5l@4@11@9@11@9@5xe">
+                <v:formulas>
+                  <v:f eqn="if lineDrawn pixelLineWidth 0"/>
+                  <v:f eqn="sum @0 1 0"/>
+                  <v:f eqn="sum 0 0 @1"/>
+                  <v:f eqn="prod @2 1 2"/>
+                  <v:f eqn="prod @3 21600 pixelWidth"/>
+                  <v:f eqn="prod @3 21600 pixelHeight"/>
+                  <v:f eqn="sum @0 0 1"/>
+                  <v:f eqn="prod @6 1 2"/>
+                  <v:f eqn="prod @7 21600 pixelWidth"/>
+                  <v:f eqn="sum @8 21600 0"/>
+                  <v:f eqn="prod @7 21600 pixelHeight"/>
+                  <v:f eqn="sum @10 21600 0"/>
+                </v:formulas>
+              </v:shapetype>
+              <v:shape id="_x0000_i2" o:spid="_x0000_s2" type="#_x0000_t75" style="width:384.6pt;height:431.2pt;mso-wrap-distance-left:0.0pt;mso-wrap-distance-top:0.0pt;mso-wrap-distance-right:0.0pt;mso-wrap-distance-bottom:0.0pt;" stroked="false">
+                <v:path textboxrect="0,0,0,0"/>
+                <v:imagedata r:id="rId14" o:title=""/>
+              </v:shape>
+            </w:pict>
+          </mc:Fallback>
+        </mc:AlternateContent>
+      </w:r>
+      <w:r>
+        <w:rPr>
+          <w:highlight w:val="none"/>
+        </w:rPr>
+      </w:r>
+    </w:p>
+    <w:p>
+      <w:pPr>
+        <w:numPr>
+          <w:ilvl w:val="0"/>
+          <w:numId w:val="0"/>
+        </w:numPr>
+        <w:ind w:left="0" w:firstLine="0"/>
+        <w:jc w:val="center"/>
+        <w:shd w:val="nil" w:color="000000"/>
+        <w:rPr>
+          <w:highlight w:val="none"/>
+        </w:rPr>
+      </w:pPr>
+      <w:r>
+        <w:rPr>
+          <w:highlight w:val="yellow"/>
+        </w:rPr>
+        <w:t xml:space="preserve">Рисунок Х </w:t>
+      </w:r>
+      <w:r>
+        <w:t xml:space="preserve">— детализированная архитектура разработанной подсистемы</w:t>
+      </w:r>
+      <w:r>
+        <w:rPr>
+          <w:highlight w:val="none"/>
+        </w:rPr>
+      </w:r>
+      <w:r>
+        <w:rPr>
+          <w:highlight w:val="none"/>
+        </w:rPr>
+      </w:r>
+    </w:p>
+    <w:p>
+      <w:pPr>
+        <w:numPr>
+          <w:ilvl w:val="0"/>
+          <w:numId w:val="0"/>
+        </w:numPr>
+        <w:ind w:left="0" w:firstLine="0"/>
+        <w:jc w:val="left"/>
+        <w:shd w:val="nil" w:color="000000"/>
+        <w:rPr>
+          <w:highlight w:val="none"/>
+        </w:rPr>
+      </w:pPr>
+      <w:r>
+        <w:rPr>
+          <w:highlight w:val="none"/>
+        </w:rPr>
+        <w:br w:type="page" w:clear="all"/>
+      </w:r>
+      <w:r/>
+      <w:r/>
+    </w:p>
+    <w:p>
+      <w:pPr>
+        <w:pStyle w:val="740"/>
+        <w:rPr>
+          <w:highlight w:val="none"/>
         </w:rPr>
       </w:pPr>
       <w:r/>
@@ -1945,7 +3092,7 @@
               <wp:inline xmlns:wp="http://schemas.openxmlformats.org/drawingml/2006/wordprocessingDrawing" distT="0" distB="0" distL="0" distR="0">
                 <wp:extent cx="3740063" cy="5029740"/>
                 <wp:effectExtent l="0" t="0" r="0" b="0"/>
-                <wp:docPr id="1" name=""/>
+                <wp:docPr id="4" name=""/>
                 <wp:cNvGraphicFramePr>
                   <a:graphicFrameLocks xmlns:a="http://schemas.openxmlformats.org/drawingml/2006/main" noChangeAspect="1"/>
                 </wp:cNvGraphicFramePr>
@@ -1960,7 +3107,7 @@
                         <pic:nvPr/>
                       </pic:nvPicPr>
                       <pic:blipFill>
-                        <a:blip r:embed="rId12"/>
+                        <a:blip r:embed="rId15"/>
                         <a:stretch/>
                       </pic:blipFill>
                       <pic:spPr bwMode="auto">
@@ -1996,9 +3143,9 @@
                   <v:f eqn="sum @10 21600 0"/>
                 </v:formulas>
               </v:shapetype>
-              <v:shape id="_x0000_i0" o:spid="_x0000_s0" type="#_x0000_t75" style="width:294.5pt;height:396.0pt;mso-wrap-distance-left:0.0pt;mso-wrap-distance-top:0.0pt;mso-wrap-distance-right:0.0pt;mso-wrap-distance-bottom:0.0pt;" stroked="false">
+              <v:shape id="_x0000_i3" o:spid="_x0000_s3" type="#_x0000_t75" style="width:294.5pt;height:396.0pt;mso-wrap-distance-left:0.0pt;mso-wrap-distance-top:0.0pt;mso-wrap-distance-right:0.0pt;mso-wrap-distance-bottom:0.0pt;" stroked="false">
                 <v:path textboxrect="0,0,0,0"/>
-                <v:imagedata r:id="rId12" o:title=""/>
+                <v:imagedata r:id="rId15" o:title=""/>
               </v:shape>
             </w:pict>
           </mc:Fallback>
@@ -2894,7 +4041,7 @@
               <wp:inline xmlns:wp="http://schemas.openxmlformats.org/drawingml/2006/wordprocessingDrawing" distT="0" distB="0" distL="0" distR="0">
                 <wp:extent cx="3189259" cy="2651891"/>
                 <wp:effectExtent l="0" t="0" r="0" b="0"/>
-                <wp:docPr id="2" name=""/>
+                <wp:docPr id="5" name=""/>
                 <wp:cNvGraphicFramePr>
                   <a:graphicFrameLocks xmlns:a="http://schemas.openxmlformats.org/drawingml/2006/main" noChangeAspect="1"/>
                 </wp:cNvGraphicFramePr>
@@ -2909,7 +4056,7 @@
                         <pic:nvPr/>
                       </pic:nvPicPr>
                       <pic:blipFill>
-                        <a:blip r:embed="rId13"/>
+                        <a:blip r:embed="rId16"/>
                         <a:stretch/>
                       </pic:blipFill>
                       <pic:spPr bwMode="auto">
@@ -2945,9 +4092,9 @@
                   <v:f eqn="sum @10 21600 0"/>
                 </v:formulas>
               </v:shapetype>
-              <v:shape id="_x0000_i1" o:spid="_x0000_s1" type="#_x0000_t75" style="width:251.1pt;height:208.8pt;mso-wrap-distance-left:0.0pt;mso-wrap-distance-top:0.0pt;mso-wrap-distance-right:0.0pt;mso-wrap-distance-bottom:0.0pt;" stroked="false">
+              <v:shape id="_x0000_i4" o:spid="_x0000_s4" type="#_x0000_t75" style="width:251.1pt;height:208.8pt;mso-wrap-distance-left:0.0pt;mso-wrap-distance-top:0.0pt;mso-wrap-distance-right:0.0pt;mso-wrap-distance-bottom:0.0pt;" stroked="false">
                 <v:path textboxrect="0,0,0,0"/>
-                <v:imagedata r:id="rId13" o:title=""/>
+                <v:imagedata r:id="rId16" o:title=""/>
               </v:shape>
             </w:pict>
           </mc:Fallback>
@@ -4339,11 +5486,7 @@
         </w:rPr>
         <w:t xml:space="preserve">Подсистема работы с содержанием курса</w:t>
       </w:r>
-      <w:r>
-        <w:rPr>
-          <w:highlight w:val="cyan"/>
-        </w:rPr>
-      </w:r>
+      <w:r/>
       <w:bookmarkEnd w:id="7"/>
       <w:r/>
       <w:r/>
@@ -4442,7 +5585,7 @@
               <wp:inline xmlns:wp="http://schemas.openxmlformats.org/drawingml/2006/wordprocessingDrawing" distT="0" distB="0" distL="0" distR="0">
                 <wp:extent cx="4677694" cy="6653769"/>
                 <wp:effectExtent l="0" t="0" r="0" b="0"/>
-                <wp:docPr id="3" name=""/>
+                <wp:docPr id="6" name=""/>
                 <wp:cNvGraphicFramePr>
                   <a:graphicFrameLocks xmlns:a="http://schemas.openxmlformats.org/drawingml/2006/main" noChangeAspect="1"/>
                 </wp:cNvGraphicFramePr>
@@ -4457,7 +5600,7 @@
                         <pic:nvPr/>
                       </pic:nvPicPr>
                       <pic:blipFill>
-                        <a:blip r:embed="rId14"/>
+                        <a:blip r:embed="rId17"/>
                         <a:stretch/>
                       </pic:blipFill>
                       <pic:spPr bwMode="auto">
@@ -4493,9 +5636,9 @@
                   <v:f eqn="sum @10 21600 0"/>
                 </v:formulas>
               </v:shapetype>
-              <v:shape id="_x0000_i2" o:spid="_x0000_s2" type="#_x0000_t75" style="width:368.3pt;height:523.9pt;mso-wrap-distance-left:0.0pt;mso-wrap-distance-top:0.0pt;mso-wrap-distance-right:0.0pt;mso-wrap-distance-bottom:0.0pt;" stroked="false">
+              <v:shape id="_x0000_i5" o:spid="_x0000_s5" type="#_x0000_t75" style="width:368.3pt;height:523.9pt;mso-wrap-distance-left:0.0pt;mso-wrap-distance-top:0.0pt;mso-wrap-distance-right:0.0pt;mso-wrap-distance-bottom:0.0pt;" stroked="false">
                 <v:path textboxrect="0,0,0,0"/>
-                <v:imagedata r:id="rId14" o:title=""/>
+                <v:imagedata r:id="rId17" o:title=""/>
               </v:shape>
             </w:pict>
           </mc:Fallback>
@@ -4752,7 +5895,7 @@
               <wp:inline xmlns:wp="http://schemas.openxmlformats.org/drawingml/2006/wordprocessingDrawing" distT="0" distB="0" distL="0" distR="0">
                 <wp:extent cx="9281856" cy="5753156"/>
                 <wp:effectExtent l="0" t="0" r="0" b="0"/>
-                <wp:docPr id="4" name=""/>
+                <wp:docPr id="7" name=""/>
                 <wp:cNvGraphicFramePr>
                   <a:graphicFrameLocks xmlns:a="http://schemas.openxmlformats.org/drawingml/2006/main" noChangeAspect="1"/>
                 </wp:cNvGraphicFramePr>
@@ -4767,7 +5910,7 @@
                         <pic:nvPr/>
                       </pic:nvPicPr>
                       <pic:blipFill>
-                        <a:blip r:embed="rId15"/>
+                        <a:blip r:embed="rId18"/>
                         <a:stretch/>
                       </pic:blipFill>
                       <pic:spPr bwMode="auto">
@@ -4803,9 +5946,9 @@
                   <v:f eqn="sum @10 21600 0"/>
                 </v:formulas>
               </v:shapetype>
-              <v:shape id="_x0000_i3" o:spid="_x0000_s3" type="#_x0000_t75" style="width:730.9pt;height:453.0pt;mso-wrap-distance-left:0.0pt;mso-wrap-distance-top:0.0pt;mso-wrap-distance-right:0.0pt;mso-wrap-distance-bottom:0.0pt;rotation:269;" stroked="false">
+              <v:shape id="_x0000_i6" o:spid="_x0000_s6" type="#_x0000_t75" style="width:730.9pt;height:453.0pt;mso-wrap-distance-left:0.0pt;mso-wrap-distance-top:0.0pt;mso-wrap-distance-right:0.0pt;mso-wrap-distance-bottom:0.0pt;rotation:269;" stroked="false">
                 <v:path textboxrect="0,0,0,0"/>
-                <v:imagedata r:id="rId15" o:title=""/>
+                <v:imagedata r:id="rId18" o:title=""/>
               </v:shape>
             </w:pict>
           </mc:Fallback>
@@ -5985,11 +7128,7 @@
         </w:rPr>
         <w:t xml:space="preserve">енератор wavedrom-диаграмм</w:t>
       </w:r>
-      <w:r>
-        <w:rPr>
-          <w:highlight w:val="cyan"/>
-        </w:rPr>
-      </w:r>
+      <w:r/>
       <w:bookmarkEnd w:id="9"/>
       <w:r/>
       <w:r/>
@@ -6140,7 +7279,7 @@
               <wp:inline xmlns:wp="http://schemas.openxmlformats.org/drawingml/2006/wordprocessingDrawing" distT="0" distB="0" distL="0" distR="0">
                 <wp:extent cx="4656512" cy="3876760"/>
                 <wp:effectExtent l="0" t="0" r="0" b="0"/>
-                <wp:docPr id="5" name=""/>
+                <wp:docPr id="8" name=""/>
                 <wp:cNvGraphicFramePr>
                   <a:graphicFrameLocks xmlns:a="http://schemas.openxmlformats.org/drawingml/2006/main" noChangeAspect="1"/>
                 </wp:cNvGraphicFramePr>
@@ -6155,7 +7294,7 @@
                         <pic:nvPr/>
                       </pic:nvPicPr>
                       <pic:blipFill>
-                        <a:blip r:embed="rId16"/>
+                        <a:blip r:embed="rId19"/>
                         <a:srcRect l="8602" t="7206" r="11332" b="51437"/>
                         <a:stretch/>
                       </pic:blipFill>
@@ -6192,9 +7331,9 @@
                   <v:f eqn="sum @10 21600 0"/>
                 </v:formulas>
               </v:shapetype>
-              <v:shape id="_x0000_i4" o:spid="_x0000_s4" type="#_x0000_t75" style="width:366.7pt;height:305.3pt;mso-wrap-distance-left:0.0pt;mso-wrap-distance-top:0.0pt;mso-wrap-distance-right:0.0pt;mso-wrap-distance-bottom:0.0pt;" stroked="false">
+              <v:shape id="_x0000_i7" o:spid="_x0000_s7" type="#_x0000_t75" style="width:366.7pt;height:305.3pt;mso-wrap-distance-left:0.0pt;mso-wrap-distance-top:0.0pt;mso-wrap-distance-right:0.0pt;mso-wrap-distance-bottom:0.0pt;" stroked="false">
                 <v:path textboxrect="0,0,0,0"/>
-                <v:imagedata r:id="rId16" o:title=""/>
+                <v:imagedata r:id="rId19" o:title=""/>
               </v:shape>
             </w:pict>
           </mc:Fallback>
@@ -6773,7 +7912,7 @@
               <wp:inline xmlns:wp="http://schemas.openxmlformats.org/drawingml/2006/wordprocessingDrawing" distT="0" distB="0" distL="0" distR="0">
                 <wp:extent cx="3720170" cy="3193483"/>
                 <wp:effectExtent l="0" t="0" r="0" b="0"/>
-                <wp:docPr id="6" name=""/>
+                <wp:docPr id="9" name=""/>
                 <wp:cNvGraphicFramePr>
                   <a:graphicFrameLocks xmlns:a="http://schemas.openxmlformats.org/drawingml/2006/main" noChangeAspect="1"/>
                 </wp:cNvGraphicFramePr>
@@ -6788,7 +7927,7 @@
                         <pic:nvPr/>
                       </pic:nvPicPr>
                       <pic:blipFill>
-                        <a:blip r:embed="rId17"/>
+                        <a:blip r:embed="rId20"/>
                         <a:srcRect l="20529" t="76706" r="18376" b="0"/>
                         <a:stretch/>
                       </pic:blipFill>
@@ -6825,9 +7964,9 @@
                   <v:f eqn="sum @10 21600 0"/>
                 </v:formulas>
               </v:shapetype>
-              <v:shape id="_x0000_i5" o:spid="_x0000_s5" type="#_x0000_t75" style="width:292.9pt;height:251.5pt;mso-wrap-distance-left:0.0pt;mso-wrap-distance-top:0.0pt;mso-wrap-distance-right:0.0pt;mso-wrap-distance-bottom:0.0pt;" stroked="false">
+              <v:shape id="_x0000_i8" o:spid="_x0000_s8" type="#_x0000_t75" style="width:292.9pt;height:251.5pt;mso-wrap-distance-left:0.0pt;mso-wrap-distance-top:0.0pt;mso-wrap-distance-right:0.0pt;mso-wrap-distance-bottom:0.0pt;" stroked="false">
                 <v:path textboxrect="0,0,0,0"/>
-                <v:imagedata r:id="rId17" o:title=""/>
+                <v:imagedata r:id="rId20" o:title=""/>
               </v:shape>
             </w:pict>
           </mc:Fallback>
@@ -7277,7 +8416,7 @@
               <wp:inline xmlns:wp="http://schemas.openxmlformats.org/drawingml/2006/wordprocessingDrawing" distT="0" distB="0" distL="0" distR="0">
                 <wp:extent cx="3584597" cy="1252682"/>
                 <wp:effectExtent l="0" t="0" r="0" b="0"/>
-                <wp:docPr id="7" name=""/>
+                <wp:docPr id="10" name=""/>
                 <wp:cNvGraphicFramePr>
                   <a:graphicFrameLocks xmlns:a="http://schemas.openxmlformats.org/drawingml/2006/main" noChangeAspect="1"/>
                 </wp:cNvGraphicFramePr>
@@ -7292,7 +8431,7 @@
                         <pic:nvPr/>
                       </pic:nvPicPr>
                       <pic:blipFill>
-                        <a:blip r:embed="rId18"/>
+                        <a:blip r:embed="rId21"/>
                         <a:stretch/>
                       </pic:blipFill>
                       <pic:spPr bwMode="auto">
@@ -7328,9 +8467,9 @@
                   <v:f eqn="sum @10 21600 0"/>
                 </v:formulas>
               </v:shapetype>
-              <v:shape id="_x0000_i6" o:spid="_x0000_s6" type="#_x0000_t75" style="width:282.3pt;height:98.6pt;mso-wrap-distance-left:0.0pt;mso-wrap-distance-top:0.0pt;mso-wrap-distance-right:0.0pt;mso-wrap-distance-bottom:0.0pt;" stroked="false">
+              <v:shape id="_x0000_i9" o:spid="_x0000_s9" type="#_x0000_t75" style="width:282.3pt;height:98.6pt;mso-wrap-distance-left:0.0pt;mso-wrap-distance-top:0.0pt;mso-wrap-distance-right:0.0pt;mso-wrap-distance-bottom:0.0pt;" stroked="false">
                 <v:path textboxrect="0,0,0,0"/>
-                <v:imagedata r:id="rId18" o:title=""/>
+                <v:imagedata r:id="rId21" o:title=""/>
               </v:shape>
             </w:pict>
           </mc:Fallback>
@@ -8781,7 +9920,7 @@
               <wp:inline xmlns:wp="http://schemas.openxmlformats.org/drawingml/2006/wordprocessingDrawing" distT="0" distB="0" distL="0" distR="0">
                 <wp:extent cx="5327757" cy="3006683"/>
                 <wp:effectExtent l="0" t="0" r="0" b="0"/>
-                <wp:docPr id="8" name=""/>
+                <wp:docPr id="11" name=""/>
                 <wp:cNvGraphicFramePr>
                   <a:graphicFrameLocks xmlns:a="http://schemas.openxmlformats.org/drawingml/2006/main" noChangeAspect="1"/>
                 </wp:cNvGraphicFramePr>
@@ -8796,7 +9935,7 @@
                         <pic:nvPr/>
                       </pic:nvPicPr>
                       <pic:blipFill>
-                        <a:blip r:embed="rId19"/>
+                        <a:blip r:embed="rId22"/>
                         <a:stretch/>
                       </pic:blipFill>
                       <pic:spPr bwMode="auto">
@@ -8832,9 +9971,9 @@
                   <v:f eqn="sum @10 21600 0"/>
                 </v:formulas>
               </v:shapetype>
-              <v:shape id="_x0000_i7" o:spid="_x0000_s7" type="#_x0000_t75" style="width:419.5pt;height:236.7pt;mso-wrap-distance-left:0.0pt;mso-wrap-distance-top:0.0pt;mso-wrap-distance-right:0.0pt;mso-wrap-distance-bottom:0.0pt;" stroked="false">
+              <v:shape id="_x0000_i10" o:spid="_x0000_s10" type="#_x0000_t75" style="width:419.5pt;height:236.7pt;mso-wrap-distance-left:0.0pt;mso-wrap-distance-top:0.0pt;mso-wrap-distance-right:0.0pt;mso-wrap-distance-bottom:0.0pt;" stroked="false">
                 <v:path textboxrect="0,0,0,0"/>
-                <v:imagedata r:id="rId19" o:title=""/>
+                <v:imagedata r:id="rId22" o:title=""/>
               </v:shape>
             </w:pict>
           </mc:Fallback>
@@ -9042,6 +10181,7 @@
         </w:rPr>
         <w:t xml:space="preserve">3.Х Подсистема анализа статистики</w:t>
       </w:r>
+      <w:r/>
       <w:bookmarkEnd w:id="11"/>
       <w:r/>
       <w:r>
@@ -9131,7 +10271,7 @@
               <wp:inline xmlns:wp="http://schemas.openxmlformats.org/drawingml/2006/wordprocessingDrawing" distT="0" distB="0" distL="0" distR="0">
                 <wp:extent cx="6119495" cy="5665423"/>
                 <wp:effectExtent l="0" t="0" r="0" b="0"/>
-                <wp:docPr id="9" name=""/>
+                <wp:docPr id="12" name=""/>
                 <wp:cNvGraphicFramePr>
                   <a:graphicFrameLocks xmlns:a="http://schemas.openxmlformats.org/drawingml/2006/main" noChangeAspect="1"/>
                 </wp:cNvGraphicFramePr>
@@ -9146,7 +10286,7 @@
                         <pic:nvPr/>
                       </pic:nvPicPr>
                       <pic:blipFill>
-                        <a:blip r:embed="rId20"/>
+                        <a:blip r:embed="rId23"/>
                         <a:stretch/>
                       </pic:blipFill>
                       <pic:spPr bwMode="auto">
@@ -9182,9 +10322,9 @@
                   <v:f eqn="sum @10 21600 0"/>
                 </v:formulas>
               </v:shapetype>
-              <v:shape id="_x0000_i8" o:spid="_x0000_s8" type="#_x0000_t75" style="width:481.8pt;height:446.1pt;mso-wrap-distance-left:0.0pt;mso-wrap-distance-top:0.0pt;mso-wrap-distance-right:0.0pt;mso-wrap-distance-bottom:0.0pt;" stroked="false">
+              <v:shape id="_x0000_i11" o:spid="_x0000_s11" type="#_x0000_t75" style="width:481.8pt;height:446.1pt;mso-wrap-distance-left:0.0pt;mso-wrap-distance-top:0.0pt;mso-wrap-distance-right:0.0pt;mso-wrap-distance-bottom:0.0pt;" stroked="false">
                 <v:path textboxrect="0,0,0,0"/>
-                <v:imagedata r:id="rId20" o:title=""/>
+                <v:imagedata r:id="rId23" o:title=""/>
               </v:shape>
             </w:pict>
           </mc:Fallback>
@@ -9669,6 +10809,7 @@
         </w:rPr>
         <w:t xml:space="preserve">решений</w:t>
       </w:r>
+      <w:r/>
       <w:bookmarkEnd w:id="12"/>
       <w:r/>
       <w:r>
@@ -9784,7 +10925,7 @@
               <wp:inline xmlns:wp="http://schemas.openxmlformats.org/drawingml/2006/wordprocessingDrawing" distT="0" distB="0" distL="0" distR="0">
                 <wp:extent cx="6119495" cy="4785115"/>
                 <wp:effectExtent l="0" t="0" r="0" b="0"/>
-                <wp:docPr id="10" name=""/>
+                <wp:docPr id="13" name=""/>
                 <wp:cNvGraphicFramePr>
                   <a:graphicFrameLocks xmlns:a="http://schemas.openxmlformats.org/drawingml/2006/main" noChangeAspect="1"/>
                 </wp:cNvGraphicFramePr>
@@ -9799,7 +10940,7 @@
                         <pic:nvPr/>
                       </pic:nvPicPr>
                       <pic:blipFill>
-                        <a:blip r:embed="rId21"/>
+                        <a:blip r:embed="rId24"/>
                         <a:stretch/>
                       </pic:blipFill>
                       <pic:spPr bwMode="auto">
@@ -9835,9 +10976,9 @@
                   <v:f eqn="sum @10 21600 0"/>
                 </v:formulas>
               </v:shapetype>
-              <v:shape id="_x0000_i9" o:spid="_x0000_s9" type="#_x0000_t75" style="width:481.8pt;height:376.8pt;mso-wrap-distance-left:0.0pt;mso-wrap-distance-top:0.0pt;mso-wrap-distance-right:0.0pt;mso-wrap-distance-bottom:0.0pt;" stroked="false">
+              <v:shape id="_x0000_i12" o:spid="_x0000_s12" type="#_x0000_t75" style="width:481.8pt;height:376.8pt;mso-wrap-distance-left:0.0pt;mso-wrap-distance-top:0.0pt;mso-wrap-distance-right:0.0pt;mso-wrap-distance-bottom:0.0pt;" stroked="false">
                 <v:path textboxrect="0,0,0,0"/>
-                <v:imagedata r:id="rId21" o:title=""/>
+                <v:imagedata r:id="rId24" o:title=""/>
               </v:shape>
             </w:pict>
           </mc:Fallback>
@@ -10094,11 +11235,7 @@
         </w:rPr>
         <w:t xml:space="preserve">СПИСОК ИСПОЛЬЗОВАННЫХ ИСТОЧНИКОВ</w:t>
       </w:r>
-      <w:r>
-        <w:rPr>
-          <w:highlight w:val="cyan"/>
-        </w:rPr>
-      </w:r>
+      <w:r/>
       <w:bookmarkEnd w:id="14"/>
       <w:r/>
       <w:r/>
@@ -10176,7 +11313,7 @@
           <w:highlight w:val="cyan"/>
           <w:u w:val="none"/>
         </w:rPr>
-        <w:t xml:space="preserve"> – src.v, tb.v, *.vcd</w:t>
+        <w:t xml:space="preserve"> – диаграммы последовательности проверки кода и редактирования задания, device.v, tb.v, *.vcd</w:t>
       </w:r>
       <w:r>
         <w:rPr>
@@ -10189,16 +11326,7 @@
         </w:rPr>
         <w:t xml:space="preserve">, ...</w:t>
       </w:r>
-      <w:r>
-        <w:rPr>
-          <w:b/>
-          <w:bCs/>
-          <w:sz w:val="28"/>
-          <w:szCs w:val="28"/>
-          <w:highlight w:val="cyan"/>
-          <w:u w:val="none"/>
-        </w:rPr>
-      </w:r>
+      <w:r/>
       <w:bookmarkEnd w:id="15"/>
       <w:r/>
       <w:r/>
@@ -16064,6 +17192,652 @@
     </w:lvl>
   </w:abstractNum>
   <w:abstractNum w:abstractNumId="45">
+    <w:multiLevelType w:val="hybridMultilevel"/>
+    <w:lvl w:ilvl="0">
+      <w:start w:val="1"/>
+      <w:numFmt w:val="bullet"/>
+      <w:isLgl w:val="false"/>
+      <w:suff w:val="tab"/>
+      <w:lvlText w:val="–"/>
+      <w:lvlJc w:val="left"/>
+      <w:pPr>
+        <w:ind w:left="1417" w:hanging="360"/>
+      </w:pPr>
+      <w:rPr>
+        <w:rFonts w:hint="default" w:ascii="Arial" w:hAnsi="Arial" w:eastAsia="Arial" w:cs="Arial"/>
+      </w:rPr>
+    </w:lvl>
+    <w:lvl w:ilvl="1">
+      <w:start w:val="1"/>
+      <w:numFmt w:val="bullet"/>
+      <w:isLgl w:val="false"/>
+      <w:suff w:val="tab"/>
+      <w:lvlText w:val="o"/>
+      <w:lvlJc w:val="left"/>
+      <w:pPr>
+        <w:ind w:left="2137" w:hanging="360"/>
+      </w:pPr>
+      <w:rPr>
+        <w:rFonts w:hint="default" w:ascii="Courier New" w:hAnsi="Courier New" w:eastAsia="Courier New" w:cs="Courier New"/>
+      </w:rPr>
+    </w:lvl>
+    <w:lvl w:ilvl="2">
+      <w:start w:val="1"/>
+      <w:numFmt w:val="bullet"/>
+      <w:isLgl w:val="false"/>
+      <w:suff w:val="tab"/>
+      <w:lvlText w:val="§"/>
+      <w:lvlJc w:val="left"/>
+      <w:pPr>
+        <w:ind w:left="2857" w:hanging="360"/>
+      </w:pPr>
+      <w:rPr>
+        <w:rFonts w:hint="default" w:ascii="Wingdings" w:hAnsi="Wingdings" w:eastAsia="Wingdings" w:cs="Wingdings"/>
+      </w:rPr>
+    </w:lvl>
+    <w:lvl w:ilvl="3">
+      <w:start w:val="1"/>
+      <w:numFmt w:val="bullet"/>
+      <w:isLgl w:val="false"/>
+      <w:suff w:val="tab"/>
+      <w:lvlText w:val="·"/>
+      <w:lvlJc w:val="left"/>
+      <w:pPr>
+        <w:ind w:left="3577" w:hanging="360"/>
+      </w:pPr>
+      <w:rPr>
+        <w:rFonts w:hint="default" w:ascii="Symbol" w:hAnsi="Symbol" w:eastAsia="Symbol" w:cs="Symbol"/>
+      </w:rPr>
+    </w:lvl>
+    <w:lvl w:ilvl="4">
+      <w:start w:val="1"/>
+      <w:numFmt w:val="bullet"/>
+      <w:isLgl w:val="false"/>
+      <w:suff w:val="tab"/>
+      <w:lvlText w:val="o"/>
+      <w:lvlJc w:val="left"/>
+      <w:pPr>
+        <w:ind w:left="4297" w:hanging="360"/>
+      </w:pPr>
+      <w:rPr>
+        <w:rFonts w:hint="default" w:ascii="Courier New" w:hAnsi="Courier New" w:eastAsia="Courier New" w:cs="Courier New"/>
+      </w:rPr>
+    </w:lvl>
+    <w:lvl w:ilvl="5">
+      <w:start w:val="1"/>
+      <w:numFmt w:val="bullet"/>
+      <w:isLgl w:val="false"/>
+      <w:suff w:val="tab"/>
+      <w:lvlText w:val="§"/>
+      <w:lvlJc w:val="left"/>
+      <w:pPr>
+        <w:ind w:left="5017" w:hanging="360"/>
+      </w:pPr>
+      <w:rPr>
+        <w:rFonts w:hint="default" w:ascii="Wingdings" w:hAnsi="Wingdings" w:eastAsia="Wingdings" w:cs="Wingdings"/>
+      </w:rPr>
+    </w:lvl>
+    <w:lvl w:ilvl="6">
+      <w:start w:val="1"/>
+      <w:numFmt w:val="bullet"/>
+      <w:isLgl w:val="false"/>
+      <w:suff w:val="tab"/>
+      <w:lvlText w:val="·"/>
+      <w:lvlJc w:val="left"/>
+      <w:pPr>
+        <w:ind w:left="5737" w:hanging="360"/>
+      </w:pPr>
+      <w:rPr>
+        <w:rFonts w:hint="default" w:ascii="Symbol" w:hAnsi="Symbol" w:eastAsia="Symbol" w:cs="Symbol"/>
+      </w:rPr>
+    </w:lvl>
+    <w:lvl w:ilvl="7">
+      <w:start w:val="1"/>
+      <w:numFmt w:val="bullet"/>
+      <w:isLgl w:val="false"/>
+      <w:suff w:val="tab"/>
+      <w:lvlText w:val="o"/>
+      <w:lvlJc w:val="left"/>
+      <w:pPr>
+        <w:ind w:left="6457" w:hanging="360"/>
+      </w:pPr>
+      <w:rPr>
+        <w:rFonts w:hint="default" w:ascii="Courier New" w:hAnsi="Courier New" w:eastAsia="Courier New" w:cs="Courier New"/>
+      </w:rPr>
+    </w:lvl>
+    <w:lvl w:ilvl="8">
+      <w:start w:val="1"/>
+      <w:numFmt w:val="bullet"/>
+      <w:isLgl w:val="false"/>
+      <w:suff w:val="tab"/>
+      <w:lvlText w:val="§"/>
+      <w:lvlJc w:val="left"/>
+      <w:pPr>
+        <w:ind w:left="7177" w:hanging="360"/>
+      </w:pPr>
+      <w:rPr>
+        <w:rFonts w:hint="default" w:ascii="Wingdings" w:hAnsi="Wingdings" w:eastAsia="Wingdings" w:cs="Wingdings"/>
+      </w:rPr>
+    </w:lvl>
+  </w:abstractNum>
+  <w:abstractNum w:abstractNumId="46">
+    <w:multiLevelType w:val="hybridMultilevel"/>
+    <w:lvl w:ilvl="0">
+      <w:start w:val="1"/>
+      <w:numFmt w:val="bullet"/>
+      <w:pStyle w:val="918"/>
+      <w:isLgl w:val="false"/>
+      <w:suff w:val="tab"/>
+      <w:lvlText w:val="–"/>
+      <w:lvlJc w:val="left"/>
+      <w:pPr>
+        <w:ind w:left="1417" w:hanging="360"/>
+      </w:pPr>
+      <w:rPr>
+        <w:rFonts w:hint="default" w:ascii="Arial" w:hAnsi="Arial" w:eastAsia="Arial" w:cs="Arial"/>
+      </w:rPr>
+    </w:lvl>
+    <w:lvl w:ilvl="1">
+      <w:start w:val="1"/>
+      <w:numFmt w:val="bullet"/>
+      <w:isLgl w:val="false"/>
+      <w:suff w:val="tab"/>
+      <w:lvlText w:val="o"/>
+      <w:lvlJc w:val="left"/>
+      <w:pPr>
+        <w:ind w:left="2137" w:hanging="360"/>
+      </w:pPr>
+      <w:rPr>
+        <w:rFonts w:hint="default" w:ascii="Courier New" w:hAnsi="Courier New" w:eastAsia="Courier New" w:cs="Courier New"/>
+      </w:rPr>
+    </w:lvl>
+    <w:lvl w:ilvl="2">
+      <w:start w:val="1"/>
+      <w:numFmt w:val="bullet"/>
+      <w:isLgl w:val="false"/>
+      <w:suff w:val="tab"/>
+      <w:lvlText w:val="§"/>
+      <w:lvlJc w:val="left"/>
+      <w:pPr>
+        <w:ind w:left="2857" w:hanging="360"/>
+      </w:pPr>
+      <w:rPr>
+        <w:rFonts w:hint="default" w:ascii="Wingdings" w:hAnsi="Wingdings" w:eastAsia="Wingdings" w:cs="Wingdings"/>
+      </w:rPr>
+    </w:lvl>
+    <w:lvl w:ilvl="3">
+      <w:start w:val="1"/>
+      <w:numFmt w:val="bullet"/>
+      <w:isLgl w:val="false"/>
+      <w:suff w:val="tab"/>
+      <w:lvlText w:val="·"/>
+      <w:lvlJc w:val="left"/>
+      <w:pPr>
+        <w:ind w:left="3577" w:hanging="360"/>
+      </w:pPr>
+      <w:rPr>
+        <w:rFonts w:hint="default" w:ascii="Symbol" w:hAnsi="Symbol" w:eastAsia="Symbol" w:cs="Symbol"/>
+      </w:rPr>
+    </w:lvl>
+    <w:lvl w:ilvl="4">
+      <w:start w:val="1"/>
+      <w:numFmt w:val="bullet"/>
+      <w:isLgl w:val="false"/>
+      <w:suff w:val="tab"/>
+      <w:lvlText w:val="o"/>
+      <w:lvlJc w:val="left"/>
+      <w:pPr>
+        <w:ind w:left="4297" w:hanging="360"/>
+      </w:pPr>
+      <w:rPr>
+        <w:rFonts w:hint="default" w:ascii="Courier New" w:hAnsi="Courier New" w:eastAsia="Courier New" w:cs="Courier New"/>
+      </w:rPr>
+    </w:lvl>
+    <w:lvl w:ilvl="5">
+      <w:start w:val="1"/>
+      <w:numFmt w:val="bullet"/>
+      <w:isLgl w:val="false"/>
+      <w:suff w:val="tab"/>
+      <w:lvlText w:val="§"/>
+      <w:lvlJc w:val="left"/>
+      <w:pPr>
+        <w:ind w:left="5017" w:hanging="360"/>
+      </w:pPr>
+      <w:rPr>
+        <w:rFonts w:hint="default" w:ascii="Wingdings" w:hAnsi="Wingdings" w:eastAsia="Wingdings" w:cs="Wingdings"/>
+      </w:rPr>
+    </w:lvl>
+    <w:lvl w:ilvl="6">
+      <w:start w:val="1"/>
+      <w:numFmt w:val="bullet"/>
+      <w:isLgl w:val="false"/>
+      <w:suff w:val="tab"/>
+      <w:lvlText w:val="·"/>
+      <w:lvlJc w:val="left"/>
+      <w:pPr>
+        <w:ind w:left="5737" w:hanging="360"/>
+      </w:pPr>
+      <w:rPr>
+        <w:rFonts w:hint="default" w:ascii="Symbol" w:hAnsi="Symbol" w:eastAsia="Symbol" w:cs="Symbol"/>
+      </w:rPr>
+    </w:lvl>
+    <w:lvl w:ilvl="7">
+      <w:start w:val="1"/>
+      <w:numFmt w:val="bullet"/>
+      <w:isLgl w:val="false"/>
+      <w:suff w:val="tab"/>
+      <w:lvlText w:val="o"/>
+      <w:lvlJc w:val="left"/>
+      <w:pPr>
+        <w:ind w:left="6457" w:hanging="360"/>
+      </w:pPr>
+      <w:rPr>
+        <w:rFonts w:hint="default" w:ascii="Courier New" w:hAnsi="Courier New" w:eastAsia="Courier New" w:cs="Courier New"/>
+      </w:rPr>
+    </w:lvl>
+    <w:lvl w:ilvl="8">
+      <w:start w:val="1"/>
+      <w:numFmt w:val="bullet"/>
+      <w:isLgl w:val="false"/>
+      <w:suff w:val="tab"/>
+      <w:lvlText w:val="§"/>
+      <w:lvlJc w:val="left"/>
+      <w:pPr>
+        <w:ind w:left="7177" w:hanging="360"/>
+      </w:pPr>
+      <w:rPr>
+        <w:rFonts w:hint="default" w:ascii="Wingdings" w:hAnsi="Wingdings" w:eastAsia="Wingdings" w:cs="Wingdings"/>
+      </w:rPr>
+    </w:lvl>
+  </w:abstractNum>
+  <w:abstractNum w:abstractNumId="47">
+    <w:multiLevelType w:val="hybridMultilevel"/>
+    <w:lvl w:ilvl="0">
+      <w:start w:val="1"/>
+      <w:numFmt w:val="bullet"/>
+      <w:isLgl w:val="false"/>
+      <w:suff w:val="tab"/>
+      <w:lvlText w:val="–"/>
+      <w:lvlJc w:val="left"/>
+      <w:pPr>
+        <w:ind w:left="1417" w:hanging="360"/>
+      </w:pPr>
+      <w:rPr>
+        <w:rFonts w:hint="default" w:ascii="Arial" w:hAnsi="Arial" w:eastAsia="Arial" w:cs="Arial"/>
+      </w:rPr>
+    </w:lvl>
+    <w:lvl w:ilvl="1">
+      <w:start w:val="1"/>
+      <w:numFmt w:val="bullet"/>
+      <w:isLgl w:val="false"/>
+      <w:suff w:val="tab"/>
+      <w:lvlText w:val="o"/>
+      <w:lvlJc w:val="left"/>
+      <w:pPr>
+        <w:ind w:left="2137" w:hanging="360"/>
+      </w:pPr>
+      <w:rPr>
+        <w:rFonts w:hint="default" w:ascii="Courier New" w:hAnsi="Courier New" w:eastAsia="Courier New" w:cs="Courier New"/>
+      </w:rPr>
+    </w:lvl>
+    <w:lvl w:ilvl="2">
+      <w:start w:val="1"/>
+      <w:numFmt w:val="bullet"/>
+      <w:isLgl w:val="false"/>
+      <w:suff w:val="tab"/>
+      <w:lvlText w:val="§"/>
+      <w:lvlJc w:val="left"/>
+      <w:pPr>
+        <w:ind w:left="2857" w:hanging="360"/>
+      </w:pPr>
+      <w:rPr>
+        <w:rFonts w:hint="default" w:ascii="Wingdings" w:hAnsi="Wingdings" w:eastAsia="Wingdings" w:cs="Wingdings"/>
+      </w:rPr>
+    </w:lvl>
+    <w:lvl w:ilvl="3">
+      <w:start w:val="1"/>
+      <w:numFmt w:val="bullet"/>
+      <w:isLgl w:val="false"/>
+      <w:suff w:val="tab"/>
+      <w:lvlText w:val="·"/>
+      <w:lvlJc w:val="left"/>
+      <w:pPr>
+        <w:ind w:left="3577" w:hanging="360"/>
+      </w:pPr>
+      <w:rPr>
+        <w:rFonts w:hint="default" w:ascii="Symbol" w:hAnsi="Symbol" w:eastAsia="Symbol" w:cs="Symbol"/>
+      </w:rPr>
+    </w:lvl>
+    <w:lvl w:ilvl="4">
+      <w:start w:val="1"/>
+      <w:numFmt w:val="bullet"/>
+      <w:isLgl w:val="false"/>
+      <w:suff w:val="tab"/>
+      <w:lvlText w:val="o"/>
+      <w:lvlJc w:val="left"/>
+      <w:pPr>
+        <w:ind w:left="4297" w:hanging="360"/>
+      </w:pPr>
+      <w:rPr>
+        <w:rFonts w:hint="default" w:ascii="Courier New" w:hAnsi="Courier New" w:eastAsia="Courier New" w:cs="Courier New"/>
+      </w:rPr>
+    </w:lvl>
+    <w:lvl w:ilvl="5">
+      <w:start w:val="1"/>
+      <w:numFmt w:val="bullet"/>
+      <w:isLgl w:val="false"/>
+      <w:suff w:val="tab"/>
+      <w:lvlText w:val="§"/>
+      <w:lvlJc w:val="left"/>
+      <w:pPr>
+        <w:ind w:left="5017" w:hanging="360"/>
+      </w:pPr>
+      <w:rPr>
+        <w:rFonts w:hint="default" w:ascii="Wingdings" w:hAnsi="Wingdings" w:eastAsia="Wingdings" w:cs="Wingdings"/>
+      </w:rPr>
+    </w:lvl>
+    <w:lvl w:ilvl="6">
+      <w:start w:val="1"/>
+      <w:numFmt w:val="bullet"/>
+      <w:isLgl w:val="false"/>
+      <w:suff w:val="tab"/>
+      <w:lvlText w:val="·"/>
+      <w:lvlJc w:val="left"/>
+      <w:pPr>
+        <w:ind w:left="5737" w:hanging="360"/>
+      </w:pPr>
+      <w:rPr>
+        <w:rFonts w:hint="default" w:ascii="Symbol" w:hAnsi="Symbol" w:eastAsia="Symbol" w:cs="Symbol"/>
+      </w:rPr>
+    </w:lvl>
+    <w:lvl w:ilvl="7">
+      <w:start w:val="1"/>
+      <w:numFmt w:val="bullet"/>
+      <w:isLgl w:val="false"/>
+      <w:suff w:val="tab"/>
+      <w:lvlText w:val="o"/>
+      <w:lvlJc w:val="left"/>
+      <w:pPr>
+        <w:ind w:left="6457" w:hanging="360"/>
+      </w:pPr>
+      <w:rPr>
+        <w:rFonts w:hint="default" w:ascii="Courier New" w:hAnsi="Courier New" w:eastAsia="Courier New" w:cs="Courier New"/>
+      </w:rPr>
+    </w:lvl>
+    <w:lvl w:ilvl="8">
+      <w:start w:val="1"/>
+      <w:numFmt w:val="bullet"/>
+      <w:isLgl w:val="false"/>
+      <w:suff w:val="tab"/>
+      <w:lvlText w:val="§"/>
+      <w:lvlJc w:val="left"/>
+      <w:pPr>
+        <w:ind w:left="7177" w:hanging="360"/>
+      </w:pPr>
+      <w:rPr>
+        <w:rFonts w:hint="default" w:ascii="Wingdings" w:hAnsi="Wingdings" w:eastAsia="Wingdings" w:cs="Wingdings"/>
+      </w:rPr>
+    </w:lvl>
+  </w:abstractNum>
+  <w:abstractNum w:abstractNumId="48">
+    <w:multiLevelType w:val="hybridMultilevel"/>
+    <w:lvl w:ilvl="0">
+      <w:start w:val="1"/>
+      <w:numFmt w:val="bullet"/>
+      <w:isLgl w:val="false"/>
+      <w:suff w:val="tab"/>
+      <w:lvlText w:val="–"/>
+      <w:lvlJc w:val="left"/>
+      <w:pPr>
+        <w:ind w:left="1417" w:hanging="360"/>
+      </w:pPr>
+      <w:rPr>
+        <w:rFonts w:hint="default" w:ascii="Arial" w:hAnsi="Arial" w:eastAsia="Arial" w:cs="Arial"/>
+      </w:rPr>
+    </w:lvl>
+    <w:lvl w:ilvl="1">
+      <w:start w:val="1"/>
+      <w:numFmt w:val="bullet"/>
+      <w:isLgl w:val="false"/>
+      <w:suff w:val="tab"/>
+      <w:lvlText w:val="o"/>
+      <w:lvlJc w:val="left"/>
+      <w:pPr>
+        <w:ind w:left="2137" w:hanging="360"/>
+      </w:pPr>
+      <w:rPr>
+        <w:rFonts w:hint="default" w:ascii="Courier New" w:hAnsi="Courier New" w:eastAsia="Courier New" w:cs="Courier New"/>
+      </w:rPr>
+    </w:lvl>
+    <w:lvl w:ilvl="2">
+      <w:start w:val="1"/>
+      <w:numFmt w:val="bullet"/>
+      <w:isLgl w:val="false"/>
+      <w:suff w:val="tab"/>
+      <w:lvlText w:val="§"/>
+      <w:lvlJc w:val="left"/>
+      <w:pPr>
+        <w:ind w:left="2857" w:hanging="360"/>
+      </w:pPr>
+      <w:rPr>
+        <w:rFonts w:hint="default" w:ascii="Wingdings" w:hAnsi="Wingdings" w:eastAsia="Wingdings" w:cs="Wingdings"/>
+      </w:rPr>
+    </w:lvl>
+    <w:lvl w:ilvl="3">
+      <w:start w:val="1"/>
+      <w:numFmt w:val="bullet"/>
+      <w:isLgl w:val="false"/>
+      <w:suff w:val="tab"/>
+      <w:lvlText w:val="·"/>
+      <w:lvlJc w:val="left"/>
+      <w:pPr>
+        <w:ind w:left="3577" w:hanging="360"/>
+      </w:pPr>
+      <w:rPr>
+        <w:rFonts w:hint="default" w:ascii="Symbol" w:hAnsi="Symbol" w:eastAsia="Symbol" w:cs="Symbol"/>
+      </w:rPr>
+    </w:lvl>
+    <w:lvl w:ilvl="4">
+      <w:start w:val="1"/>
+      <w:numFmt w:val="bullet"/>
+      <w:isLgl w:val="false"/>
+      <w:suff w:val="tab"/>
+      <w:lvlText w:val="o"/>
+      <w:lvlJc w:val="left"/>
+      <w:pPr>
+        <w:ind w:left="4297" w:hanging="360"/>
+      </w:pPr>
+      <w:rPr>
+        <w:rFonts w:hint="default" w:ascii="Courier New" w:hAnsi="Courier New" w:eastAsia="Courier New" w:cs="Courier New"/>
+      </w:rPr>
+    </w:lvl>
+    <w:lvl w:ilvl="5">
+      <w:start w:val="1"/>
+      <w:numFmt w:val="bullet"/>
+      <w:isLgl w:val="false"/>
+      <w:suff w:val="tab"/>
+      <w:lvlText w:val="§"/>
+      <w:lvlJc w:val="left"/>
+      <w:pPr>
+        <w:ind w:left="5017" w:hanging="360"/>
+      </w:pPr>
+      <w:rPr>
+        <w:rFonts w:hint="default" w:ascii="Wingdings" w:hAnsi="Wingdings" w:eastAsia="Wingdings" w:cs="Wingdings"/>
+      </w:rPr>
+    </w:lvl>
+    <w:lvl w:ilvl="6">
+      <w:start w:val="1"/>
+      <w:numFmt w:val="bullet"/>
+      <w:isLgl w:val="false"/>
+      <w:suff w:val="tab"/>
+      <w:lvlText w:val="·"/>
+      <w:lvlJc w:val="left"/>
+      <w:pPr>
+        <w:ind w:left="5737" w:hanging="360"/>
+      </w:pPr>
+      <w:rPr>
+        <w:rFonts w:hint="default" w:ascii="Symbol" w:hAnsi="Symbol" w:eastAsia="Symbol" w:cs="Symbol"/>
+      </w:rPr>
+    </w:lvl>
+    <w:lvl w:ilvl="7">
+      <w:start w:val="1"/>
+      <w:numFmt w:val="bullet"/>
+      <w:isLgl w:val="false"/>
+      <w:suff w:val="tab"/>
+      <w:lvlText w:val="o"/>
+      <w:lvlJc w:val="left"/>
+      <w:pPr>
+        <w:ind w:left="6457" w:hanging="360"/>
+      </w:pPr>
+      <w:rPr>
+        <w:rFonts w:hint="default" w:ascii="Courier New" w:hAnsi="Courier New" w:eastAsia="Courier New" w:cs="Courier New"/>
+      </w:rPr>
+    </w:lvl>
+    <w:lvl w:ilvl="8">
+      <w:start w:val="1"/>
+      <w:numFmt w:val="bullet"/>
+      <w:isLgl w:val="false"/>
+      <w:suff w:val="tab"/>
+      <w:lvlText w:val="§"/>
+      <w:lvlJc w:val="left"/>
+      <w:pPr>
+        <w:ind w:left="7177" w:hanging="360"/>
+      </w:pPr>
+      <w:rPr>
+        <w:rFonts w:hint="default" w:ascii="Wingdings" w:hAnsi="Wingdings" w:eastAsia="Wingdings" w:cs="Wingdings"/>
+      </w:rPr>
+    </w:lvl>
+  </w:abstractNum>
+  <w:abstractNum w:abstractNumId="49">
+    <w:multiLevelType w:val="hybridMultilevel"/>
+    <w:lvl w:ilvl="0">
+      <w:start w:val="1"/>
+      <w:numFmt w:val="bullet"/>
+      <w:isLgl w:val="false"/>
+      <w:suff w:val="tab"/>
+      <w:lvlText w:val="–"/>
+      <w:lvlJc w:val="left"/>
+      <w:pPr>
+        <w:ind w:left="709" w:hanging="360"/>
+      </w:pPr>
+      <w:rPr>
+        <w:rFonts w:hint="default" w:ascii="Arial" w:hAnsi="Arial" w:eastAsia="Arial" w:cs="Arial"/>
+      </w:rPr>
+    </w:lvl>
+    <w:lvl w:ilvl="1">
+      <w:start w:val="1"/>
+      <w:numFmt w:val="bullet"/>
+      <w:isLgl w:val="false"/>
+      <w:suff w:val="tab"/>
+      <w:lvlText w:val="o"/>
+      <w:lvlJc w:val="left"/>
+      <w:pPr>
+        <w:ind w:left="1429" w:hanging="360"/>
+      </w:pPr>
+      <w:rPr>
+        <w:rFonts w:hint="default" w:ascii="Courier New" w:hAnsi="Courier New" w:eastAsia="Courier New" w:cs="Courier New"/>
+      </w:rPr>
+    </w:lvl>
+    <w:lvl w:ilvl="2">
+      <w:start w:val="1"/>
+      <w:numFmt w:val="bullet"/>
+      <w:isLgl w:val="false"/>
+      <w:suff w:val="tab"/>
+      <w:lvlText w:val="§"/>
+      <w:lvlJc w:val="left"/>
+      <w:pPr>
+        <w:ind w:left="2149" w:hanging="360"/>
+      </w:pPr>
+      <w:rPr>
+        <w:rFonts w:hint="default" w:ascii="Wingdings" w:hAnsi="Wingdings" w:eastAsia="Wingdings" w:cs="Wingdings"/>
+      </w:rPr>
+    </w:lvl>
+    <w:lvl w:ilvl="3">
+      <w:start w:val="1"/>
+      <w:numFmt w:val="bullet"/>
+      <w:isLgl w:val="false"/>
+      <w:suff w:val="tab"/>
+      <w:lvlText w:val="·"/>
+      <w:lvlJc w:val="left"/>
+      <w:pPr>
+        <w:ind w:left="2869" w:hanging="360"/>
+      </w:pPr>
+      <w:rPr>
+        <w:rFonts w:hint="default" w:ascii="Symbol" w:hAnsi="Symbol" w:eastAsia="Symbol" w:cs="Symbol"/>
+      </w:rPr>
+    </w:lvl>
+    <w:lvl w:ilvl="4">
+      <w:start w:val="1"/>
+      <w:numFmt w:val="bullet"/>
+      <w:isLgl w:val="false"/>
+      <w:suff w:val="tab"/>
+      <w:lvlText w:val="o"/>
+      <w:lvlJc w:val="left"/>
+      <w:pPr>
+        <w:ind w:left="3589" w:hanging="360"/>
+      </w:pPr>
+      <w:rPr>
+        <w:rFonts w:hint="default" w:ascii="Courier New" w:hAnsi="Courier New" w:eastAsia="Courier New" w:cs="Courier New"/>
+      </w:rPr>
+    </w:lvl>
+    <w:lvl w:ilvl="5">
+      <w:start w:val="1"/>
+      <w:numFmt w:val="bullet"/>
+      <w:isLgl w:val="false"/>
+      <w:suff w:val="tab"/>
+      <w:lvlText w:val="§"/>
+      <w:lvlJc w:val="left"/>
+      <w:pPr>
+        <w:ind w:left="4309" w:hanging="360"/>
+      </w:pPr>
+      <w:rPr>
+        <w:rFonts w:hint="default" w:ascii="Wingdings" w:hAnsi="Wingdings" w:eastAsia="Wingdings" w:cs="Wingdings"/>
+      </w:rPr>
+    </w:lvl>
+    <w:lvl w:ilvl="6">
+      <w:start w:val="1"/>
+      <w:numFmt w:val="bullet"/>
+      <w:isLgl w:val="false"/>
+      <w:suff w:val="tab"/>
+      <w:lvlText w:val="·"/>
+      <w:lvlJc w:val="left"/>
+      <w:pPr>
+        <w:ind w:left="5029" w:hanging="360"/>
+      </w:pPr>
+      <w:rPr>
+        <w:rFonts w:hint="default" w:ascii="Symbol" w:hAnsi="Symbol" w:eastAsia="Symbol" w:cs="Symbol"/>
+      </w:rPr>
+    </w:lvl>
+    <w:lvl w:ilvl="7">
+      <w:start w:val="1"/>
+      <w:numFmt w:val="bullet"/>
+      <w:isLgl w:val="false"/>
+      <w:suff w:val="tab"/>
+      <w:lvlText w:val="o"/>
+      <w:lvlJc w:val="left"/>
+      <w:pPr>
+        <w:ind w:left="5749" w:hanging="360"/>
+      </w:pPr>
+      <w:rPr>
+        <w:rFonts w:hint="default" w:ascii="Courier New" w:hAnsi="Courier New" w:eastAsia="Courier New" w:cs="Courier New"/>
+      </w:rPr>
+    </w:lvl>
+    <w:lvl w:ilvl="8">
+      <w:start w:val="1"/>
+      <w:numFmt w:val="bullet"/>
+      <w:isLgl w:val="false"/>
+      <w:suff w:val="tab"/>
+      <w:lvlText w:val="§"/>
+      <w:lvlJc w:val="left"/>
+      <w:pPr>
+        <w:ind w:left="6469" w:hanging="360"/>
+      </w:pPr>
+      <w:rPr>
+        <w:rFonts w:hint="default" w:ascii="Wingdings" w:hAnsi="Wingdings" w:eastAsia="Wingdings" w:cs="Wingdings"/>
+      </w:rPr>
+    </w:lvl>
+  </w:abstractNum>
+  <w:abstractNum w:abstractNumId="50">
     <w:multiLevelType w:val="hybridMultilevel"/>
     <w:lvl w:ilvl="0">
       <w:start w:val="1"/>
@@ -16329,6 +18103,21 @@
   </w:num>
   <w:num w:numId="46">
     <w:abstractNumId w:val="45"/>
+  </w:num>
+  <w:num w:numId="47">
+    <w:abstractNumId w:val="46"/>
+  </w:num>
+  <w:num w:numId="48">
+    <w:abstractNumId w:val="47"/>
+  </w:num>
+  <w:num w:numId="49">
+    <w:abstractNumId w:val="48"/>
+  </w:num>
+  <w:num w:numId="50">
+    <w:abstractNumId w:val="49"/>
+  </w:num>
+  <w:num w:numId="51">
+    <w:abstractNumId w:val="50"/>
   </w:num>
 </w:numbering>
 </file>
@@ -27740,9 +29529,10 @@
     <w:pPr>
       <w:numPr>
         <w:ilvl w:val="0"/>
-        <w:numId w:val="11"/>
+        <w:numId w:val="47"/>
       </w:numPr>
       <w:ind w:left="720"/>
+      <w:shd w:val="nil" w:color="000000"/>
     </w:pPr>
   </w:style>
   <w:style w:type="character" w:styleId="919" w:customStyle="1">

</xml_diff>